<commit_message>
added the current word
</commit_message>
<xml_diff>
--- a/lab6-DEBUG/דוח הכנה - DEBUG.docx
+++ b/lab6-DEBUG/דוח הכנה - DEBUG.docx
@@ -1,6 +1,6 @@
 
 <file path=word/document.xml><?xml version="1.0" encoding="utf-8"?>
-<w:document xmlns:wpc="http://schemas.microsoft.com/office/word/2010/wordprocessingCanvas" xmlns:cx="http://schemas.microsoft.com/office/drawing/2014/chartex" xmlns:cx1="http://schemas.microsoft.com/office/drawing/2015/9/8/chartex" xmlns:cx2="http://schemas.microsoft.com/office/drawing/2015/10/21/chartex" xmlns:cx3="http://schemas.microsoft.com/office/drawing/2016/5/9/chartex" xmlns:cx4="http://schemas.microsoft.com/office/drawing/2016/5/10/chartex" xmlns:cx5="http://schemas.microsoft.com/office/drawing/2016/5/11/chartex" xmlns:cx6="http://schemas.microsoft.com/office/drawing/2016/5/12/chartex" xmlns:cx7="http://schemas.microsoft.com/office/drawing/2016/5/13/chartex" xmlns:cx8="http://schemas.microsoft.com/office/drawing/2016/5/14/chartex" xmlns:mc="http://schemas.openxmlformats.org/markup-compatibility/2006" xmlns:aink="http://schemas.microsoft.com/office/drawing/2016/ink" xmlns:am3d="http://schemas.microsoft.com/office/drawing/2017/model3d" xmlns:o="urn:schemas-microsoft-com:office:office" xmlns:r="http://schemas.openxmlformats.org/officeDocument/2006/relationships" xmlns:m="http://schemas.openxmlformats.org/officeDocument/2006/math" xmlns:v="urn:schemas-microsoft-com:vml" xmlns:wp14="http://schemas.microsoft.com/office/word/2010/wordprocessingDrawing" xmlns:wp="http://schemas.openxmlformats.org/drawingml/2006/wordprocessingDrawing" xmlns:w10="urn:schemas-microsoft-com:office:word" xmlns:w="http://schemas.openxmlformats.org/wordprocessingml/2006/main" xmlns:w14="http://schemas.microsoft.com/office/word/2010/wordml" xmlns:w15="http://schemas.microsoft.com/office/word/2012/wordml" xmlns:w16cid="http://schemas.microsoft.com/office/word/2016/wordml/cid" xmlns:w16se="http://schemas.microsoft.com/office/word/2015/wordml/symex" xmlns:wpg="http://schemas.microsoft.com/office/word/2010/wordprocessingGroup" xmlns:wpi="http://schemas.microsoft.com/office/word/2010/wordprocessingInk" xmlns:wne="http://schemas.microsoft.com/office/word/2006/wordml" xmlns:wps="http://schemas.microsoft.com/office/word/2010/wordprocessingShape" mc:Ignorable="w14 w15 w16se w16cid wp14">
+<w:document xmlns:wpc="http://schemas.microsoft.com/office/word/2010/wordprocessingCanvas" xmlns:cx="http://schemas.microsoft.com/office/drawing/2014/chartex" xmlns:cx1="http://schemas.microsoft.com/office/drawing/2015/9/8/chartex" xmlns:mc="http://schemas.openxmlformats.org/markup-compatibility/2006" xmlns:o="urn:schemas-microsoft-com:office:office" xmlns:r="http://schemas.openxmlformats.org/officeDocument/2006/relationships" xmlns:m="http://schemas.openxmlformats.org/officeDocument/2006/math" xmlns:v="urn:schemas-microsoft-com:vml" xmlns:wp14="http://schemas.microsoft.com/office/word/2010/wordprocessingDrawing" xmlns:wp="http://schemas.openxmlformats.org/drawingml/2006/wordprocessingDrawing" xmlns:w10="urn:schemas-microsoft-com:office:word" xmlns:w="http://schemas.openxmlformats.org/wordprocessingml/2006/main" xmlns:w14="http://schemas.microsoft.com/office/word/2010/wordml" xmlns:w15="http://schemas.microsoft.com/office/word/2012/wordml" xmlns:w16se="http://schemas.microsoft.com/office/word/2015/wordml/symex" xmlns:wpg="http://schemas.microsoft.com/office/word/2010/wordprocessingGroup" xmlns:wpi="http://schemas.microsoft.com/office/word/2010/wordprocessingInk" xmlns:wne="http://schemas.microsoft.com/office/word/2006/wordml" xmlns:wps="http://schemas.microsoft.com/office/word/2010/wordprocessingShape" mc:Ignorable="w14 w15 w16se wp14">
   <w:body>
     <w:p>
       <w:pPr>
@@ -904,7 +904,18 @@
           <w:p>
             <w:pPr>
               <w:jc w:val="center"/>
+              <w:rPr>
+                <w:rFonts w:hint="cs"/>
+                <w:rtl/>
+              </w:rPr>
             </w:pPr>
+            <w:r>
+              <w:rPr>
+                <w:rFonts w:hint="cs"/>
+                <w:rtl/>
+              </w:rPr>
+              <w:t>ברק</w:t>
+            </w:r>
           </w:p>
         </w:tc>
         <w:tc>
@@ -915,6 +926,13 @@
             <w:pPr>
               <w:jc w:val="center"/>
             </w:pPr>
+            <w:r>
+              <w:rPr>
+                <w:rFonts w:hint="cs"/>
+                <w:rtl/>
+              </w:rPr>
+              <w:t>זן</w:t>
+            </w:r>
           </w:p>
         </w:tc>
       </w:tr>
@@ -943,6 +961,13 @@
             <w:pPr>
               <w:jc w:val="center"/>
             </w:pPr>
+            <w:r>
+              <w:rPr>
+                <w:rFonts w:hint="cs"/>
+                <w:rtl/>
+              </w:rPr>
+              <w:t>בועז</w:t>
+            </w:r>
           </w:p>
         </w:tc>
         <w:tc>
@@ -953,6 +978,15 @@
             <w:pPr>
               <w:jc w:val="center"/>
             </w:pPr>
+            <w:r>
+              <w:rPr>
+                <w:rFonts w:hint="cs"/>
+                <w:rtl/>
+              </w:rPr>
+              <w:t>טייטלר</w:t>
+            </w:r>
+            <w:bookmarkStart w:id="0" w:name="_GoBack"/>
+            <w:bookmarkEnd w:id="0"/>
           </w:p>
         </w:tc>
       </w:tr>
@@ -2822,8 +2856,8 @@
           <w:rtl/>
         </w:rPr>
       </w:pPr>
-      <w:bookmarkStart w:id="0" w:name="_Toc476300016"/>
-      <w:bookmarkStart w:id="1" w:name="_Toc521832238"/>
+      <w:bookmarkStart w:id="1" w:name="_Toc476300016"/>
+      <w:bookmarkStart w:id="2" w:name="_Toc521832238"/>
       <w:r>
         <w:rPr>
           <w:rFonts w:hint="cs"/>
@@ -2847,8 +2881,8 @@
         </w:rPr>
         <w:t>RANDOM</w:t>
       </w:r>
-      <w:bookmarkEnd w:id="0"/>
       <w:bookmarkEnd w:id="1"/>
+      <w:bookmarkEnd w:id="2"/>
       <w:r>
         <w:rPr>
           <w:rFonts w:hint="cs"/>
@@ -3205,7 +3239,6 @@
         </w:rPr>
         <w:t xml:space="preserve"> </w:t>
       </w:r>
-      <w:proofErr w:type="spellStart"/>
       <w:r>
         <w:rPr>
           <w:b/>
@@ -3213,7 +3246,6 @@
         </w:rPr>
         <w:t>vrise</w:t>
       </w:r>
-      <w:proofErr w:type="spellEnd"/>
       <w:r>
         <w:rPr>
           <w:rFonts w:hint="cs"/>
@@ -3593,18 +3625,17 @@
           <w:rtl/>
         </w:rPr>
       </w:pPr>
-      <w:bookmarkStart w:id="2" w:name="_Toc476300017"/>
-      <w:bookmarkStart w:id="3" w:name="_Toc521832239"/>
-      <w:r>
-        <w:rPr>
-          <w:rFonts w:hint="cs"/>
-          <w:rtl/>
-        </w:rPr>
-        <w:lastRenderedPageBreak/>
+      <w:bookmarkStart w:id="3" w:name="_Toc476300017"/>
+      <w:bookmarkStart w:id="4" w:name="_Toc521832239"/>
+      <w:r>
+        <w:rPr>
+          <w:rFonts w:hint="cs"/>
+          <w:rtl/>
+        </w:rPr>
         <w:t>ממשק למקלדת</w:t>
       </w:r>
-      <w:bookmarkEnd w:id="2"/>
       <w:bookmarkEnd w:id="3"/>
+      <w:bookmarkEnd w:id="4"/>
       <w:r>
         <w:rPr>
           <w:rtl/>
@@ -3884,19 +3915,9 @@
         </w:rPr>
         <w:t xml:space="preserve">יחידת מסנן מעביר נמוכים: </w:t>
       </w:r>
-      <w:proofErr w:type="spellStart"/>
-      <w:r>
-        <w:t>lpf.vhd</w:t>
-      </w:r>
-      <w:proofErr w:type="spellEnd"/>
-      <w:r>
-        <w:t xml:space="preserve">, </w:t>
-      </w:r>
-      <w:proofErr w:type="spellStart"/>
-      <w:r>
-        <w:t>lpf.bsf</w:t>
-      </w:r>
-      <w:proofErr w:type="spellEnd"/>
+      <w:r>
+        <w:t>lpf.vhd, lpf.bsf</w:t>
+      </w:r>
       <w:r>
         <w:rPr>
           <w:rFonts w:hint="cs"/>
@@ -3958,11 +3979,9 @@
         </w:rPr>
         <w:t xml:space="preserve">: </w:t>
       </w:r>
-      <w:proofErr w:type="spellStart"/>
       <w:r>
         <w:t>bitrec.vhd</w:t>
       </w:r>
-      <w:proofErr w:type="spellEnd"/>
       <w:r>
         <w:rPr>
           <w:rtl/>
@@ -4028,19 +4047,9 @@
         </w:rPr>
         <w:t xml:space="preserve">: </w:t>
       </w:r>
-      <w:proofErr w:type="spellStart"/>
-      <w:r>
-        <w:t>byterec.vhd</w:t>
-      </w:r>
-      <w:proofErr w:type="spellEnd"/>
-      <w:r>
-        <w:t xml:space="preserve">, </w:t>
-      </w:r>
-      <w:proofErr w:type="spellStart"/>
-      <w:r>
-        <w:t>byterec.bsf</w:t>
-      </w:r>
-      <w:proofErr w:type="spellEnd"/>
+      <w:r>
+        <w:t>byterec.vhd, byterec.bsf</w:t>
+      </w:r>
       <w:r>
         <w:rPr>
           <w:rtl/>
@@ -4233,8 +4242,8 @@
           <w:rtl/>
         </w:rPr>
       </w:pPr>
-      <w:bookmarkStart w:id="4" w:name="_Toc476300018"/>
-      <w:bookmarkStart w:id="5" w:name="_Toc521832240"/>
+      <w:bookmarkStart w:id="5" w:name="_Toc476300018"/>
+      <w:bookmarkStart w:id="6" w:name="_Toc521832240"/>
       <w:r>
         <w:rPr>
           <w:rtl/>
@@ -4249,8 +4258,8 @@
         </w:rPr>
         <w:t>BITREC</w:t>
       </w:r>
-      <w:bookmarkEnd w:id="4"/>
       <w:bookmarkEnd w:id="5"/>
+      <w:bookmarkEnd w:id="6"/>
       <w:r>
         <w:rPr>
           <w:rtl/>
@@ -4317,22 +4326,18 @@
         </w:rPr>
         <w:t xml:space="preserve"> הוא, להפיק מהמידע הטורי שמגיע לכניסות </w:t>
       </w:r>
-      <w:proofErr w:type="spellStart"/>
       <w:r>
         <w:t>kbd_clk</w:t>
       </w:r>
-      <w:proofErr w:type="spellEnd"/>
       <w:r>
         <w:rPr>
           <w:rtl/>
         </w:rPr>
         <w:t xml:space="preserve"> ו </w:t>
       </w:r>
-      <w:proofErr w:type="spellStart"/>
       <w:r>
         <w:t>kbd_dat</w:t>
       </w:r>
-      <w:proofErr w:type="spellEnd"/>
       <w:r>
         <w:rPr>
           <w:rFonts w:hint="cs"/>
@@ -4346,22 +4351,18 @@
         </w:rPr>
         <w:t xml:space="preserve"> מידע מקבילי ביציאה </w:t>
       </w:r>
-      <w:proofErr w:type="spellStart"/>
       <w:r>
         <w:t>dout</w:t>
       </w:r>
-      <w:proofErr w:type="spellEnd"/>
       <w:r>
         <w:rPr>
           <w:rtl/>
         </w:rPr>
         <w:t xml:space="preserve">, יחד עם יציאת חיווי שפעילה למשך מחזור שעון אחד ושנקראת </w:t>
       </w:r>
-      <w:proofErr w:type="spellStart"/>
       <w:r>
         <w:t>dout_new</w:t>
       </w:r>
-      <w:proofErr w:type="spellEnd"/>
       <w:r>
         <w:rPr>
           <w:rtl/>
@@ -4510,7 +4511,6 @@
               </w:rPr>
               <w:t xml:space="preserve">קובץ </w:t>
             </w:r>
-            <w:proofErr w:type="spellStart"/>
             <w:r>
               <w:rPr>
                 <w:b/>
@@ -4519,7 +4519,6 @@
               </w:rPr>
               <w:t>bitrec.vhd</w:t>
             </w:r>
-            <w:proofErr w:type="spellEnd"/>
             <w:r>
               <w:rPr>
                 <w:rFonts w:hint="cs"/>
@@ -4814,7 +4813,6 @@
           <w:u w:val="single"/>
           <w:rtl/>
         </w:rPr>
-        <w:lastRenderedPageBreak/>
         <w:t>מכונת מצבים</w:t>
       </w:r>
       <w:r>
@@ -4886,10 +4884,10 @@
             <v:path o:extrusionok="f" gradientshapeok="t" o:connecttype="rect"/>
             <o:lock v:ext="edit" aspectratio="t"/>
           </v:shapetype>
-          <v:shape id="_x0000_i1025" type="#_x0000_t75" style="width:313.95pt;height:265.4pt" o:ole="">
+          <v:shape id="_x0000_i1025" type="#_x0000_t75" style="width:314.3pt;height:265.45pt" o:ole="">
             <v:imagedata r:id="rId13" o:title=""/>
           </v:shape>
-          <o:OLEObject Type="Embed" ProgID="Visio.Drawing.15" ShapeID="_x0000_i1025" DrawAspect="Content" ObjectID="_1595840833" r:id="rId14"/>
+          <o:OLEObject Type="Embed" ProgID="Visio.Drawing.15" ShapeID="_x0000_i1025" DrawAspect="Content" ObjectID="_1595848465" r:id="rId14"/>
         </w:object>
       </w:r>
     </w:p>
@@ -4932,11 +4930,9 @@
           <w:numId w:val="47"/>
         </w:numPr>
       </w:pPr>
-      <w:proofErr w:type="spellStart"/>
       <w:r>
         <w:t>clk</w:t>
       </w:r>
-      <w:proofErr w:type="spellEnd"/>
       <w:r>
         <w:rPr>
           <w:rFonts w:hint="cs"/>
@@ -4944,11 +4940,9 @@
         </w:rPr>
         <w:t xml:space="preserve"> מציין את האות </w:t>
       </w:r>
-      <w:proofErr w:type="spellStart"/>
       <w:r>
         <w:t>Kbd_CLK</w:t>
       </w:r>
-      <w:proofErr w:type="spellEnd"/>
       <w:r>
         <w:rPr>
           <w:rFonts w:hint="cs"/>
@@ -4977,13 +4971,8 @@
         </w:rPr>
         <w:t xml:space="preserve"> </w:t>
       </w:r>
-      <w:proofErr w:type="spellStart"/>
-      <w:r>
-        <w:t>clk</w:t>
-      </w:r>
-      <w:proofErr w:type="spellEnd"/>
-      <w:r>
-        <w:t>!</w:t>
+      <w:r>
+        <w:t>clk!</w:t>
       </w:r>
       <w:r>
         <w:rPr>
@@ -5017,11 +5006,9 @@
         </w:rPr>
         <w:t xml:space="preserve"> מציין את האות </w:t>
       </w:r>
-      <w:proofErr w:type="spellStart"/>
       <w:r>
         <w:t>Kbd_DAT</w:t>
       </w:r>
-      <w:proofErr w:type="spellEnd"/>
       <w:r>
         <w:rPr>
           <w:rFonts w:hint="cs"/>
@@ -5061,7 +5048,6 @@
       <w:r>
         <w:t xml:space="preserve"> </w:t>
       </w:r>
-      <w:proofErr w:type="gramStart"/>
       <w:r>
         <w:rPr>
           <w:rFonts w:hint="cs"/>
@@ -5069,15 +5055,9 @@
         </w:rPr>
         <w:t xml:space="preserve">הסיגנל  </w:t>
       </w:r>
-      <w:proofErr w:type="spellStart"/>
-      <w:r>
-        <w:t>parity</w:t>
-      </w:r>
-      <w:proofErr w:type="gramEnd"/>
-      <w:r>
-        <w:t>_ok</w:t>
-      </w:r>
-      <w:proofErr w:type="spellEnd"/>
+      <w:r>
+        <w:t>parity_ok</w:t>
+      </w:r>
       <w:r>
         <w:rPr>
           <w:rFonts w:hint="cs"/>
@@ -5121,7 +5101,6 @@
       <w:r>
         <w:t xml:space="preserve"> </w:t>
       </w:r>
-      <w:proofErr w:type="gramStart"/>
       <w:r>
         <w:rPr>
           <w:rFonts w:hint="cs"/>
@@ -5129,15 +5108,9 @@
         </w:rPr>
         <w:t xml:space="preserve">הסיגנל  </w:t>
       </w:r>
-      <w:proofErr w:type="spellStart"/>
-      <w:r>
-        <w:t>parity</w:t>
-      </w:r>
-      <w:proofErr w:type="gramEnd"/>
-      <w:r>
-        <w:t>_ok</w:t>
-      </w:r>
-      <w:proofErr w:type="spellEnd"/>
+      <w:r>
+        <w:t>parity_ok</w:t>
+      </w:r>
       <w:r>
         <w:rPr>
           <w:rFonts w:hint="cs"/>
@@ -5288,14 +5261,12 @@
         </w:rPr>
         <w:t xml:space="preserve">פתח את הקובץ </w:t>
       </w:r>
-      <w:proofErr w:type="spellStart"/>
       <w:r>
         <w:rPr>
           <w:snapToGrid w:val="0"/>
         </w:rPr>
         <w:t>bitrec.vhd</w:t>
       </w:r>
-      <w:proofErr w:type="spellEnd"/>
       <w:r>
         <w:rPr>
           <w:rFonts w:hint="cs"/>
@@ -5353,14 +5324,12 @@
         </w:rPr>
         <w:t xml:space="preserve"> לקובץ </w:t>
       </w:r>
-      <w:proofErr w:type="spellStart"/>
       <w:r>
         <w:rPr>
           <w:snapToGrid w:val="0"/>
         </w:rPr>
         <w:t>bitrec.vhd</w:t>
       </w:r>
-      <w:proofErr w:type="spellEnd"/>
       <w:r>
         <w:rPr>
           <w:snapToGrid w:val="0"/>
@@ -5425,7 +5394,6 @@
         </w:rPr>
         <w:t xml:space="preserve">שים לב: אין צורך לשנות חלקים אחרים משלד הקוד הנתון ב- </w:t>
       </w:r>
-      <w:proofErr w:type="spellStart"/>
       <w:r>
         <w:rPr>
           <w:b/>
@@ -5433,7 +5401,6 @@
         </w:rPr>
         <w:t>bitrec.vhd</w:t>
       </w:r>
-      <w:proofErr w:type="spellEnd"/>
       <w:r>
         <w:rPr>
           <w:rFonts w:hint="cs"/>
@@ -5517,7 +5484,6 @@
           <w:right w:val="single" w:sz="4" w:space="4" w:color="auto"/>
         </w:pBdr>
         <w:rPr>
-          <w:rFonts w:hint="cs"/>
           <w:rtl/>
         </w:rPr>
       </w:pPr>
@@ -5625,7 +5591,6 @@
           <w:snapToGrid w:val="0"/>
           <w:rtl/>
         </w:rPr>
-        <w:lastRenderedPageBreak/>
         <w:t xml:space="preserve">בטבלה הבאה </w:t>
       </w:r>
       <w:r>
@@ -6041,14 +6006,12 @@
               </w:rPr>
               <w:t xml:space="preserve">ירידה באות השעון </w:t>
             </w:r>
-            <w:proofErr w:type="spellStart"/>
             <w:r>
               <w:rPr>
                 <w:snapToGrid w:val="0"/>
               </w:rPr>
               <w:t>Kbd_CLK</w:t>
             </w:r>
-            <w:proofErr w:type="spellEnd"/>
             <w:r>
               <w:rPr>
                 <w:rFonts w:hint="cs"/>
@@ -6073,14 +6036,12 @@
               </w:rPr>
               <w:t xml:space="preserve">באות הנתונים </w:t>
             </w:r>
-            <w:proofErr w:type="spellStart"/>
             <w:r>
               <w:rPr>
                 <w:snapToGrid w:val="0"/>
               </w:rPr>
               <w:t>Kbd_DAT</w:t>
             </w:r>
-            <w:proofErr w:type="spellEnd"/>
             <w:r>
               <w:rPr>
                 <w:rFonts w:hint="cs"/>
@@ -6170,14 +6131,12 @@
               </w:rPr>
               <w:t xml:space="preserve">- </w:t>
             </w:r>
-            <w:proofErr w:type="spellStart"/>
             <w:r>
               <w:rPr>
                 <w:snapToGrid w:val="0"/>
               </w:rPr>
               <w:t>LowClk</w:t>
             </w:r>
-            <w:proofErr w:type="spellEnd"/>
             <w:r>
               <w:rPr>
                 <w:rFonts w:hint="cs"/>
@@ -6242,16 +6201,8 @@
               <w:rPr>
                 <w:snapToGrid w:val="0"/>
               </w:rPr>
-              <w:t xml:space="preserve"> </w:t>
-            </w:r>
-            <w:proofErr w:type="spellStart"/>
-            <w:r>
-              <w:rPr>
-                <w:snapToGrid w:val="0"/>
-              </w:rPr>
-              <w:t>Kbd_CLK</w:t>
-            </w:r>
-            <w:proofErr w:type="spellEnd"/>
+              <w:t xml:space="preserve"> Kbd_CLK</w:t>
+            </w:r>
             <w:r>
               <w:rPr>
                 <w:rFonts w:hint="cs"/>
@@ -6292,14 +6243,12 @@
               </w:rPr>
               <w:t xml:space="preserve">- </w:t>
             </w:r>
-            <w:proofErr w:type="spellStart"/>
             <w:r>
               <w:rPr>
                 <w:snapToGrid w:val="0"/>
               </w:rPr>
               <w:t>Kbd_DAT</w:t>
             </w:r>
-            <w:proofErr w:type="spellEnd"/>
             <w:r>
               <w:rPr>
                 <w:rFonts w:hint="cs"/>
@@ -6332,14 +6281,12 @@
                 <w:rtl/>
               </w:rPr>
             </w:pPr>
-            <w:proofErr w:type="spellStart"/>
             <w:r>
               <w:rPr>
                 <w:snapToGrid w:val="0"/>
               </w:rPr>
               <w:t>LowClk</w:t>
             </w:r>
-            <w:proofErr w:type="spellEnd"/>
           </w:p>
         </w:tc>
         <w:tc>
@@ -6434,14 +6381,12 @@
               </w:rPr>
               <w:t xml:space="preserve"> </w:t>
             </w:r>
-            <w:proofErr w:type="spellStart"/>
             <w:r>
               <w:rPr>
                 <w:snapToGrid w:val="0"/>
               </w:rPr>
               <w:t>Kbd_CLK</w:t>
             </w:r>
-            <w:proofErr w:type="spellEnd"/>
             <w:r>
               <w:rPr>
                 <w:rFonts w:hint="cs"/>
@@ -6506,14 +6451,12 @@
               </w:rPr>
               <w:t xml:space="preserve"> </w:t>
             </w:r>
-            <w:proofErr w:type="spellStart"/>
             <w:r>
               <w:rPr>
                 <w:snapToGrid w:val="0"/>
               </w:rPr>
               <w:t>shift_reg</w:t>
             </w:r>
-            <w:proofErr w:type="spellEnd"/>
             <w:r>
               <w:rPr>
                 <w:rFonts w:hint="cs"/>
@@ -6538,14 +6481,12 @@
               </w:rPr>
               <w:t xml:space="preserve">מה- </w:t>
             </w:r>
-            <w:proofErr w:type="spellStart"/>
             <w:r>
               <w:rPr>
                 <w:snapToGrid w:val="0"/>
               </w:rPr>
               <w:t>Kbd_DAT</w:t>
             </w:r>
-            <w:proofErr w:type="spellEnd"/>
             <w:r>
               <w:rPr>
                 <w:rFonts w:hint="cs"/>
@@ -6563,75 +6504,11 @@
                 <w:rtl/>
               </w:rPr>
             </w:pPr>
-            <w:proofErr w:type="spellStart"/>
-            <w:r>
-              <w:rPr>
-                <w:snapToGrid w:val="0"/>
-              </w:rPr>
-              <w:t>shift_reg</w:t>
-            </w:r>
-            <w:proofErr w:type="spellEnd"/>
-            <w:r>
-              <w:rPr>
-                <w:snapToGrid w:val="0"/>
-              </w:rPr>
-              <w:t xml:space="preserve"> &lt;= </w:t>
-            </w:r>
-            <w:proofErr w:type="spellStart"/>
-            <w:r>
-              <w:rPr>
-                <w:snapToGrid w:val="0"/>
-              </w:rPr>
-              <w:t>kbd_dat</w:t>
-            </w:r>
-            <w:proofErr w:type="spellEnd"/>
-            <w:r>
-              <w:rPr>
-                <w:snapToGrid w:val="0"/>
-              </w:rPr>
-              <w:t xml:space="preserve"> &amp; </w:t>
-            </w:r>
-            <w:proofErr w:type="spellStart"/>
-            <w:r>
-              <w:rPr>
-                <w:snapToGrid w:val="0"/>
-              </w:rPr>
-              <w:t>shift_</w:t>
-            </w:r>
-            <w:proofErr w:type="gramStart"/>
-            <w:r>
-              <w:rPr>
-                <w:snapToGrid w:val="0"/>
-              </w:rPr>
-              <w:t>reg</w:t>
-            </w:r>
-            <w:proofErr w:type="spellEnd"/>
-            <w:r>
-              <w:rPr>
-                <w:snapToGrid w:val="0"/>
-              </w:rPr>
-              <w:t>(</w:t>
-            </w:r>
-            <w:proofErr w:type="gramEnd"/>
-            <w:r>
-              <w:rPr>
-                <w:snapToGrid w:val="0"/>
-              </w:rPr>
-              <w:t xml:space="preserve">9 </w:t>
-            </w:r>
-            <w:proofErr w:type="spellStart"/>
-            <w:r>
-              <w:rPr>
-                <w:snapToGrid w:val="0"/>
-              </w:rPr>
-              <w:t>downto</w:t>
-            </w:r>
-            <w:proofErr w:type="spellEnd"/>
-            <w:r>
-              <w:rPr>
-                <w:snapToGrid w:val="0"/>
-              </w:rPr>
-              <w:t xml:space="preserve"> 1)</w:t>
+            <w:r>
+              <w:rPr>
+                <w:snapToGrid w:val="0"/>
+              </w:rPr>
+              <w:t>shift_reg &lt;= kbd_dat &amp; shift_reg(9 downto 1)</w:t>
             </w:r>
             <w:r>
               <w:rPr>
@@ -6767,7 +6644,6 @@
           <w:p>
             <w:pPr>
               <w:rPr>
-                <w:rFonts w:hint="cs"/>
                 <w:snapToGrid w:val="0"/>
                 <w:rtl/>
               </w:rPr>
@@ -6782,14 +6658,12 @@
               </w:rPr>
               <w:t>עוברים ל-</w:t>
             </w:r>
-            <w:proofErr w:type="spellStart"/>
             <w:r>
               <w:rPr>
                 <w:snapToGrid w:val="0"/>
               </w:rPr>
               <w:t>HiClk</w:t>
             </w:r>
-            <w:proofErr w:type="spellEnd"/>
           </w:p>
           <w:p>
             <w:pPr>
@@ -6838,7 +6712,6 @@
           <w:p>
             <w:pPr>
               <w:rPr>
-                <w:rFonts w:hint="cs"/>
                 <w:snapToGrid w:val="0"/>
                 <w:rtl/>
               </w:rPr>
@@ -6853,14 +6726,12 @@
               </w:rPr>
               <w:t>עוברים ל-</w:t>
             </w:r>
-            <w:proofErr w:type="spellStart"/>
             <w:r>
               <w:rPr>
                 <w:snapToGrid w:val="0"/>
               </w:rPr>
               <w:t>ChkData</w:t>
             </w:r>
-            <w:proofErr w:type="spellEnd"/>
           </w:p>
           <w:p>
             <w:pPr>
@@ -6918,14 +6789,12 @@
                 <w:rtl/>
               </w:rPr>
             </w:pPr>
-            <w:proofErr w:type="spellStart"/>
             <w:r>
               <w:rPr>
                 <w:snapToGrid w:val="0"/>
               </w:rPr>
               <w:t>HiClk</w:t>
             </w:r>
-            <w:proofErr w:type="spellEnd"/>
           </w:p>
         </w:tc>
         <w:tc>
@@ -6988,14 +6857,12 @@
               </w:rPr>
               <w:t xml:space="preserve">- </w:t>
             </w:r>
-            <w:proofErr w:type="spellStart"/>
             <w:r>
               <w:rPr>
                 <w:snapToGrid w:val="0"/>
               </w:rPr>
               <w:t>Kbd_CLK</w:t>
             </w:r>
-            <w:proofErr w:type="spellEnd"/>
             <w:r>
               <w:rPr>
                 <w:rFonts w:hint="cs"/>
@@ -7029,7 +6896,6 @@
           <w:p>
             <w:pPr>
               <w:rPr>
-                <w:rFonts w:hint="cs"/>
                 <w:snapToGrid w:val="0"/>
                 <w:rtl/>
               </w:rPr>
@@ -7048,16 +6914,8 @@
               <w:rPr>
                 <w:snapToGrid w:val="0"/>
               </w:rPr>
-              <w:t xml:space="preserve"> </w:t>
-            </w:r>
-            <w:proofErr w:type="spellStart"/>
-            <w:r>
-              <w:rPr>
-                <w:snapToGrid w:val="0"/>
-              </w:rPr>
-              <w:t>LowClk</w:t>
-            </w:r>
-            <w:proofErr w:type="spellEnd"/>
+              <w:t xml:space="preserve"> LowClk</w:t>
+            </w:r>
             <w:r>
               <w:rPr>
                 <w:rFonts w:hint="cs"/>
@@ -7072,7 +6930,6 @@
           <w:p>
             <w:pPr>
               <w:rPr>
-                <w:rFonts w:hint="cs"/>
                 <w:snapToGrid w:val="0"/>
                 <w:rtl/>
               </w:rPr>
@@ -7131,14 +6988,12 @@
                 <w:rtl/>
               </w:rPr>
             </w:pPr>
-            <w:proofErr w:type="spellStart"/>
             <w:r>
               <w:rPr>
                 <w:snapToGrid w:val="0"/>
               </w:rPr>
               <w:t>ChkData</w:t>
             </w:r>
-            <w:proofErr w:type="spellEnd"/>
           </w:p>
         </w:tc>
         <w:tc>
@@ -7248,47 +7103,11 @@
                 <w:rtl/>
               </w:rPr>
             </w:pPr>
-            <w:proofErr w:type="spellStart"/>
-            <w:r>
-              <w:rPr>
-                <w:snapToGrid w:val="0"/>
-              </w:rPr>
-              <w:t>dout</w:t>
-            </w:r>
-            <w:proofErr w:type="spellEnd"/>
-            <w:r>
-              <w:rPr>
-                <w:snapToGrid w:val="0"/>
-              </w:rPr>
-              <w:t xml:space="preserve"> &lt;= </w:t>
-            </w:r>
-            <w:proofErr w:type="spellStart"/>
-            <w:r>
-              <w:rPr>
-                <w:snapToGrid w:val="0"/>
-              </w:rPr>
-              <w:t>shift_reg</w:t>
-            </w:r>
-            <w:proofErr w:type="spellEnd"/>
-            <w:r>
-              <w:rPr>
-                <w:snapToGrid w:val="0"/>
-              </w:rPr>
-              <w:t xml:space="preserve">(7 </w:t>
-            </w:r>
-            <w:proofErr w:type="spellStart"/>
-            <w:r>
-              <w:rPr>
-                <w:snapToGrid w:val="0"/>
-              </w:rPr>
-              <w:t>downto</w:t>
-            </w:r>
-            <w:proofErr w:type="spellEnd"/>
-            <w:r>
-              <w:rPr>
-                <w:snapToGrid w:val="0"/>
-              </w:rPr>
-              <w:t xml:space="preserve"> 0)</w:t>
+            <w:r>
+              <w:rPr>
+                <w:snapToGrid w:val="0"/>
+              </w:rPr>
+              <w:t>dout &lt;= shift_reg(7 downto 0)</w:t>
             </w:r>
             <w:r>
               <w:rPr>
@@ -7306,7 +7125,6 @@
           <w:p>
             <w:pPr>
               <w:rPr>
-                <w:rFonts w:hint="cs"/>
                 <w:snapToGrid w:val="0"/>
                 <w:rtl/>
               </w:rPr>
@@ -7331,14 +7149,12 @@
               </w:rPr>
               <w:t xml:space="preserve"> </w:t>
             </w:r>
-            <w:proofErr w:type="spellStart"/>
             <w:r>
               <w:rPr>
                 <w:snapToGrid w:val="0"/>
               </w:rPr>
               <w:t>NewData</w:t>
             </w:r>
-            <w:proofErr w:type="spellEnd"/>
           </w:p>
           <w:p>
             <w:pPr>
@@ -7386,7 +7202,6 @@
           <w:p>
             <w:pPr>
               <w:rPr>
-                <w:rFonts w:hint="cs"/>
                 <w:snapToGrid w:val="0"/>
                 <w:rtl/>
               </w:rPr>
@@ -7395,7 +7210,6 @@
           <w:p>
             <w:pPr>
               <w:rPr>
-                <w:rFonts w:hint="cs"/>
                 <w:snapToGrid w:val="0"/>
                 <w:rtl/>
               </w:rPr>
@@ -7450,14 +7264,12 @@
                 <w:rtl/>
               </w:rPr>
             </w:pPr>
-            <w:proofErr w:type="spellStart"/>
             <w:r>
               <w:rPr>
                 <w:snapToGrid w:val="0"/>
               </w:rPr>
               <w:t>NewData</w:t>
             </w:r>
-            <w:proofErr w:type="spellEnd"/>
           </w:p>
         </w:tc>
         <w:tc>
@@ -7489,19 +7301,11 @@
                 <w:rtl/>
               </w:rPr>
             </w:pPr>
-            <w:proofErr w:type="spellStart"/>
-            <w:r>
-              <w:rPr>
-                <w:snapToGrid w:val="0"/>
-              </w:rPr>
-              <w:t>dout_new</w:t>
-            </w:r>
-            <w:proofErr w:type="spellEnd"/>
-            <w:r>
-              <w:rPr>
-                <w:snapToGrid w:val="0"/>
-              </w:rPr>
-              <w:t xml:space="preserve"> &lt;= '1</w:t>
+            <w:r>
+              <w:rPr>
+                <w:snapToGrid w:val="0"/>
+              </w:rPr>
+              <w:t>dout_new &lt;= '1</w:t>
             </w:r>
             <w:r>
               <w:rPr>
@@ -7556,7 +7360,6 @@
           <w:p>
             <w:pPr>
               <w:rPr>
-                <w:rFonts w:hint="cs"/>
                 <w:snapToGrid w:val="0"/>
               </w:rPr>
             </w:pPr>
@@ -7655,7 +7458,6 @@
           <w:bCs/>
           <w:rtl/>
         </w:rPr>
-        <w:lastRenderedPageBreak/>
         <w:t xml:space="preserve">צרף את הקוד של </w:t>
       </w:r>
       <w:r>
@@ -7849,7 +7651,6 @@
           <w:bCs/>
           <w:rtl/>
         </w:rPr>
-        <w:lastRenderedPageBreak/>
         <w:t xml:space="preserve">צרף לכאן </w:t>
       </w:r>
       <w:r>
@@ -8124,8 +7925,8 @@
           <w:rtl/>
         </w:rPr>
       </w:pPr>
-      <w:bookmarkStart w:id="6" w:name="_Toc476300019"/>
-      <w:bookmarkStart w:id="7" w:name="_Toc521832241"/>
+      <w:bookmarkStart w:id="7" w:name="_Toc476300019"/>
+      <w:bookmarkStart w:id="8" w:name="_Toc521832241"/>
       <w:r>
         <w:rPr>
           <w:rFonts w:hint="cs"/>
@@ -8133,8 +7934,8 @@
         </w:rPr>
         <w:t>סימולציה</w:t>
       </w:r>
-      <w:bookmarkEnd w:id="6"/>
       <w:bookmarkEnd w:id="7"/>
+      <w:bookmarkEnd w:id="8"/>
     </w:p>
     <w:p>
       <w:pPr>
@@ -8290,11 +8091,9 @@
         </w:rPr>
         <w:t xml:space="preserve"> המערכת (</w:t>
       </w:r>
-      <w:proofErr w:type="spellStart"/>
       <w:r>
         <w:t>clk</w:t>
       </w:r>
-      <w:proofErr w:type="spellEnd"/>
       <w:r>
         <w:rPr>
           <w:rFonts w:hint="cs"/>
@@ -8302,11 +8101,9 @@
         </w:rPr>
         <w:t>) מהיר פי 10 משעון המקלדת (</w:t>
       </w:r>
-      <w:proofErr w:type="spellStart"/>
       <w:r>
         <w:t>Kbd_CLK</w:t>
       </w:r>
-      <w:proofErr w:type="spellEnd"/>
       <w:r>
         <w:rPr>
           <w:rFonts w:hint="cs"/>
@@ -8398,11 +8195,9 @@
         </w:rPr>
         <w:t xml:space="preserve"> של </w:t>
       </w:r>
-      <w:proofErr w:type="spellStart"/>
       <w:r>
         <w:t>nsec</w:t>
       </w:r>
-      <w:proofErr w:type="spellEnd"/>
       <w:r>
         <w:rPr>
           <w:rFonts w:hint="cs"/>
@@ -8410,14 +8205,12 @@
         </w:rPr>
         <w:t xml:space="preserve"> 25 ושים לב שהשינוי ב- </w:t>
       </w:r>
-      <w:proofErr w:type="spellStart"/>
       <w:r>
         <w:rPr>
           <w:snapToGrid w:val="0"/>
         </w:rPr>
         <w:t>Kbd_DAT</w:t>
       </w:r>
-      <w:proofErr w:type="spellEnd"/>
       <w:r>
         <w:rPr>
           <w:rFonts w:hint="cs"/>
@@ -8504,14 +8297,12 @@
         </w:rPr>
         <w:t xml:space="preserve">הראה שאם מכניסים רצף טורי של קוד מקש נתון ב- </w:t>
       </w:r>
-      <w:proofErr w:type="spellStart"/>
       <w:r>
         <w:rPr>
           <w:snapToGrid w:val="0"/>
         </w:rPr>
         <w:t>Kbd_DAT</w:t>
       </w:r>
-      <w:proofErr w:type="spellEnd"/>
       <w:r>
         <w:rPr>
           <w:rFonts w:hint="cs"/>
@@ -8599,11 +8390,9 @@
         </w:rPr>
         <w:t xml:space="preserve">, מתקבל ב- </w:t>
       </w:r>
-      <w:proofErr w:type="spellStart"/>
       <w:r>
         <w:t>dout</w:t>
       </w:r>
-      <w:proofErr w:type="spellEnd"/>
       <w:r>
         <w:rPr>
           <w:rFonts w:hint="cs"/>
@@ -8660,11 +8449,9 @@
         </w:rPr>
         <w:t xml:space="preserve">) ומתקבל '1' במשך מחזור שעון אחד שמודיע על מקש חדש ב- </w:t>
       </w:r>
-      <w:proofErr w:type="spellStart"/>
       <w:r>
         <w:t>dout_new</w:t>
       </w:r>
-      <w:proofErr w:type="spellEnd"/>
       <w:r>
         <w:rPr>
           <w:rFonts w:hint="cs"/>
@@ -8689,11 +8476,9 @@
       <w:r>
         <w:t xml:space="preserve"> </w:t>
       </w:r>
-      <w:proofErr w:type="spellStart"/>
       <w:r>
         <w:t>clk</w:t>
       </w:r>
-      <w:proofErr w:type="spellEnd"/>
       <w:r>
         <w:rPr>
           <w:rFonts w:hint="cs"/>
@@ -8845,7 +8630,6 @@
         <w:rPr>
           <w:noProof/>
         </w:rPr>
-        <w:lastRenderedPageBreak/>
         <w:drawing>
           <wp:inline distT="0" distB="0" distL="0" distR="0" wp14:anchorId="4C0A22F5" wp14:editId="56F697E2">
             <wp:extent cx="5400040" cy="1209040"/>
@@ -9101,20 +8885,17 @@
           <w:rtl/>
         </w:rPr>
       </w:pPr>
-      <w:bookmarkStart w:id="8" w:name="_Toc476300020"/>
-      <w:bookmarkStart w:id="9" w:name="_Toc521832242"/>
-      <w:bookmarkStart w:id="10" w:name="_GoBack"/>
+      <w:bookmarkStart w:id="9" w:name="_Toc476300020"/>
+      <w:bookmarkStart w:id="10" w:name="_Toc521832242"/>
+      <w:r>
+        <w:rPr>
+          <w:rFonts w:hint="cs"/>
+          <w:rtl/>
+        </w:rPr>
+        <w:t>חישוב עומק הזכרון עבור הנתח הלוגי</w:t>
+      </w:r>
+      <w:bookmarkEnd w:id="9"/>
       <w:bookmarkEnd w:id="10"/>
-      <w:r>
-        <w:rPr>
-          <w:rFonts w:hint="cs"/>
-          <w:rtl/>
-        </w:rPr>
-        <w:lastRenderedPageBreak/>
-        <w:t>חישוב עומק הזכרון עבור הנתח הלוגי</w:t>
-      </w:r>
-      <w:bookmarkEnd w:id="8"/>
-      <w:bookmarkEnd w:id="9"/>
     </w:p>
     <w:p>
       <w:pPr>
@@ -9240,14 +9021,12 @@
         </w:rPr>
         <w:t xml:space="preserve"> </w:t>
       </w:r>
-      <w:proofErr w:type="spellStart"/>
       <w:r>
         <w:rPr>
           <w:snapToGrid w:val="0"/>
         </w:rPr>
         <w:t>Kbd_DAT</w:t>
       </w:r>
-      <w:proofErr w:type="spellEnd"/>
       <w:r>
         <w:rPr>
           <w:rFonts w:hint="cs"/>
@@ -9395,11 +9174,9 @@
         </w:rPr>
         <w:t xml:space="preserve"> </w:t>
       </w:r>
-      <w:proofErr w:type="spellStart"/>
       <w:r>
         <w:t>Kbd_CLK</w:t>
       </w:r>
-      <w:proofErr w:type="spellEnd"/>
       <w:r>
         <w:rPr>
           <w:rFonts w:hint="cs"/>
@@ -9407,14 +9184,12 @@
         </w:rPr>
         <w:t xml:space="preserve">, שמשמש לסנכרון סיביות הנתונים של </w:t>
       </w:r>
-      <w:proofErr w:type="spellStart"/>
       <w:r>
         <w:rPr>
           <w:snapToGrid w:val="0"/>
         </w:rPr>
         <w:t>Kbd_DAT</w:t>
       </w:r>
-      <w:proofErr w:type="spellEnd"/>
       <w:r>
         <w:rPr>
           <w:rFonts w:hint="cs"/>
@@ -9550,11 +9325,6 @@
           <w:bottom w:val="single" w:sz="4" w:space="1" w:color="auto"/>
           <w:right w:val="single" w:sz="4" w:space="4" w:color="auto"/>
         </w:pBdr>
-        <w:rPr>
-          <w:b/>
-          <w:bCs/>
-          <w:rtl/>
-        </w:rPr>
       </w:pPr>
       <w:r>
         <w:rPr>
@@ -9573,6 +9343,32 @@
           <w:rtl/>
         </w:rPr>
         <w:t>תשובה:</w:t>
+      </w:r>
+      <w:r>
+        <w:rPr>
+          <w:b/>
+          <w:bCs/>
+        </w:rPr>
+        <w:t xml:space="preserve"> </w:t>
+      </w:r>
+      <w:r>
+        <w:t xml:space="preserve"> </w:t>
+      </w:r>
+      <w:r>
+        <w:rPr>
+          <w:rFonts w:hint="cs"/>
+          <w:rtl/>
+        </w:rPr>
+        <w:t xml:space="preserve"> </w:t>
+      </w:r>
+      <w:r>
+        <w:t>(8X10^-</w:t>
+      </w:r>
+      <w:r>
+        <w:t>5</w:t>
+      </w:r>
+      <w:r>
+        <w:t>)*(50X10^6)*(23)=92k</w:t>
       </w:r>
     </w:p>
     <w:p>
@@ -9586,9 +9382,18 @@
         <w:rPr>
           <w:b/>
           <w:bCs/>
-          <w:rtl/>
-        </w:rPr>
-      </w:pPr>
+        </w:rPr>
+      </w:pPr>
+      <w:r>
+        <w:rPr>
+          <w:rFonts w:hint="cs"/>
+          <w:rtl/>
+        </w:rPr>
+        <w:t xml:space="preserve">ולכן נצטרך </w:t>
+      </w:r>
+      <w:r>
+        <w:t>128K</w:t>
+      </w:r>
     </w:p>
     <w:p>
       <w:pPr>
@@ -9760,15 +9565,7 @@
         <w:t xml:space="preserve"> שבוחר את האותיות הגדולות </w:t>
       </w:r>
       <w:r>
-        <w:t>(</w:t>
-      </w:r>
-      <w:proofErr w:type="spellStart"/>
-      <w:r>
-        <w:t>UpperCase</w:t>
-      </w:r>
-      <w:proofErr w:type="spellEnd"/>
-      <w:r>
-        <w:t>)</w:t>
+        <w:t>(UpperCase)</w:t>
       </w:r>
       <w:r>
         <w:rPr>
@@ -9841,11 +9638,9 @@
         </w:rPr>
         <w:t xml:space="preserve"> למימוש ישום המשתמש במקש ה- </w:t>
       </w:r>
-      <w:proofErr w:type="spellStart"/>
       <w:r>
         <w:t>CapsLock</w:t>
       </w:r>
-      <w:proofErr w:type="spellEnd"/>
       <w:r>
         <w:rPr>
           <w:rFonts w:hint="cs"/>
@@ -10862,11 +10657,9 @@
         </w:rPr>
         <w:t xml:space="preserve"> בשם </w:t>
       </w:r>
-      <w:proofErr w:type="spellStart"/>
       <w:r>
         <w:t>key_code</w:t>
       </w:r>
-      <w:proofErr w:type="spellEnd"/>
       <w:r>
         <w:rPr>
           <w:rFonts w:hint="cs"/>
@@ -11309,11 +11102,9 @@
         </w:rPr>
         <w:t xml:space="preserve">) יש שינוי אחד במצב הנורית </w:t>
       </w:r>
-      <w:proofErr w:type="spellStart"/>
       <w:r>
         <w:t>led_out</w:t>
       </w:r>
-      <w:proofErr w:type="spellEnd"/>
       <w:r>
         <w:rPr>
           <w:rFonts w:hint="cs"/>
@@ -11352,11 +11143,9 @@
         </w:rPr>
         <w:t xml:space="preserve"> ול- </w:t>
       </w:r>
-      <w:proofErr w:type="spellStart"/>
       <w:r>
         <w:t>key_code</w:t>
       </w:r>
-      <w:proofErr w:type="spellEnd"/>
       <w:r>
         <w:rPr>
           <w:rFonts w:hint="cs"/>
@@ -12086,7 +11875,6 @@
           <w:color w:val="FF0000"/>
           <w:rtl/>
         </w:rPr>
-        <w:lastRenderedPageBreak/>
         <w:t xml:space="preserve">על הקוד שכתבתם יש לבצע </w:t>
       </w:r>
       <w:r>
@@ -12163,86 +11951,21 @@
         </w:rPr>
         <w:t xml:space="preserve">(כמתואר בפרק 16 של </w:t>
       </w:r>
-      <w:r>
-        <w:rPr>
-          <w:rStyle w:val="instancename"/>
-          <w:rFonts w:ascii="Tahoma" w:hAnsi="Tahoma" w:cs="Tahoma"/>
-          <w:b/>
-          <w:bCs/>
-          <w:color w:val="FF0000"/>
-          <w:sz w:val="21"/>
-          <w:szCs w:val="21"/>
-          <w:shd w:val="clear" w:color="auto" w:fill="FFFFFF"/>
-        </w:rPr>
-        <w:fldChar w:fldCharType="begin"/>
-      </w:r>
-      <w:r>
-        <w:rPr>
-          <w:rStyle w:val="instancename"/>
-          <w:rFonts w:ascii="Tahoma" w:hAnsi="Tahoma" w:cs="Tahoma"/>
-          <w:b/>
-          <w:bCs/>
-          <w:color w:val="FF0000"/>
-          <w:sz w:val="21"/>
-          <w:szCs w:val="21"/>
-          <w:shd w:val="clear" w:color="auto" w:fill="FFFFFF"/>
-        </w:rPr>
-        <w:instrText xml:space="preserve"> HYPERLINK "https://moodle.technion.ac.il/mod/resource/view.php?id=616928" </w:instrText>
-      </w:r>
-      <w:r>
-        <w:rPr>
-          <w:rStyle w:val="instancename"/>
-          <w:rFonts w:ascii="Tahoma" w:hAnsi="Tahoma" w:cs="Tahoma"/>
-          <w:b/>
-          <w:bCs/>
-          <w:color w:val="FF0000"/>
-          <w:sz w:val="21"/>
-          <w:szCs w:val="21"/>
-          <w:shd w:val="clear" w:color="auto" w:fill="FFFFFF"/>
-        </w:rPr>
-        <w:fldChar w:fldCharType="separate"/>
-      </w:r>
-      <w:proofErr w:type="spellStart"/>
-      <w:r>
-        <w:rPr>
-          <w:rStyle w:val="instancename"/>
-          <w:rFonts w:ascii="Tahoma" w:hAnsi="Tahoma" w:cs="Tahoma"/>
-          <w:b/>
-          <w:bCs/>
-          <w:color w:val="FF0000"/>
-          <w:sz w:val="21"/>
-          <w:szCs w:val="21"/>
-          <w:shd w:val="clear" w:color="auto" w:fill="FFFFFF"/>
-        </w:rPr>
-        <w:t>quartus</w:t>
-      </w:r>
-      <w:proofErr w:type="spellEnd"/>
-      <w:r>
-        <w:rPr>
-          <w:rStyle w:val="instancename"/>
-          <w:rFonts w:ascii="Tahoma" w:hAnsi="Tahoma" w:cs="Tahoma"/>
-          <w:b/>
-          <w:bCs/>
-          <w:color w:val="FF0000"/>
-          <w:sz w:val="21"/>
-          <w:szCs w:val="21"/>
-          <w:shd w:val="clear" w:color="auto" w:fill="FFFFFF"/>
-        </w:rPr>
-        <w:t xml:space="preserve"> 17 cook book</w:t>
-      </w:r>
-      <w:r>
-        <w:rPr>
-          <w:rStyle w:val="instancename"/>
-          <w:rFonts w:ascii="Tahoma" w:hAnsi="Tahoma" w:cs="Tahoma"/>
-          <w:b/>
-          <w:bCs/>
-          <w:color w:val="FF0000"/>
-          <w:sz w:val="21"/>
-          <w:szCs w:val="21"/>
-          <w:shd w:val="clear" w:color="auto" w:fill="FFFFFF"/>
-        </w:rPr>
-        <w:fldChar w:fldCharType="end"/>
-      </w:r>
+      <w:hyperlink r:id="rId20" w:history="1">
+        <w:r>
+          <w:rPr>
+            <w:rStyle w:val="instancename"/>
+            <w:rFonts w:ascii="Tahoma" w:hAnsi="Tahoma" w:cs="Tahoma"/>
+            <w:b/>
+            <w:bCs/>
+            <w:color w:val="FF0000"/>
+            <w:sz w:val="21"/>
+            <w:szCs w:val="21"/>
+            <w:shd w:val="clear" w:color="auto" w:fill="FFFFFF"/>
+          </w:rPr>
+          <w:t>quartus 17 cook book</w:t>
+        </w:r>
+      </w:hyperlink>
       <w:r>
         <w:rPr>
           <w:rFonts w:hint="cs"/>
@@ -12383,7 +12106,7 @@
                     <pic:cNvPicPr/>
                   </pic:nvPicPr>
                   <pic:blipFill>
-                    <a:blip r:embed="rId20"/>
+                    <a:blip r:embed="rId21"/>
                     <a:stretch>
                       <a:fillRect/>
                     </a:stretch>
@@ -14329,7 +14052,7 @@
                       <w:szCs w:val="52"/>
                     </w:rPr>
                   </w:pPr>
-                  <w:hyperlink r:id="rId21" w:tgtFrame="_blank" w:history="1">
+                  <w:hyperlink r:id="rId22" w:tgtFrame="_blank" w:history="1">
                     <w:r>
                       <w:rPr>
                         <w:rStyle w:val="Hyperlink"/>
@@ -14413,8 +14136,8 @@
       </w:pPr>
     </w:p>
     <w:sectPr>
-      <w:headerReference w:type="even" r:id="rId22"/>
-      <w:footerReference w:type="default" r:id="rId23"/>
+      <w:headerReference w:type="even" r:id="rId23"/>
+      <w:footerReference w:type="default" r:id="rId24"/>
       <w:pgSz w:w="11906" w:h="16838"/>
       <w:pgMar w:top="1440" w:right="1701" w:bottom="1440" w:left="1701" w:header="720" w:footer="720" w:gutter="0"/>
       <w:cols w:space="720"/>
@@ -14425,7 +14148,7 @@
 </file>
 
 <file path=word/endnotes.xml><?xml version="1.0" encoding="utf-8"?>
-<w:endnotes xmlns:wpc="http://schemas.microsoft.com/office/word/2010/wordprocessingCanvas" xmlns:cx="http://schemas.microsoft.com/office/drawing/2014/chartex" xmlns:cx1="http://schemas.microsoft.com/office/drawing/2015/9/8/chartex" xmlns:cx2="http://schemas.microsoft.com/office/drawing/2015/10/21/chartex" xmlns:cx3="http://schemas.microsoft.com/office/drawing/2016/5/9/chartex" xmlns:cx4="http://schemas.microsoft.com/office/drawing/2016/5/10/chartex" xmlns:cx5="http://schemas.microsoft.com/office/drawing/2016/5/11/chartex" xmlns:cx6="http://schemas.microsoft.com/office/drawing/2016/5/12/chartex" xmlns:cx7="http://schemas.microsoft.com/office/drawing/2016/5/13/chartex" xmlns:cx8="http://schemas.microsoft.com/office/drawing/2016/5/14/chartex" xmlns:mc="http://schemas.openxmlformats.org/markup-compatibility/2006" xmlns:aink="http://schemas.microsoft.com/office/drawing/2016/ink" xmlns:am3d="http://schemas.microsoft.com/office/drawing/2017/model3d" xmlns:o="urn:schemas-microsoft-com:office:office" xmlns:r="http://schemas.openxmlformats.org/officeDocument/2006/relationships" xmlns:m="http://schemas.openxmlformats.org/officeDocument/2006/math" xmlns:v="urn:schemas-microsoft-com:vml" xmlns:wp14="http://schemas.microsoft.com/office/word/2010/wordprocessingDrawing" xmlns:wp="http://schemas.openxmlformats.org/drawingml/2006/wordprocessingDrawing" xmlns:w10="urn:schemas-microsoft-com:office:word" xmlns:w="http://schemas.openxmlformats.org/wordprocessingml/2006/main" xmlns:w14="http://schemas.microsoft.com/office/word/2010/wordml" xmlns:w15="http://schemas.microsoft.com/office/word/2012/wordml" xmlns:w16cid="http://schemas.microsoft.com/office/word/2016/wordml/cid" xmlns:w16se="http://schemas.microsoft.com/office/word/2015/wordml/symex" xmlns:wpg="http://schemas.microsoft.com/office/word/2010/wordprocessingGroup" xmlns:wpi="http://schemas.microsoft.com/office/word/2010/wordprocessingInk" xmlns:wne="http://schemas.microsoft.com/office/word/2006/wordml" xmlns:wps="http://schemas.microsoft.com/office/word/2010/wordprocessingShape" mc:Ignorable="w14 w15 w16se w16cid wp14">
+<w:endnotes xmlns:wpc="http://schemas.microsoft.com/office/word/2010/wordprocessingCanvas" xmlns:cx="http://schemas.microsoft.com/office/drawing/2014/chartex" xmlns:cx1="http://schemas.microsoft.com/office/drawing/2015/9/8/chartex" xmlns:mc="http://schemas.openxmlformats.org/markup-compatibility/2006" xmlns:o="urn:schemas-microsoft-com:office:office" xmlns:r="http://schemas.openxmlformats.org/officeDocument/2006/relationships" xmlns:m="http://schemas.openxmlformats.org/officeDocument/2006/math" xmlns:v="urn:schemas-microsoft-com:vml" xmlns:wp14="http://schemas.microsoft.com/office/word/2010/wordprocessingDrawing" xmlns:wp="http://schemas.openxmlformats.org/drawingml/2006/wordprocessingDrawing" xmlns:w10="urn:schemas-microsoft-com:office:word" xmlns:w="http://schemas.openxmlformats.org/wordprocessingml/2006/main" xmlns:w14="http://schemas.microsoft.com/office/word/2010/wordml" xmlns:w15="http://schemas.microsoft.com/office/word/2012/wordml" xmlns:w16se="http://schemas.microsoft.com/office/word/2015/wordml/symex" xmlns:wpg="http://schemas.microsoft.com/office/word/2010/wordprocessingGroup" xmlns:wpi="http://schemas.microsoft.com/office/word/2010/wordprocessingInk" xmlns:wne="http://schemas.microsoft.com/office/word/2006/wordml" xmlns:wps="http://schemas.microsoft.com/office/word/2010/wordprocessingShape" mc:Ignorable="w14 w15 w16se wp14">
   <w:endnote w:type="separator" w:id="-1">
     <w:p>
       <w:r>
@@ -14450,7 +14173,7 @@
 </file>
 
 <file path=word/footer1.xml><?xml version="1.0" encoding="utf-8"?>
-<w:ftr xmlns:wpc="http://schemas.microsoft.com/office/word/2010/wordprocessingCanvas" xmlns:cx="http://schemas.microsoft.com/office/drawing/2014/chartex" xmlns:cx1="http://schemas.microsoft.com/office/drawing/2015/9/8/chartex" xmlns:cx2="http://schemas.microsoft.com/office/drawing/2015/10/21/chartex" xmlns:cx3="http://schemas.microsoft.com/office/drawing/2016/5/9/chartex" xmlns:cx4="http://schemas.microsoft.com/office/drawing/2016/5/10/chartex" xmlns:cx5="http://schemas.microsoft.com/office/drawing/2016/5/11/chartex" xmlns:cx6="http://schemas.microsoft.com/office/drawing/2016/5/12/chartex" xmlns:cx7="http://schemas.microsoft.com/office/drawing/2016/5/13/chartex" xmlns:cx8="http://schemas.microsoft.com/office/drawing/2016/5/14/chartex" xmlns:mc="http://schemas.openxmlformats.org/markup-compatibility/2006" xmlns:aink="http://schemas.microsoft.com/office/drawing/2016/ink" xmlns:am3d="http://schemas.microsoft.com/office/drawing/2017/model3d" xmlns:o="urn:schemas-microsoft-com:office:office" xmlns:r="http://schemas.openxmlformats.org/officeDocument/2006/relationships" xmlns:m="http://schemas.openxmlformats.org/officeDocument/2006/math" xmlns:v="urn:schemas-microsoft-com:vml" xmlns:wp14="http://schemas.microsoft.com/office/word/2010/wordprocessingDrawing" xmlns:wp="http://schemas.openxmlformats.org/drawingml/2006/wordprocessingDrawing" xmlns:w10="urn:schemas-microsoft-com:office:word" xmlns:w="http://schemas.openxmlformats.org/wordprocessingml/2006/main" xmlns:w14="http://schemas.microsoft.com/office/word/2010/wordml" xmlns:w15="http://schemas.microsoft.com/office/word/2012/wordml" xmlns:w16cid="http://schemas.microsoft.com/office/word/2016/wordml/cid" xmlns:w16se="http://schemas.microsoft.com/office/word/2015/wordml/symex" xmlns:wpg="http://schemas.microsoft.com/office/word/2010/wordprocessingGroup" xmlns:wpi="http://schemas.microsoft.com/office/word/2010/wordprocessingInk" xmlns:wne="http://schemas.microsoft.com/office/word/2006/wordml" xmlns:wps="http://schemas.microsoft.com/office/word/2010/wordprocessingShape" mc:Ignorable="w14 w15 w16se w16cid wp14">
+<w:ftr xmlns:wpc="http://schemas.microsoft.com/office/word/2010/wordprocessingCanvas" xmlns:cx="http://schemas.microsoft.com/office/drawing/2014/chartex" xmlns:cx1="http://schemas.microsoft.com/office/drawing/2015/9/8/chartex" xmlns:mc="http://schemas.openxmlformats.org/markup-compatibility/2006" xmlns:o="urn:schemas-microsoft-com:office:office" xmlns:r="http://schemas.openxmlformats.org/officeDocument/2006/relationships" xmlns:m="http://schemas.openxmlformats.org/officeDocument/2006/math" xmlns:v="urn:schemas-microsoft-com:vml" xmlns:wp14="http://schemas.microsoft.com/office/word/2010/wordprocessingDrawing" xmlns:wp="http://schemas.openxmlformats.org/drawingml/2006/wordprocessingDrawing" xmlns:w10="urn:schemas-microsoft-com:office:word" xmlns:w="http://schemas.openxmlformats.org/wordprocessingml/2006/main" xmlns:w14="http://schemas.microsoft.com/office/word/2010/wordml" xmlns:w15="http://schemas.microsoft.com/office/word/2012/wordml" xmlns:w16se="http://schemas.microsoft.com/office/word/2015/wordml/symex" xmlns:wpg="http://schemas.microsoft.com/office/word/2010/wordprocessingGroup" xmlns:wpi="http://schemas.microsoft.com/office/word/2010/wordprocessingInk" xmlns:wne="http://schemas.microsoft.com/office/word/2006/wordml" xmlns:wps="http://schemas.microsoft.com/office/word/2010/wordprocessingShape" mc:Ignorable="w14 w15 w16se wp14">
   <w:p>
     <w:pPr>
       <w:pStyle w:val="Footer"/>
@@ -14565,7 +14288,7 @@
         <w:szCs w:val="20"/>
         <w:rtl/>
       </w:rPr>
-      <w:t>9</w:t>
+      <w:t>1</w:t>
     </w:r>
     <w:r>
       <w:rPr>
@@ -14590,7 +14313,7 @@
 </file>
 
 <file path=word/footnotes.xml><?xml version="1.0" encoding="utf-8"?>
-<w:footnotes xmlns:wpc="http://schemas.microsoft.com/office/word/2010/wordprocessingCanvas" xmlns:cx="http://schemas.microsoft.com/office/drawing/2014/chartex" xmlns:cx1="http://schemas.microsoft.com/office/drawing/2015/9/8/chartex" xmlns:cx2="http://schemas.microsoft.com/office/drawing/2015/10/21/chartex" xmlns:cx3="http://schemas.microsoft.com/office/drawing/2016/5/9/chartex" xmlns:cx4="http://schemas.microsoft.com/office/drawing/2016/5/10/chartex" xmlns:cx5="http://schemas.microsoft.com/office/drawing/2016/5/11/chartex" xmlns:cx6="http://schemas.microsoft.com/office/drawing/2016/5/12/chartex" xmlns:cx7="http://schemas.microsoft.com/office/drawing/2016/5/13/chartex" xmlns:cx8="http://schemas.microsoft.com/office/drawing/2016/5/14/chartex" xmlns:mc="http://schemas.openxmlformats.org/markup-compatibility/2006" xmlns:aink="http://schemas.microsoft.com/office/drawing/2016/ink" xmlns:am3d="http://schemas.microsoft.com/office/drawing/2017/model3d" xmlns:o="urn:schemas-microsoft-com:office:office" xmlns:r="http://schemas.openxmlformats.org/officeDocument/2006/relationships" xmlns:m="http://schemas.openxmlformats.org/officeDocument/2006/math" xmlns:v="urn:schemas-microsoft-com:vml" xmlns:wp14="http://schemas.microsoft.com/office/word/2010/wordprocessingDrawing" xmlns:wp="http://schemas.openxmlformats.org/drawingml/2006/wordprocessingDrawing" xmlns:w10="urn:schemas-microsoft-com:office:word" xmlns:w="http://schemas.openxmlformats.org/wordprocessingml/2006/main" xmlns:w14="http://schemas.microsoft.com/office/word/2010/wordml" xmlns:w15="http://schemas.microsoft.com/office/word/2012/wordml" xmlns:w16cid="http://schemas.microsoft.com/office/word/2016/wordml/cid" xmlns:w16se="http://schemas.microsoft.com/office/word/2015/wordml/symex" xmlns:wpg="http://schemas.microsoft.com/office/word/2010/wordprocessingGroup" xmlns:wpi="http://schemas.microsoft.com/office/word/2010/wordprocessingInk" xmlns:wne="http://schemas.microsoft.com/office/word/2006/wordml" xmlns:wps="http://schemas.microsoft.com/office/word/2010/wordprocessingShape" mc:Ignorable="w14 w15 w16se w16cid wp14">
+<w:footnotes xmlns:wpc="http://schemas.microsoft.com/office/word/2010/wordprocessingCanvas" xmlns:cx="http://schemas.microsoft.com/office/drawing/2014/chartex" xmlns:cx1="http://schemas.microsoft.com/office/drawing/2015/9/8/chartex" xmlns:mc="http://schemas.openxmlformats.org/markup-compatibility/2006" xmlns:o="urn:schemas-microsoft-com:office:office" xmlns:r="http://schemas.openxmlformats.org/officeDocument/2006/relationships" xmlns:m="http://schemas.openxmlformats.org/officeDocument/2006/math" xmlns:v="urn:schemas-microsoft-com:vml" xmlns:wp14="http://schemas.microsoft.com/office/word/2010/wordprocessingDrawing" xmlns:wp="http://schemas.openxmlformats.org/drawingml/2006/wordprocessingDrawing" xmlns:w10="urn:schemas-microsoft-com:office:word" xmlns:w="http://schemas.openxmlformats.org/wordprocessingml/2006/main" xmlns:w14="http://schemas.microsoft.com/office/word/2010/wordml" xmlns:w15="http://schemas.microsoft.com/office/word/2012/wordml" xmlns:w16se="http://schemas.microsoft.com/office/word/2015/wordml/symex" xmlns:wpg="http://schemas.microsoft.com/office/word/2010/wordprocessingGroup" xmlns:wpi="http://schemas.microsoft.com/office/word/2010/wordprocessingInk" xmlns:wne="http://schemas.microsoft.com/office/word/2006/wordml" xmlns:wps="http://schemas.microsoft.com/office/word/2010/wordprocessingShape" mc:Ignorable="w14 w15 w16se wp14">
   <w:footnote w:type="separator" w:id="-1">
     <w:p>
       <w:r>
@@ -14615,7 +14338,7 @@
 </file>
 
 <file path=word/header1.xml><?xml version="1.0" encoding="utf-8"?>
-<w:hdr xmlns:wpc="http://schemas.microsoft.com/office/word/2010/wordprocessingCanvas" xmlns:cx="http://schemas.microsoft.com/office/drawing/2014/chartex" xmlns:cx1="http://schemas.microsoft.com/office/drawing/2015/9/8/chartex" xmlns:cx2="http://schemas.microsoft.com/office/drawing/2015/10/21/chartex" xmlns:cx3="http://schemas.microsoft.com/office/drawing/2016/5/9/chartex" xmlns:cx4="http://schemas.microsoft.com/office/drawing/2016/5/10/chartex" xmlns:cx5="http://schemas.microsoft.com/office/drawing/2016/5/11/chartex" xmlns:cx6="http://schemas.microsoft.com/office/drawing/2016/5/12/chartex" xmlns:cx7="http://schemas.microsoft.com/office/drawing/2016/5/13/chartex" xmlns:cx8="http://schemas.microsoft.com/office/drawing/2016/5/14/chartex" xmlns:mc="http://schemas.openxmlformats.org/markup-compatibility/2006" xmlns:aink="http://schemas.microsoft.com/office/drawing/2016/ink" xmlns:am3d="http://schemas.microsoft.com/office/drawing/2017/model3d" xmlns:o="urn:schemas-microsoft-com:office:office" xmlns:r="http://schemas.openxmlformats.org/officeDocument/2006/relationships" xmlns:m="http://schemas.openxmlformats.org/officeDocument/2006/math" xmlns:v="urn:schemas-microsoft-com:vml" xmlns:wp14="http://schemas.microsoft.com/office/word/2010/wordprocessingDrawing" xmlns:wp="http://schemas.openxmlformats.org/drawingml/2006/wordprocessingDrawing" xmlns:w10="urn:schemas-microsoft-com:office:word" xmlns:w="http://schemas.openxmlformats.org/wordprocessingml/2006/main" xmlns:w14="http://schemas.microsoft.com/office/word/2010/wordml" xmlns:w15="http://schemas.microsoft.com/office/word/2012/wordml" xmlns:w16cid="http://schemas.microsoft.com/office/word/2016/wordml/cid" xmlns:w16se="http://schemas.microsoft.com/office/word/2015/wordml/symex" xmlns:wpg="http://schemas.microsoft.com/office/word/2010/wordprocessingGroup" xmlns:wpi="http://schemas.microsoft.com/office/word/2010/wordprocessingInk" xmlns:wne="http://schemas.microsoft.com/office/word/2006/wordml" xmlns:wps="http://schemas.microsoft.com/office/word/2010/wordprocessingShape" mc:Ignorable="w14 w15 w16se w16cid wp14">
+<w:hdr xmlns:wpc="http://schemas.microsoft.com/office/word/2010/wordprocessingCanvas" xmlns:cx="http://schemas.microsoft.com/office/drawing/2014/chartex" xmlns:cx1="http://schemas.microsoft.com/office/drawing/2015/9/8/chartex" xmlns:mc="http://schemas.openxmlformats.org/markup-compatibility/2006" xmlns:o="urn:schemas-microsoft-com:office:office" xmlns:r="http://schemas.openxmlformats.org/officeDocument/2006/relationships" xmlns:m="http://schemas.openxmlformats.org/officeDocument/2006/math" xmlns:v="urn:schemas-microsoft-com:vml" xmlns:wp14="http://schemas.microsoft.com/office/word/2010/wordprocessingDrawing" xmlns:wp="http://schemas.openxmlformats.org/drawingml/2006/wordprocessingDrawing" xmlns:w10="urn:schemas-microsoft-com:office:word" xmlns:w="http://schemas.openxmlformats.org/wordprocessingml/2006/main" xmlns:w14="http://schemas.microsoft.com/office/word/2010/wordml" xmlns:w15="http://schemas.microsoft.com/office/word/2012/wordml" xmlns:w16se="http://schemas.microsoft.com/office/word/2015/wordml/symex" xmlns:wpg="http://schemas.microsoft.com/office/word/2010/wordprocessingGroup" xmlns:wpi="http://schemas.microsoft.com/office/word/2010/wordprocessingInk" xmlns:wne="http://schemas.microsoft.com/office/word/2006/wordml" xmlns:wps="http://schemas.microsoft.com/office/word/2010/wordprocessingShape" mc:Ignorable="w14 w15 w16se wp14">
   <w:p>
     <w:pPr>
       <w:pStyle w:val="Header"/>
@@ -14658,7 +14381,7 @@
 </file>
 
 <file path=word/numbering.xml><?xml version="1.0" encoding="utf-8"?>
-<w:numbering xmlns:wpc="http://schemas.microsoft.com/office/word/2010/wordprocessingCanvas" xmlns:cx="http://schemas.microsoft.com/office/drawing/2014/chartex" xmlns:cx1="http://schemas.microsoft.com/office/drawing/2015/9/8/chartex" xmlns:cx2="http://schemas.microsoft.com/office/drawing/2015/10/21/chartex" xmlns:cx3="http://schemas.microsoft.com/office/drawing/2016/5/9/chartex" xmlns:cx4="http://schemas.microsoft.com/office/drawing/2016/5/10/chartex" xmlns:cx5="http://schemas.microsoft.com/office/drawing/2016/5/11/chartex" xmlns:cx6="http://schemas.microsoft.com/office/drawing/2016/5/12/chartex" xmlns:cx7="http://schemas.microsoft.com/office/drawing/2016/5/13/chartex" xmlns:cx8="http://schemas.microsoft.com/office/drawing/2016/5/14/chartex" xmlns:mc="http://schemas.openxmlformats.org/markup-compatibility/2006" xmlns:aink="http://schemas.microsoft.com/office/drawing/2016/ink" xmlns:am3d="http://schemas.microsoft.com/office/drawing/2017/model3d" xmlns:o="urn:schemas-microsoft-com:office:office" xmlns:r="http://schemas.openxmlformats.org/officeDocument/2006/relationships" xmlns:m="http://schemas.openxmlformats.org/officeDocument/2006/math" xmlns:v="urn:schemas-microsoft-com:vml" xmlns:wp14="http://schemas.microsoft.com/office/word/2010/wordprocessingDrawing" xmlns:wp="http://schemas.openxmlformats.org/drawingml/2006/wordprocessingDrawing" xmlns:w10="urn:schemas-microsoft-com:office:word" xmlns:w="http://schemas.openxmlformats.org/wordprocessingml/2006/main" xmlns:w14="http://schemas.microsoft.com/office/word/2010/wordml" xmlns:w15="http://schemas.microsoft.com/office/word/2012/wordml" xmlns:w16cid="http://schemas.microsoft.com/office/word/2016/wordml/cid" xmlns:w16se="http://schemas.microsoft.com/office/word/2015/wordml/symex" xmlns:wpg="http://schemas.microsoft.com/office/word/2010/wordprocessingGroup" xmlns:wpi="http://schemas.microsoft.com/office/word/2010/wordprocessingInk" xmlns:wne="http://schemas.microsoft.com/office/word/2006/wordml" xmlns:wps="http://schemas.microsoft.com/office/word/2010/wordprocessingShape" mc:Ignorable="w14 w15 w16se w16cid wp14">
+<w:numbering xmlns:wpc="http://schemas.microsoft.com/office/word/2010/wordprocessingCanvas" xmlns:cx="http://schemas.microsoft.com/office/drawing/2014/chartex" xmlns:cx1="http://schemas.microsoft.com/office/drawing/2015/9/8/chartex" xmlns:mc="http://schemas.openxmlformats.org/markup-compatibility/2006" xmlns:o="urn:schemas-microsoft-com:office:office" xmlns:r="http://schemas.openxmlformats.org/officeDocument/2006/relationships" xmlns:m="http://schemas.openxmlformats.org/officeDocument/2006/math" xmlns:v="urn:schemas-microsoft-com:vml" xmlns:wp14="http://schemas.microsoft.com/office/word/2010/wordprocessingDrawing" xmlns:wp="http://schemas.openxmlformats.org/drawingml/2006/wordprocessingDrawing" xmlns:w10="urn:schemas-microsoft-com:office:word" xmlns:w="http://schemas.openxmlformats.org/wordprocessingml/2006/main" xmlns:w14="http://schemas.microsoft.com/office/word/2010/wordml" xmlns:w15="http://schemas.microsoft.com/office/word/2012/wordml" xmlns:w16se="http://schemas.microsoft.com/office/word/2015/wordml/symex" xmlns:wpg="http://schemas.microsoft.com/office/word/2010/wordprocessingGroup" xmlns:wpi="http://schemas.microsoft.com/office/word/2010/wordprocessingInk" xmlns:wne="http://schemas.microsoft.com/office/word/2006/wordml" xmlns:wps="http://schemas.microsoft.com/office/word/2010/wordprocessingShape" mc:Ignorable="w14 w15 w16se wp14">
   <w:abstractNum w:abstractNumId="0" w15:restartNumberingAfterBreak="0">
     <w:nsid w:val="FFFFFF7C"/>
     <w:multiLevelType w:val="singleLevel"/>
@@ -16753,7 +16476,7 @@
 </file>
 
 <file path=word/styles.xml><?xml version="1.0" encoding="utf-8"?>
-<w:styles xmlns:mc="http://schemas.openxmlformats.org/markup-compatibility/2006" xmlns:r="http://schemas.openxmlformats.org/officeDocument/2006/relationships" xmlns:w="http://schemas.openxmlformats.org/wordprocessingml/2006/main" xmlns:w14="http://schemas.microsoft.com/office/word/2010/wordml" xmlns:w15="http://schemas.microsoft.com/office/word/2012/wordml" xmlns:w16cid="http://schemas.microsoft.com/office/word/2016/wordml/cid" xmlns:w16se="http://schemas.microsoft.com/office/word/2015/wordml/symex" mc:Ignorable="w14 w15 w16se w16cid">
+<w:styles xmlns:mc="http://schemas.openxmlformats.org/markup-compatibility/2006" xmlns:r="http://schemas.openxmlformats.org/officeDocument/2006/relationships" xmlns:w="http://schemas.openxmlformats.org/wordprocessingml/2006/main" xmlns:w14="http://schemas.microsoft.com/office/word/2010/wordml" xmlns:w15="http://schemas.microsoft.com/office/word/2012/wordml" xmlns:w16se="http://schemas.microsoft.com/office/word/2015/wordml/symex" mc:Ignorable="w14 w15 w16se">
   <w:docDefaults>
     <w:rPrDefault>
       <w:rPr>
@@ -16763,7 +16486,7 @@
     </w:rPrDefault>
     <w:pPrDefault/>
   </w:docDefaults>
-  <w:latentStyles w:defLockedState="0" w:defUIPriority="99" w:defSemiHidden="0" w:defUnhideWhenUsed="0" w:defQFormat="0" w:count="375">
+  <w:latentStyles w:defLockedState="0" w:defUIPriority="99" w:defSemiHidden="0" w:defUnhideWhenUsed="0" w:defQFormat="0" w:count="371">
     <w:lsdException w:name="Normal" w:uiPriority="0" w:qFormat="1"/>
     <w:lsdException w:name="heading 1" w:uiPriority="0" w:qFormat="1"/>
     <w:lsdException w:name="heading 2" w:uiPriority="0" w:qFormat="1"/>
@@ -16869,6 +16592,7 @@
     <w:lsdException w:name="HTML Sample" w:semiHidden="1" w:unhideWhenUsed="1"/>
     <w:lsdException w:name="HTML Typewriter" w:semiHidden="1" w:unhideWhenUsed="1"/>
     <w:lsdException w:name="HTML Variable" w:semiHidden="1" w:unhideWhenUsed="1"/>
+    <w:lsdException w:name="Normal Table" w:semiHidden="1" w:unhideWhenUsed="1"/>
     <w:lsdException w:name="annotation subject" w:semiHidden="1" w:unhideWhenUsed="1"/>
     <w:lsdException w:name="No List" w:semiHidden="1" w:unhideWhenUsed="1"/>
     <w:lsdException w:name="Outline List 1" w:semiHidden="1" w:unhideWhenUsed="1"/>
@@ -16912,8 +16636,10 @@
     <w:lsdException w:name="Table Elegant" w:semiHidden="1" w:unhideWhenUsed="1"/>
     <w:lsdException w:name="Table Professional" w:semiHidden="1" w:unhideWhenUsed="1"/>
     <w:lsdException w:name="Table Subtle 1" w:semiHidden="1" w:unhideWhenUsed="1"/>
+    <w:lsdException w:name="Table Subtle 2" w:semiHidden="1" w:unhideWhenUsed="1"/>
     <w:lsdException w:name="Table Web 1" w:semiHidden="1" w:unhideWhenUsed="1"/>
     <w:lsdException w:name="Table Web 2" w:semiHidden="1" w:unhideWhenUsed="1"/>
+    <w:lsdException w:name="Table Web 3" w:semiHidden="1" w:unhideWhenUsed="1"/>
     <w:lsdException w:name="Balloon Text" w:semiHidden="1" w:unhideWhenUsed="1"/>
     <w:lsdException w:name="Table Grid" w:uiPriority="0"/>
     <w:lsdException w:name="Table Theme" w:semiHidden="1" w:unhideWhenUsed="1"/>
@@ -17132,10 +16858,6 @@
     <w:lsdException w:name="List Table 5 Dark Accent 6" w:uiPriority="50"/>
     <w:lsdException w:name="List Table 6 Colorful Accent 6" w:uiPriority="51"/>
     <w:lsdException w:name="List Table 7 Colorful Accent 6" w:uiPriority="52"/>
-    <w:lsdException w:name="Mention" w:semiHidden="1" w:unhideWhenUsed="1"/>
-    <w:lsdException w:name="Smart Hyperlink" w:semiHidden="1" w:unhideWhenUsed="1"/>
-    <w:lsdException w:name="Hashtag" w:semiHidden="1" w:unhideWhenUsed="1"/>
-    <w:lsdException w:name="Unresolved Mention" w:semiHidden="1" w:unhideWhenUsed="1"/>
   </w:latentStyles>
   <w:style w:type="paragraph" w:default="1" w:styleId="Normal">
     <w:name w:val="Normal"/>
@@ -18407,7 +18129,7 @@
 </file>
 
 <file path=customXml/itemProps1.xml><?xml version="1.0" encoding="utf-8"?>
-<ds:datastoreItem xmlns:ds="http://schemas.openxmlformats.org/officeDocument/2006/customXml" ds:itemID="{B2EFB6C2-8680-4B1E-87B2-56CF0F1A0FA0}">
+<ds:datastoreItem xmlns:ds="http://schemas.openxmlformats.org/officeDocument/2006/customXml" ds:itemID="{812F6790-DA52-44B7-80E8-81BB0B437474}">
   <ds:schemaRefs>
     <ds:schemaRef ds:uri="http://schemas.openxmlformats.org/officeDocument/2006/bibliography"/>
   </ds:schemaRefs>

</xml_diff>

<commit_message>
lab6: finish q4's SM
</commit_message>
<xml_diff>
--- a/lab6-DEBUG/דוח הכנה - DEBUG.docx
+++ b/lab6-DEBUG/דוח הכנה - DEBUG.docx
@@ -1,6 +1,6 @@
 
 <file path=word/document.xml><?xml version="1.0" encoding="utf-8"?>
-<w:document xmlns:wpc="http://schemas.microsoft.com/office/word/2010/wordprocessingCanvas" xmlns:cx="http://schemas.microsoft.com/office/drawing/2014/chartex" xmlns:cx1="http://schemas.microsoft.com/office/drawing/2015/9/8/chartex" xmlns:cx2="http://schemas.microsoft.com/office/drawing/2015/10/21/chartex" xmlns:cx3="http://schemas.microsoft.com/office/drawing/2016/5/9/chartex" xmlns:cx4="http://schemas.microsoft.com/office/drawing/2016/5/10/chartex" xmlns:cx5="http://schemas.microsoft.com/office/drawing/2016/5/11/chartex" xmlns:cx6="http://schemas.microsoft.com/office/drawing/2016/5/12/chartex" xmlns:cx7="http://schemas.microsoft.com/office/drawing/2016/5/13/chartex" xmlns:cx8="http://schemas.microsoft.com/office/drawing/2016/5/14/chartex" xmlns:mc="http://schemas.openxmlformats.org/markup-compatibility/2006" xmlns:aink="http://schemas.microsoft.com/office/drawing/2016/ink" xmlns:am3d="http://schemas.microsoft.com/office/drawing/2017/model3d" xmlns:o="urn:schemas-microsoft-com:office:office" xmlns:r="http://schemas.openxmlformats.org/officeDocument/2006/relationships" xmlns:m="http://schemas.openxmlformats.org/officeDocument/2006/math" xmlns:v="urn:schemas-microsoft-com:vml" xmlns:wp14="http://schemas.microsoft.com/office/word/2010/wordprocessingDrawing" xmlns:wp="http://schemas.openxmlformats.org/drawingml/2006/wordprocessingDrawing" xmlns:w10="urn:schemas-microsoft-com:office:word" xmlns:w="http://schemas.openxmlformats.org/wordprocessingml/2006/main" xmlns:w14="http://schemas.microsoft.com/office/word/2010/wordml" xmlns:w15="http://schemas.microsoft.com/office/word/2012/wordml" xmlns:w16cid="http://schemas.microsoft.com/office/word/2016/wordml/cid" xmlns:w16se="http://schemas.microsoft.com/office/word/2015/wordml/symex" xmlns:wpg="http://schemas.microsoft.com/office/word/2010/wordprocessingGroup" xmlns:wpi="http://schemas.microsoft.com/office/word/2010/wordprocessingInk" xmlns:wne="http://schemas.microsoft.com/office/word/2006/wordml" xmlns:wps="http://schemas.microsoft.com/office/word/2010/wordprocessingShape" mc:Ignorable="w14 w15 w16se w16cid wp14">
+<w:document xmlns:wpc="http://schemas.microsoft.com/office/word/2010/wordprocessingCanvas" xmlns:cx="http://schemas.microsoft.com/office/drawing/2014/chartex" xmlns:mc="http://schemas.openxmlformats.org/markup-compatibility/2006" xmlns:o="urn:schemas-microsoft-com:office:office" xmlns:r="http://schemas.openxmlformats.org/officeDocument/2006/relationships" xmlns:m="http://schemas.openxmlformats.org/officeDocument/2006/math" xmlns:v="urn:schemas-microsoft-com:vml" xmlns:wp14="http://schemas.microsoft.com/office/word/2010/wordprocessingDrawing" xmlns:wp="http://schemas.openxmlformats.org/drawingml/2006/wordprocessingDrawing" xmlns:w10="urn:schemas-microsoft-com:office:word" xmlns:w="http://schemas.openxmlformats.org/wordprocessingml/2006/main" xmlns:w14="http://schemas.microsoft.com/office/word/2010/wordml" xmlns:w15="http://schemas.microsoft.com/office/word/2012/wordml" xmlns:w16se="http://schemas.microsoft.com/office/word/2015/wordml/symex" xmlns:wpg="http://schemas.microsoft.com/office/word/2010/wordprocessingGroup" xmlns:wpi="http://schemas.microsoft.com/office/word/2010/wordprocessingInk" xmlns:wne="http://schemas.microsoft.com/office/word/2006/wordml" xmlns:wps="http://schemas.microsoft.com/office/word/2010/wordprocessingShape" mc:Ignorable="w14 w15 w16se wp14">
   <w:body>
     <w:p>
       <w:pPr>
@@ -997,7 +997,7 @@
     </w:p>
     <w:p>
       <w:pPr>
-        <w:pStyle w:val="Caption"/>
+        <w:pStyle w:val="ac"/>
         <w:jc w:val="center"/>
         <w:rPr>
           <w:rFonts w:cs="David"/>
@@ -1659,7 +1659,7 @@
                 <w:webHidden/>
                 <w:rtl/>
               </w:rPr>
-              <w:t>5</w:t>
+              <w:t>7</w:t>
             </w:r>
             <w:r>
               <w:rPr>
@@ -1874,7 +1874,7 @@
                 <w:webHidden/>
                 <w:rtl/>
               </w:rPr>
-              <w:t>6</w:t>
+              <w:t>9</w:t>
             </w:r>
             <w:r>
               <w:rPr>
@@ -2123,7 +2123,7 @@
                 <w:webHidden/>
                 <w:rtl/>
               </w:rPr>
-              <w:t>6</w:t>
+              <w:t>9</w:t>
             </w:r>
             <w:r>
               <w:rPr>
@@ -2252,7 +2252,7 @@
                 <w:webHidden/>
                 <w:rtl/>
               </w:rPr>
-              <w:t>9</w:t>
+              <w:t>11</w:t>
             </w:r>
             <w:r>
               <w:rPr>
@@ -2399,7 +2399,7 @@
                 <w:webHidden/>
                 <w:rtl/>
               </w:rPr>
-              <w:t>9</w:t>
+              <w:t>11</w:t>
             </w:r>
             <w:r>
               <w:rPr>
@@ -2580,7 +2580,7 @@
                 <w:webHidden/>
                 <w:rtl/>
               </w:rPr>
-              <w:t>9</w:t>
+              <w:t>12</w:t>
             </w:r>
             <w:r>
               <w:rPr>
@@ -2790,7 +2790,7 @@
                 <w:webHidden/>
                 <w:rtl/>
               </w:rPr>
-              <w:t>9</w:t>
+              <w:t>12</w:t>
             </w:r>
             <w:r>
               <w:rPr>
@@ -2816,7 +2816,7 @@
     </w:sdt>
     <w:p>
       <w:pPr>
-        <w:pStyle w:val="Caption"/>
+        <w:pStyle w:val="ac"/>
         <w:jc w:val="center"/>
         <w:rPr>
           <w:rtl/>
@@ -2848,7 +2848,7 @@
     </w:p>
     <w:p>
       <w:pPr>
-        <w:pStyle w:val="Heading1"/>
+        <w:pStyle w:val="1"/>
         <w:rPr>
           <w:rtl/>
         </w:rPr>
@@ -2890,7 +2890,7 @@
     </w:p>
     <w:p>
       <w:pPr>
-        <w:pStyle w:val="Footer"/>
+        <w:pStyle w:val="a5"/>
         <w:tabs>
           <w:tab w:val="clear" w:pos="4153"/>
           <w:tab w:val="clear" w:pos="8306"/>
@@ -3619,7 +3619,7 @@
     </w:p>
     <w:p>
       <w:pPr>
-        <w:pStyle w:val="Heading1"/>
+        <w:pStyle w:val="1"/>
         <w:rPr>
           <w:rtl/>
         </w:rPr>
@@ -4259,7 +4259,7 @@
     </w:p>
     <w:p>
       <w:pPr>
-        <w:pStyle w:val="Heading2"/>
+        <w:pStyle w:val="21"/>
         <w:rPr>
           <w:rtl/>
         </w:rPr>
@@ -4683,7 +4683,7 @@
           </w:p>
           <w:p>
             <w:pPr>
-              <w:pStyle w:val="BodyTextIndent"/>
+              <w:pStyle w:val="ab"/>
               <w:rPr>
                 <w:b/>
                 <w:bCs/>
@@ -4917,10 +4917,10 @@
             <v:path o:extrusionok="f" gradientshapeok="t" o:connecttype="rect"/>
             <o:lock v:ext="edit" aspectratio="t"/>
           </v:shapetype>
-          <v:shape id="_x0000_i1025" type="#_x0000_t75" style="width:314.5pt;height:265.55pt" o:ole="">
+          <v:shape id="_x0000_i1025" type="#_x0000_t75" style="width:314.4pt;height:265.2pt" o:ole="">
             <v:imagedata r:id="rId13" o:title=""/>
           </v:shape>
-          <o:OLEObject Type="Embed" ProgID="Visio.Drawing.15" ShapeID="_x0000_i1025" DrawAspect="Content" ObjectID="_1595873557" r:id="rId14"/>
+          <o:OLEObject Type="Embed" ProgID="Visio.Drawing.15" ShapeID="_x0000_i1025" DrawAspect="Content" ObjectID="_1596197567" r:id="rId14"/>
         </w:object>
       </w:r>
     </w:p>
@@ -4957,7 +4957,7 @@
     </w:p>
     <w:p>
       <w:pPr>
-        <w:pStyle w:val="ListParagraph"/>
+        <w:pStyle w:val="af0"/>
         <w:numPr>
           <w:ilvl w:val="0"/>
           <w:numId w:val="47"/>
@@ -5032,7 +5032,7 @@
     </w:p>
     <w:p>
       <w:pPr>
-        <w:pStyle w:val="ListParagraph"/>
+        <w:pStyle w:val="af0"/>
         <w:numPr>
           <w:ilvl w:val="0"/>
           <w:numId w:val="47"/>
@@ -5073,7 +5073,7 @@
     </w:p>
     <w:p>
       <w:pPr>
-        <w:pStyle w:val="ListParagraph"/>
+        <w:pStyle w:val="af0"/>
         <w:numPr>
           <w:ilvl w:val="0"/>
           <w:numId w:val="47"/>
@@ -5122,7 +5122,7 @@
     </w:p>
     <w:p>
       <w:pPr>
-        <w:pStyle w:val="ListParagraph"/>
+        <w:pStyle w:val="af0"/>
         <w:numPr>
           <w:ilvl w:val="0"/>
           <w:numId w:val="47"/>
@@ -5182,7 +5182,7 @@
     </w:p>
     <w:p>
       <w:pPr>
-        <w:pStyle w:val="ListParagraph"/>
+        <w:pStyle w:val="af0"/>
         <w:numPr>
           <w:ilvl w:val="0"/>
           <w:numId w:val="47"/>
@@ -5341,15 +5341,33 @@
           <w:snapToGrid w:val="0"/>
           <w:rtl/>
         </w:rPr>
-        <w:t xml:space="preserve"> מתוךה</w:t>
-      </w:r>
+        <w:t xml:space="preserve"> </w:t>
+      </w:r>
+      <w:proofErr w:type="spellStart"/>
       <w:r>
         <w:rPr>
           <w:rFonts w:hint="cs"/>
           <w:snapToGrid w:val="0"/>
           <w:rtl/>
         </w:rPr>
-        <w:t xml:space="preserve">פרויקט הקיים </w:t>
+        <w:t>מתוךה</w:t>
+      </w:r>
+      <w:r>
+        <w:rPr>
+          <w:rFonts w:hint="cs"/>
+          <w:snapToGrid w:val="0"/>
+          <w:rtl/>
+        </w:rPr>
+        <w:t>פרויקט</w:t>
+      </w:r>
+      <w:proofErr w:type="spellEnd"/>
+      <w:r>
+        <w:rPr>
+          <w:rFonts w:hint="cs"/>
+          <w:snapToGrid w:val="0"/>
+          <w:rtl/>
+        </w:rPr>
+        <w:t xml:space="preserve"> הקיים </w:t>
       </w:r>
       <w:r>
         <w:t>KBDINTF</w:t>
@@ -5433,7 +5451,7 @@
     </w:p>
     <w:p>
       <w:pPr>
-        <w:pStyle w:val="BodyTextIndent"/>
+        <w:pStyle w:val="ab"/>
         <w:pBdr>
           <w:top w:val="single" w:sz="4" w:space="1" w:color="auto"/>
           <w:left w:val="single" w:sz="4" w:space="4" w:color="auto"/>
@@ -5772,7 +5790,7 @@
     </w:p>
     <w:tbl>
       <w:tblPr>
-        <w:tblStyle w:val="TableGrid"/>
+        <w:tblStyle w:val="ae"/>
         <w:bidiVisual/>
         <w:tblW w:w="8674" w:type="dxa"/>
         <w:tblInd w:w="302" w:type="dxa"/>
@@ -7293,28 +7311,14 @@
               <w:rPr>
                 <w:snapToGrid w:val="0"/>
               </w:rPr>
-              <w:t>shift_</w:t>
-            </w:r>
-            <w:proofErr w:type="gramStart"/>
-            <w:r>
-              <w:rPr>
-                <w:snapToGrid w:val="0"/>
-              </w:rPr>
-              <w:t>reg</w:t>
+              <w:t>shift_reg</w:t>
             </w:r>
             <w:proofErr w:type="spellEnd"/>
             <w:r>
               <w:rPr>
                 <w:snapToGrid w:val="0"/>
               </w:rPr>
-              <w:t>(</w:t>
-            </w:r>
-            <w:proofErr w:type="gramEnd"/>
-            <w:r>
-              <w:rPr>
-                <w:snapToGrid w:val="0"/>
-              </w:rPr>
-              <w:t xml:space="preserve">7 </w:t>
+              <w:t xml:space="preserve">(7 </w:t>
             </w:r>
             <w:proofErr w:type="spellStart"/>
             <w:r>
@@ -8155,7 +8159,7 @@
     </w:p>
     <w:p>
       <w:pPr>
-        <w:pStyle w:val="Heading2"/>
+        <w:pStyle w:val="21"/>
         <w:rPr>
           <w:rtl/>
         </w:rPr>
@@ -9132,7 +9136,7 @@
     </w:p>
     <w:p>
       <w:pPr>
-        <w:pStyle w:val="Heading1"/>
+        <w:pStyle w:val="1"/>
         <w:rPr>
           <w:rtl/>
         </w:rPr>
@@ -9470,13 +9474,8 @@
         <w:t>.5</w:t>
       </w:r>
       <w:r>
-        <w:t xml:space="preserve"> </w:t>
-      </w:r>
-      <w:proofErr w:type="spellStart"/>
-      <w:r>
-        <w:t>KHz</w:t>
-      </w:r>
-      <w:proofErr w:type="spellEnd"/>
+        <w:t xml:space="preserve"> KHz</w:t>
+      </w:r>
       <w:r>
         <w:rPr>
           <w:rFonts w:hint="cs"/>
@@ -9688,7 +9687,7 @@
     </w:p>
     <w:p>
       <w:pPr>
-        <w:pStyle w:val="Heading1"/>
+        <w:pStyle w:val="1"/>
         <w:rPr>
           <w:rtl/>
         </w:rPr>
@@ -9908,7 +9907,23 @@
           <w:rFonts w:hint="cs"/>
           <w:rtl/>
         </w:rPr>
-        <w:t xml:space="preserve"> למימוש ישום המשתמש במקש ה- </w:t>
+        <w:t xml:space="preserve"> למימוש </w:t>
+      </w:r>
+      <w:proofErr w:type="spellStart"/>
+      <w:r>
+        <w:rPr>
+          <w:rFonts w:hint="cs"/>
+          <w:rtl/>
+        </w:rPr>
+        <w:t>ישום</w:t>
+      </w:r>
+      <w:proofErr w:type="spellEnd"/>
+      <w:r>
+        <w:rPr>
+          <w:rFonts w:hint="cs"/>
+          <w:rtl/>
+        </w:rPr>
+        <w:t xml:space="preserve"> המשתמש במקש ה- </w:t>
       </w:r>
       <w:proofErr w:type="spellStart"/>
       <w:r>
@@ -11084,40 +11099,6 @@
           <w:rtl/>
         </w:rPr>
       </w:pPr>
-    </w:p>
-    <w:p>
-      <w:pPr>
-        <w:pStyle w:val="NormalWeb"/>
-        <w:pBdr>
-          <w:top w:val="single" w:sz="4" w:space="1" w:color="auto"/>
-          <w:left w:val="single" w:sz="4" w:space="4" w:color="auto"/>
-          <w:bottom w:val="single" w:sz="4" w:space="1" w:color="auto"/>
-          <w:right w:val="single" w:sz="4" w:space="4" w:color="auto"/>
-        </w:pBdr>
-        <w:bidi/>
-        <w:spacing w:before="0" w:beforeAutospacing="0" w:after="0" w:afterAutospacing="0"/>
-        <w:jc w:val="center"/>
-      </w:pPr>
-      <w:r>
-        <w:rPr>
-          <w:rFonts w:ascii="Arial Black"/>
-          <w:color w:val="000000"/>
-          <w:sz w:val="72"/>
-          <w:szCs w:val="72"/>
-          <w:rtl/>
-        </w:rPr>
-        <w:t xml:space="preserve">החלף </w:t>
-      </w:r>
-      <w:r>
-        <w:rPr>
-          <w:rFonts w:ascii="Arial Black" w:hint="cs"/>
-          <w:color w:val="000000"/>
-          <w:sz w:val="72"/>
-          <w:szCs w:val="72"/>
-          <w:rtl/>
-        </w:rPr>
-        <w:t>בדיאגרמת מצבים</w:t>
-      </w:r>
     </w:p>
     <w:p>
       <w:pPr>
@@ -11132,6 +11113,63 @@
           <w:noProof/>
         </w:rPr>
       </w:pPr>
+      <w:r>
+        <w:rPr>
+          <w:rFonts w:ascii="Arial Black" w:cs="Times New Roman"/>
+          <w:noProof/>
+          <w:color w:val="000000"/>
+          <w:sz w:val="72"/>
+          <w:szCs w:val="72"/>
+        </w:rPr>
+        <w:drawing>
+          <wp:inline distT="0" distB="0" distL="0" distR="0" wp14:anchorId="0CEA7B02" wp14:editId="41375AAD">
+            <wp:extent cx="5394960" cy="2941320"/>
+            <wp:effectExtent l="0" t="0" r="0" b="0"/>
+            <wp:docPr id="10" name="תמונה 10"/>
+            <wp:cNvGraphicFramePr>
+              <a:graphicFrameLocks xmlns:a="http://schemas.openxmlformats.org/drawingml/2006/main" noChangeAspect="1"/>
+            </wp:cNvGraphicFramePr>
+            <a:graphic xmlns:a="http://schemas.openxmlformats.org/drawingml/2006/main">
+              <a:graphicData uri="http://schemas.openxmlformats.org/drawingml/2006/picture">
+                <pic:pic xmlns:pic="http://schemas.openxmlformats.org/drawingml/2006/picture">
+                  <pic:nvPicPr>
+                    <pic:cNvPr id="0" name="Picture 2"/>
+                    <pic:cNvPicPr>
+                      <a:picLocks noChangeAspect="1" noChangeArrowheads="1"/>
+                    </pic:cNvPicPr>
+                  </pic:nvPicPr>
+                  <pic:blipFill>
+                    <a:blip r:embed="rId20">
+                      <a:extLst>
+                        <a:ext uri="{28A0092B-C50C-407E-A947-70E740481C1C}">
+                          <a14:useLocalDpi xmlns:a14="http://schemas.microsoft.com/office/drawing/2010/main" val="0"/>
+                        </a:ext>
+                      </a:extLst>
+                    </a:blip>
+                    <a:srcRect/>
+                    <a:stretch>
+                      <a:fillRect/>
+                    </a:stretch>
+                  </pic:blipFill>
+                  <pic:spPr bwMode="auto">
+                    <a:xfrm>
+                      <a:off x="0" y="0"/>
+                      <a:ext cx="5394960" cy="2941320"/>
+                    </a:xfrm>
+                    <a:prstGeom prst="rect">
+                      <a:avLst/>
+                    </a:prstGeom>
+                    <a:noFill/>
+                    <a:ln>
+                      <a:noFill/>
+                    </a:ln>
+                  </pic:spPr>
+                </pic:pic>
+              </a:graphicData>
+            </a:graphic>
+          </wp:inline>
+        </w:drawing>
+      </w:r>
     </w:p>
     <w:p>
       <w:pPr>
@@ -11275,6 +11313,8 @@
           <w:rtl/>
         </w:rPr>
       </w:pPr>
+      <w:bookmarkStart w:id="12" w:name="_GoBack"/>
+      <w:bookmarkEnd w:id="12"/>
     </w:p>
     <w:p>
       <w:pPr>
@@ -11607,7 +11647,6 @@
         </w:pBdr>
         <w:bidi w:val="0"/>
         <w:rPr>
-          <w:rFonts w:hint="cs"/>
           <w:sz w:val="20"/>
           <w:szCs w:val="20"/>
           <w:rtl/>
@@ -11622,200 +11661,6 @@
             <wp:extent cx="4133850" cy="2781300"/>
             <wp:effectExtent l="0" t="0" r="0" b="0"/>
             <wp:docPr id="13" name="Picture 13"/>
-            <wp:cNvGraphicFramePr>
-              <a:graphicFrameLocks xmlns:a="http://schemas.openxmlformats.org/drawingml/2006/main" noChangeAspect="1"/>
-            </wp:cNvGraphicFramePr>
-            <a:graphic xmlns:a="http://schemas.openxmlformats.org/drawingml/2006/main">
-              <a:graphicData uri="http://schemas.openxmlformats.org/drawingml/2006/picture">
-                <pic:pic xmlns:pic="http://schemas.openxmlformats.org/drawingml/2006/picture">
-                  <pic:nvPicPr>
-                    <pic:cNvPr id="1" name=""/>
-                    <pic:cNvPicPr/>
-                  </pic:nvPicPr>
-                  <pic:blipFill>
-                    <a:blip r:embed="rId20"/>
-                    <a:stretch>
-                      <a:fillRect/>
-                    </a:stretch>
-                  </pic:blipFill>
-                  <pic:spPr>
-                    <a:xfrm>
-                      <a:off x="0" y="0"/>
-                      <a:ext cx="4133850" cy="2781300"/>
-                    </a:xfrm>
-                    <a:prstGeom prst="rect">
-                      <a:avLst/>
-                    </a:prstGeom>
-                  </pic:spPr>
-                </pic:pic>
-              </a:graphicData>
-            </a:graphic>
-          </wp:inline>
-        </w:drawing>
-      </w:r>
-    </w:p>
-    <w:p>
-      <w:pPr>
-        <w:rPr>
-          <w:b/>
-          <w:bCs/>
-          <w:rtl/>
-        </w:rPr>
-      </w:pPr>
-    </w:p>
-    <w:p>
-      <w:pPr>
-        <w:rPr>
-          <w:b/>
-          <w:bCs/>
-          <w:rtl/>
-        </w:rPr>
-      </w:pPr>
-    </w:p>
-    <w:p>
-      <w:pPr>
-        <w:rPr>
-          <w:b/>
-          <w:bCs/>
-        </w:rPr>
-      </w:pPr>
-    </w:p>
-    <w:p>
-      <w:pPr>
-        <w:rPr>
-          <w:b/>
-          <w:bCs/>
-          <w:rtl/>
-        </w:rPr>
-      </w:pPr>
-    </w:p>
-    <w:p>
-      <w:pPr>
-        <w:rPr>
-          <w:b/>
-          <w:bCs/>
-          <w:rtl/>
-        </w:rPr>
-      </w:pPr>
-    </w:p>
-    <w:p>
-      <w:pPr>
-        <w:rPr>
-          <w:b/>
-          <w:bCs/>
-          <w:rtl/>
-        </w:rPr>
-      </w:pPr>
-    </w:p>
-    <w:p>
-      <w:pPr>
-        <w:rPr>
-          <w:b/>
-          <w:bCs/>
-          <w:rtl/>
-        </w:rPr>
-      </w:pPr>
-      <w:r>
-        <w:rPr>
-          <w:rFonts w:hint="cs"/>
-          <w:b/>
-          <w:bCs/>
-          <w:rtl/>
-        </w:rPr>
-        <w:t xml:space="preserve">צרף לכאן </w:t>
-      </w:r>
-      <w:r>
-        <w:rPr>
-          <w:b/>
-          <w:bCs/>
-          <w:rtl/>
-        </w:rPr>
-        <w:t>צ</w:t>
-      </w:r>
-      <w:r>
-        <w:rPr>
-          <w:rFonts w:hint="cs"/>
-          <w:b/>
-          <w:bCs/>
-          <w:rtl/>
-        </w:rPr>
-        <w:t>י</w:t>
-      </w:r>
-      <w:r>
-        <w:rPr>
-          <w:b/>
-          <w:bCs/>
-          <w:rtl/>
-        </w:rPr>
-        <w:t xml:space="preserve">לום מסך </w:t>
-      </w:r>
-      <w:r>
-        <w:rPr>
-          <w:rFonts w:hint="cs"/>
-          <w:b/>
-          <w:bCs/>
-          <w:rtl/>
-        </w:rPr>
-        <w:t xml:space="preserve">של </w:t>
-      </w:r>
-      <w:r>
-        <w:rPr>
-          <w:b/>
-          <w:bCs/>
-          <w:rtl/>
-        </w:rPr>
-        <w:t xml:space="preserve">תוצאות סימולציה </w:t>
-      </w:r>
-      <w:r>
-        <w:rPr>
-          <w:rFonts w:hint="cs"/>
-          <w:b/>
-          <w:bCs/>
-          <w:rtl/>
-        </w:rPr>
-        <w:t>מוצלחת</w:t>
-      </w:r>
-      <w:r>
-        <w:rPr>
-          <w:b/>
-          <w:bCs/>
-          <w:rtl/>
-        </w:rPr>
-        <w:t>.</w:t>
-      </w:r>
-    </w:p>
-    <w:p>
-      <w:pPr>
-        <w:rPr>
-          <w:b/>
-          <w:bCs/>
-          <w:rtl/>
-        </w:rPr>
-      </w:pPr>
-    </w:p>
-    <w:p>
-      <w:pPr>
-        <w:pBdr>
-          <w:top w:val="single" w:sz="4" w:space="1" w:color="auto"/>
-          <w:left w:val="single" w:sz="4" w:space="4" w:color="auto"/>
-          <w:bottom w:val="single" w:sz="4" w:space="1" w:color="auto"/>
-          <w:right w:val="single" w:sz="4" w:space="4" w:color="auto"/>
-        </w:pBdr>
-        <w:rPr>
-          <w:b/>
-          <w:bCs/>
-          <w:rtl/>
-        </w:rPr>
-      </w:pPr>
-      <w:r>
-        <w:rPr>
-          <w:noProof/>
-        </w:rPr>
-        <w:drawing>
-          <wp:inline distT="0" distB="0" distL="0" distR="0" wp14:anchorId="2D040FAF" wp14:editId="2D03EC7C">
-            <wp:extent cx="5400040" cy="1431925"/>
-            <wp:effectExtent l="0" t="0" r="0" b="0"/>
-            <wp:docPr id="11" name="Picture 11"/>
             <wp:cNvGraphicFramePr>
               <a:graphicFrameLocks xmlns:a="http://schemas.openxmlformats.org/drawingml/2006/main" noChangeAspect="1"/>
             </wp:cNvGraphicFramePr>
@@ -11835,7 +11680,7 @@
                   <pic:spPr>
                     <a:xfrm>
                       <a:off x="0" y="0"/>
-                      <a:ext cx="5400040" cy="1431925"/>
+                      <a:ext cx="4133850" cy="2781300"/>
                     </a:xfrm>
                     <a:prstGeom prst="rect">
                       <a:avLst/>
@@ -11850,294 +11695,166 @@
     </w:p>
     <w:p>
       <w:pPr>
+        <w:rPr>
+          <w:b/>
+          <w:bCs/>
+          <w:rtl/>
+        </w:rPr>
+      </w:pPr>
+    </w:p>
+    <w:p>
+      <w:pPr>
+        <w:rPr>
+          <w:b/>
+          <w:bCs/>
+          <w:rtl/>
+        </w:rPr>
+      </w:pPr>
+    </w:p>
+    <w:p>
+      <w:pPr>
+        <w:rPr>
+          <w:b/>
+          <w:bCs/>
+        </w:rPr>
+      </w:pPr>
+    </w:p>
+    <w:p>
+      <w:pPr>
+        <w:rPr>
+          <w:b/>
+          <w:bCs/>
+          <w:rtl/>
+        </w:rPr>
+      </w:pPr>
+    </w:p>
+    <w:p>
+      <w:pPr>
+        <w:rPr>
+          <w:b/>
+          <w:bCs/>
+          <w:rtl/>
+        </w:rPr>
+      </w:pPr>
+    </w:p>
+    <w:p>
+      <w:pPr>
+        <w:rPr>
+          <w:b/>
+          <w:bCs/>
+          <w:rtl/>
+        </w:rPr>
+      </w:pPr>
+    </w:p>
+    <w:p>
+      <w:pPr>
+        <w:rPr>
+          <w:b/>
+          <w:bCs/>
+          <w:rtl/>
+        </w:rPr>
+      </w:pPr>
+      <w:r>
+        <w:rPr>
+          <w:rFonts w:hint="cs"/>
+          <w:b/>
+          <w:bCs/>
+          <w:rtl/>
+        </w:rPr>
+        <w:t xml:space="preserve">צרף לכאן </w:t>
+      </w:r>
+      <w:r>
+        <w:rPr>
+          <w:b/>
+          <w:bCs/>
+          <w:rtl/>
+        </w:rPr>
+        <w:t>צ</w:t>
+      </w:r>
+      <w:r>
+        <w:rPr>
+          <w:rFonts w:hint="cs"/>
+          <w:b/>
+          <w:bCs/>
+          <w:rtl/>
+        </w:rPr>
+        <w:t>י</w:t>
+      </w:r>
+      <w:r>
+        <w:rPr>
+          <w:b/>
+          <w:bCs/>
+          <w:rtl/>
+        </w:rPr>
+        <w:t xml:space="preserve">לום מסך </w:t>
+      </w:r>
+      <w:r>
+        <w:rPr>
+          <w:rFonts w:hint="cs"/>
+          <w:b/>
+          <w:bCs/>
+          <w:rtl/>
+        </w:rPr>
+        <w:t xml:space="preserve">של </w:t>
+      </w:r>
+      <w:r>
+        <w:rPr>
+          <w:b/>
+          <w:bCs/>
+          <w:rtl/>
+        </w:rPr>
+        <w:t xml:space="preserve">תוצאות סימולציה </w:t>
+      </w:r>
+      <w:r>
+        <w:rPr>
+          <w:rFonts w:hint="cs"/>
+          <w:b/>
+          <w:bCs/>
+          <w:rtl/>
+        </w:rPr>
+        <w:t>מוצלחת</w:t>
+      </w:r>
+      <w:r>
+        <w:rPr>
+          <w:b/>
+          <w:bCs/>
+          <w:rtl/>
+        </w:rPr>
+        <w:t>.</w:t>
+      </w:r>
+    </w:p>
+    <w:p>
+      <w:pPr>
+        <w:rPr>
+          <w:b/>
+          <w:bCs/>
+          <w:rtl/>
+        </w:rPr>
+      </w:pPr>
+    </w:p>
+    <w:p>
+      <w:pPr>
         <w:pBdr>
           <w:top w:val="single" w:sz="4" w:space="1" w:color="auto"/>
           <w:left w:val="single" w:sz="4" w:space="4" w:color="auto"/>
           <w:bottom w:val="single" w:sz="4" w:space="1" w:color="auto"/>
           <w:right w:val="single" w:sz="4" w:space="4" w:color="auto"/>
         </w:pBdr>
-        <w:jc w:val="center"/>
+        <w:rPr>
+          <w:b/>
+          <w:bCs/>
+          <w:rtl/>
+        </w:rPr>
+      </w:pPr>
+      <w:r>
         <w:rPr>
           <w:noProof/>
         </w:rPr>
-      </w:pPr>
-    </w:p>
-    <w:p>
-      <w:pPr>
-        <w:pBdr>
-          <w:top w:val="single" w:sz="4" w:space="1" w:color="auto"/>
-          <w:left w:val="single" w:sz="4" w:space="4" w:color="auto"/>
-          <w:bottom w:val="single" w:sz="4" w:space="1" w:color="auto"/>
-          <w:right w:val="single" w:sz="4" w:space="4" w:color="auto"/>
-        </w:pBdr>
-        <w:rPr>
-          <w:noProof/>
-          <w:rtl/>
-        </w:rPr>
-      </w:pPr>
-    </w:p>
-    <w:p>
-      <w:pPr>
-        <w:rPr>
-          <w:noProof/>
-          <w:rtl/>
-        </w:rPr>
-      </w:pPr>
-    </w:p>
-    <w:p>
-      <w:pPr>
-        <w:rPr>
-          <w:noProof/>
-        </w:rPr>
-      </w:pPr>
-    </w:p>
-    <w:p>
-      <w:pPr>
-        <w:rPr>
-          <w:rtl/>
-        </w:rPr>
-      </w:pPr>
-      <w:r>
-        <w:rPr>
-          <w:rFonts w:hint="cs"/>
-          <w:b/>
-          <w:bCs/>
-          <w:u w:val="single"/>
-          <w:rtl/>
-        </w:rPr>
-        <w:t xml:space="preserve">בצע סימולציה </w:t>
-      </w:r>
-      <w:r>
-        <w:rPr>
-          <w:rFonts w:hint="cs"/>
-          <w:b/>
-          <w:bCs/>
-          <w:u w:val="single"/>
-          <w:rtl/>
-        </w:rPr>
-        <w:t>נוספת</w:t>
-      </w:r>
-      <w:r>
-        <w:rPr>
-          <w:rFonts w:hint="cs"/>
-          <w:rtl/>
-        </w:rPr>
-        <w:t xml:space="preserve"> </w:t>
-      </w:r>
-      <w:r>
-        <w:rPr>
-          <w:rFonts w:hint="cs"/>
-          <w:rtl/>
-        </w:rPr>
-        <w:t xml:space="preserve">והראה </w:t>
-      </w:r>
-      <w:r>
-        <w:rPr>
-          <w:rFonts w:hint="cs"/>
-          <w:rtl/>
-        </w:rPr>
-        <w:t>ש</w:t>
-      </w:r>
-      <w:r>
-        <w:rPr>
-          <w:rFonts w:hint="cs"/>
-          <w:rtl/>
-        </w:rPr>
-        <w:t xml:space="preserve">בלחיצה ארוכה על מקש ה- </w:t>
-      </w:r>
-      <w:r>
-        <w:t>SHIFT</w:t>
-      </w:r>
-      <w:r>
-        <w:rPr>
-          <w:rFonts w:hint="cs"/>
-          <w:rtl/>
-        </w:rPr>
-        <w:t xml:space="preserve"> שמאלי, </w:t>
-      </w:r>
-      <w:r>
-        <w:rPr>
-          <w:rFonts w:hint="cs"/>
-          <w:rtl/>
-        </w:rPr>
-        <w:t xml:space="preserve"> יש רק שינוי אחד במצב הנורית</w:t>
-      </w:r>
-      <w:r>
-        <w:rPr>
-          <w:rFonts w:hint="cs"/>
-          <w:rtl/>
-        </w:rPr>
-        <w:t xml:space="preserve">. לחיצה ארוכה על מקש מדמים על ידי מספר פולסי </w:t>
-      </w:r>
-      <w:r>
-        <w:t>make</w:t>
-      </w:r>
-      <w:r>
-        <w:rPr>
-          <w:rFonts w:hint="cs"/>
-          <w:rtl/>
-        </w:rPr>
-        <w:t xml:space="preserve"> רצופים (הראה לפחות שנים) ללא פולס </w:t>
-      </w:r>
-      <w:r>
-        <w:t>break</w:t>
-      </w:r>
-      <w:r>
-        <w:rPr>
-          <w:rFonts w:hint="cs"/>
-          <w:rtl/>
-        </w:rPr>
-        <w:t xml:space="preserve"> ביניהם</w:t>
-      </w:r>
-      <w:r>
-        <w:rPr>
-          <w:rFonts w:hint="cs"/>
-          <w:rtl/>
-        </w:rPr>
-        <w:t xml:space="preserve">. </w:t>
-      </w:r>
-    </w:p>
-    <w:p>
-      <w:pPr>
-        <w:rPr>
-          <w:rtl/>
-        </w:rPr>
-      </w:pPr>
-    </w:p>
-    <w:p>
-      <w:pPr>
-        <w:rPr>
-          <w:b/>
-          <w:bCs/>
-          <w:rtl/>
-        </w:rPr>
-      </w:pPr>
-      <w:r>
-        <w:rPr>
-          <w:rFonts w:hint="cs"/>
-          <w:b/>
-          <w:bCs/>
-          <w:rtl/>
-        </w:rPr>
-        <w:t xml:space="preserve">צרף לכאן </w:t>
-      </w:r>
-      <w:r>
-        <w:rPr>
-          <w:b/>
-          <w:bCs/>
-          <w:rtl/>
-        </w:rPr>
-        <w:t>צ</w:t>
-      </w:r>
-      <w:r>
-        <w:rPr>
-          <w:rFonts w:hint="cs"/>
-          <w:b/>
-          <w:bCs/>
-          <w:rtl/>
-        </w:rPr>
-        <w:t>י</w:t>
-      </w:r>
-      <w:r>
-        <w:rPr>
-          <w:b/>
-          <w:bCs/>
-          <w:rtl/>
-        </w:rPr>
-        <w:t xml:space="preserve">לום מסך </w:t>
-      </w:r>
-      <w:r>
-        <w:rPr>
-          <w:rFonts w:hint="cs"/>
-          <w:b/>
-          <w:bCs/>
-          <w:rtl/>
-        </w:rPr>
-        <w:t xml:space="preserve">של </w:t>
-      </w:r>
-      <w:r>
-        <w:rPr>
-          <w:b/>
-          <w:bCs/>
-          <w:rtl/>
-        </w:rPr>
-        <w:t xml:space="preserve">תוצאות סימולציה </w:t>
-      </w:r>
-      <w:r>
-        <w:rPr>
-          <w:rFonts w:hint="cs"/>
-          <w:b/>
-          <w:bCs/>
-          <w:rtl/>
-        </w:rPr>
-        <w:t>מוצלחת</w:t>
-      </w:r>
-      <w:r>
-        <w:rPr>
-          <w:b/>
-          <w:bCs/>
-          <w:rtl/>
-        </w:rPr>
-        <w:t>.</w:t>
-      </w:r>
-    </w:p>
-    <w:p>
-      <w:pPr>
-        <w:rPr>
-          <w:rtl/>
-        </w:rPr>
-      </w:pPr>
-    </w:p>
-    <w:p>
-      <w:pPr>
-        <w:rPr>
-          <w:rtl/>
-        </w:rPr>
-      </w:pPr>
-    </w:p>
-    <w:p>
-      <w:pPr>
-        <w:rPr>
-          <w:rtl/>
-        </w:rPr>
-      </w:pPr>
-    </w:p>
-    <w:p>
-      <w:pPr>
-        <w:pBdr>
-          <w:top w:val="single" w:sz="4" w:space="1" w:color="auto"/>
-          <w:left w:val="single" w:sz="4" w:space="4" w:color="auto"/>
-          <w:bottom w:val="single" w:sz="4" w:space="1" w:color="auto"/>
-          <w:right w:val="single" w:sz="4" w:space="4" w:color="auto"/>
-        </w:pBdr>
-        <w:rPr>
-          <w:rtl/>
-        </w:rPr>
-      </w:pPr>
-    </w:p>
-    <w:p>
-      <w:pPr>
-        <w:pBdr>
-          <w:top w:val="single" w:sz="4" w:space="1" w:color="auto"/>
-          <w:left w:val="single" w:sz="4" w:space="4" w:color="auto"/>
-          <w:bottom w:val="single" w:sz="4" w:space="1" w:color="auto"/>
-          <w:right w:val="single" w:sz="4" w:space="4" w:color="auto"/>
-        </w:pBdr>
-        <w:rPr>
-          <w:rtl/>
-        </w:rPr>
-      </w:pPr>
-      <w:bookmarkStart w:id="12" w:name="_GoBack"/>
-      <w:bookmarkEnd w:id="12"/>
-      <w:r>
-        <w:rPr>
-          <w:noProof/>
-        </w:rPr>
         <w:drawing>
-          <wp:inline distT="0" distB="0" distL="0" distR="0" wp14:anchorId="54742AF1" wp14:editId="78B9F039">
-            <wp:extent cx="6189897" cy="1609344"/>
-            <wp:effectExtent l="0" t="0" r="1905" b="0"/>
-            <wp:docPr id="14" name="Picture 14"/>
+          <wp:inline distT="0" distB="0" distL="0" distR="0" wp14:anchorId="2D040FAF" wp14:editId="2D03EC7C">
+            <wp:extent cx="5400040" cy="1431925"/>
+            <wp:effectExtent l="0" t="0" r="0" b="0"/>
+            <wp:docPr id="11" name="Picture 11"/>
             <wp:cNvGraphicFramePr>
               <a:graphicFrameLocks xmlns:a="http://schemas.openxmlformats.org/drawingml/2006/main" noChangeAspect="1"/>
             </wp:cNvGraphicFramePr>
@@ -12157,7 +11874,7 @@
                   <pic:spPr>
                     <a:xfrm>
                       <a:off x="0" y="0"/>
-                      <a:ext cx="6202326" cy="1612576"/>
+                      <a:ext cx="5400040" cy="1431925"/>
                     </a:xfrm>
                     <a:prstGeom prst="rect">
                       <a:avLst/>
@@ -12186,303 +11903,266 @@
     </w:p>
     <w:p>
       <w:pPr>
+        <w:pBdr>
+          <w:top w:val="single" w:sz="4" w:space="1" w:color="auto"/>
+          <w:left w:val="single" w:sz="4" w:space="4" w:color="auto"/>
+          <w:bottom w:val="single" w:sz="4" w:space="1" w:color="auto"/>
+          <w:right w:val="single" w:sz="4" w:space="4" w:color="auto"/>
+        </w:pBdr>
         <w:rPr>
           <w:noProof/>
-        </w:rPr>
-      </w:pPr>
-    </w:p>
-    <w:p>
-      <w:pPr>
-        <w:rPr>
-          <w:b/>
-          <w:bCs/>
-          <w:color w:val="FF0000"/>
-          <w:rtl/>
-        </w:rPr>
-      </w:pPr>
-      <w:bookmarkStart w:id="13" w:name="_Toc476300022"/>
-      <w:bookmarkStart w:id="14" w:name="_Toc521832244"/>
-      <w:r>
-        <w:rPr>
-          <w:rFonts w:hint="cs"/>
-          <w:b/>
-          <w:bCs/>
-          <w:color w:val="FF0000"/>
-          <w:rtl/>
-        </w:rPr>
-        <w:t xml:space="preserve">על הקוד שכתבתם יש לבצע </w:t>
-      </w:r>
-      <w:r>
-        <w:rPr>
-          <w:rFonts w:hint="cs"/>
-          <w:b/>
-          <w:bCs/>
-          <w:color w:val="FF0000"/>
-          <w:rtl/>
-        </w:rPr>
-        <w:t xml:space="preserve">פעולת </w:t>
-      </w:r>
-      <w:r>
-        <w:rPr>
-          <w:rFonts w:hint="cs"/>
-          <w:b/>
-          <w:bCs/>
-          <w:color w:val="FF0000"/>
-        </w:rPr>
-        <w:t>ARCHIVE</w:t>
-      </w:r>
-      <w:r>
-        <w:rPr>
-          <w:b/>
-          <w:bCs/>
-          <w:color w:val="FF0000"/>
+          <w:rtl/>
+        </w:rPr>
+      </w:pPr>
+    </w:p>
+    <w:p>
+      <w:pPr>
+        <w:rPr>
+          <w:noProof/>
+          <w:rtl/>
+        </w:rPr>
+      </w:pPr>
+    </w:p>
+    <w:p>
+      <w:pPr>
+        <w:rPr>
+          <w:noProof/>
+        </w:rPr>
+      </w:pPr>
+    </w:p>
+    <w:p>
+      <w:pPr>
+        <w:rPr>
+          <w:rtl/>
+        </w:rPr>
+      </w:pPr>
+      <w:r>
+        <w:rPr>
+          <w:rFonts w:hint="cs"/>
+          <w:b/>
+          <w:bCs/>
+          <w:u w:val="single"/>
+          <w:rtl/>
+        </w:rPr>
+        <w:t xml:space="preserve">בצע סימולציה </w:t>
+      </w:r>
+      <w:r>
+        <w:rPr>
+          <w:rFonts w:hint="cs"/>
+          <w:b/>
+          <w:bCs/>
+          <w:u w:val="single"/>
+          <w:rtl/>
+        </w:rPr>
+        <w:t>נוספת</w:t>
+      </w:r>
+      <w:r>
+        <w:rPr>
+          <w:rFonts w:hint="cs"/>
+          <w:rtl/>
         </w:rPr>
         <w:t xml:space="preserve"> </w:t>
       </w:r>
       <w:r>
         <w:rPr>
           <w:rFonts w:hint="cs"/>
-          <w:b/>
-          <w:bCs/>
-          <w:color w:val="FF0000"/>
-          <w:rtl/>
-        </w:rPr>
-        <w:t xml:space="preserve"> ב  </w:t>
-      </w:r>
-      <w:r>
-        <w:rPr>
-          <w:b/>
-          <w:bCs/>
-          <w:color w:val="FF0000"/>
-        </w:rPr>
-        <w:t>QUARTUS</w:t>
-      </w:r>
-      <w:r>
-        <w:rPr>
-          <w:rFonts w:hint="cs"/>
-          <w:b/>
-          <w:bCs/>
-          <w:color w:val="FF0000"/>
-        </w:rPr>
-        <w:t xml:space="preserve"> </w:t>
-      </w:r>
-      <w:r>
-        <w:rPr>
-          <w:rFonts w:hint="cs"/>
-          <w:b/>
-          <w:bCs/>
-          <w:color w:val="FF0000"/>
-          <w:rtl/>
-        </w:rPr>
-        <w:t xml:space="preserve"> </w:t>
-      </w:r>
-      <w:r>
-        <w:rPr>
-          <w:rFonts w:hint="cs"/>
-          <w:b/>
-          <w:bCs/>
-          <w:color w:val="FF0000"/>
-          <w:rtl/>
-        </w:rPr>
-        <w:t xml:space="preserve">(כמתואר בפרק 16 של </w:t>
-      </w:r>
-      <w:r>
-        <w:rPr>
-          <w:rStyle w:val="instancename"/>
-          <w:rFonts w:ascii="Tahoma" w:hAnsi="Tahoma" w:cs="Tahoma"/>
-          <w:b/>
-          <w:bCs/>
-          <w:color w:val="FF0000"/>
-          <w:sz w:val="21"/>
-          <w:szCs w:val="21"/>
-          <w:shd w:val="clear" w:color="auto" w:fill="FFFFFF"/>
-        </w:rPr>
-        <w:fldChar w:fldCharType="begin"/>
-      </w:r>
-      <w:r>
-        <w:rPr>
-          <w:rStyle w:val="instancename"/>
-          <w:rFonts w:ascii="Tahoma" w:hAnsi="Tahoma" w:cs="Tahoma"/>
-          <w:b/>
-          <w:bCs/>
-          <w:color w:val="FF0000"/>
-          <w:sz w:val="21"/>
-          <w:szCs w:val="21"/>
-          <w:shd w:val="clear" w:color="auto" w:fill="FFFFFF"/>
-        </w:rPr>
-        <w:instrText xml:space="preserve"> HYPERLINK "https://moodle.technion.ac.il/mod/resource/view.php?id=616928" </w:instrText>
-      </w:r>
-      <w:r>
-        <w:rPr>
-          <w:rStyle w:val="instancename"/>
-          <w:rFonts w:ascii="Tahoma" w:hAnsi="Tahoma" w:cs="Tahoma"/>
-          <w:b/>
-          <w:bCs/>
-          <w:color w:val="FF0000"/>
-          <w:sz w:val="21"/>
-          <w:szCs w:val="21"/>
-          <w:shd w:val="clear" w:color="auto" w:fill="FFFFFF"/>
-        </w:rPr>
-        <w:fldChar w:fldCharType="separate"/>
-      </w:r>
-      <w:proofErr w:type="spellStart"/>
-      <w:r>
-        <w:rPr>
-          <w:rStyle w:val="instancename"/>
-          <w:rFonts w:ascii="Tahoma" w:hAnsi="Tahoma" w:cs="Tahoma"/>
-          <w:b/>
-          <w:bCs/>
-          <w:color w:val="FF0000"/>
-          <w:sz w:val="21"/>
-          <w:szCs w:val="21"/>
-          <w:shd w:val="clear" w:color="auto" w:fill="FFFFFF"/>
-        </w:rPr>
-        <w:t>quartus</w:t>
-      </w:r>
-      <w:proofErr w:type="spellEnd"/>
-      <w:r>
-        <w:rPr>
-          <w:rStyle w:val="instancename"/>
-          <w:rFonts w:ascii="Tahoma" w:hAnsi="Tahoma" w:cs="Tahoma"/>
-          <w:b/>
-          <w:bCs/>
-          <w:color w:val="FF0000"/>
-          <w:sz w:val="21"/>
-          <w:szCs w:val="21"/>
-          <w:shd w:val="clear" w:color="auto" w:fill="FFFFFF"/>
-        </w:rPr>
-        <w:t xml:space="preserve"> 17 cook book</w:t>
-      </w:r>
-      <w:r>
-        <w:rPr>
-          <w:rStyle w:val="instancename"/>
-          <w:rFonts w:ascii="Tahoma" w:hAnsi="Tahoma" w:cs="Tahoma"/>
-          <w:b/>
-          <w:bCs/>
-          <w:color w:val="FF0000"/>
-          <w:sz w:val="21"/>
-          <w:szCs w:val="21"/>
-          <w:shd w:val="clear" w:color="auto" w:fill="FFFFFF"/>
-        </w:rPr>
-        <w:fldChar w:fldCharType="end"/>
-      </w:r>
-      <w:r>
-        <w:rPr>
-          <w:rFonts w:hint="cs"/>
-          <w:b/>
-          <w:bCs/>
-          <w:color w:val="FF0000"/>
-          <w:rtl/>
-        </w:rPr>
-        <w:t xml:space="preserve"> במודל). </w:t>
-      </w:r>
-    </w:p>
-    <w:p>
-      <w:pPr>
-        <w:rPr>
-          <w:b/>
-          <w:bCs/>
-          <w:color w:val="FF0000"/>
-          <w:rtl/>
-        </w:rPr>
-      </w:pPr>
-      <w:r>
-        <w:rPr>
-          <w:rFonts w:hint="cs"/>
-          <w:b/>
-          <w:bCs/>
-          <w:color w:val="FF0000"/>
-          <w:rtl/>
-        </w:rPr>
-        <w:t>את הק</w:t>
-      </w:r>
-      <w:r>
-        <w:rPr>
-          <w:rFonts w:hint="cs"/>
-          <w:b/>
-          <w:bCs/>
-          <w:color w:val="FF0000"/>
-          <w:rtl/>
-        </w:rPr>
-        <w:t>ו</w:t>
-      </w:r>
-      <w:r>
-        <w:rPr>
-          <w:rFonts w:hint="cs"/>
-          <w:b/>
-          <w:bCs/>
-          <w:color w:val="FF0000"/>
-          <w:rtl/>
-        </w:rPr>
-        <w:t>ב</w:t>
-      </w:r>
-      <w:r>
-        <w:rPr>
-          <w:rFonts w:hint="cs"/>
-          <w:b/>
-          <w:bCs/>
-          <w:color w:val="FF0000"/>
-          <w:rtl/>
-        </w:rPr>
-        <w:t>ץ</w:t>
-      </w:r>
-      <w:r>
-        <w:rPr>
-          <w:rFonts w:hint="cs"/>
-          <w:b/>
-          <w:bCs/>
-          <w:color w:val="FF0000"/>
-          <w:rtl/>
-        </w:rPr>
-        <w:t xml:space="preserve"> המכוו</w:t>
-      </w:r>
-      <w:r>
-        <w:rPr>
-          <w:rFonts w:hint="cs"/>
-          <w:b/>
-          <w:bCs/>
-          <w:color w:val="FF0000"/>
-          <w:rtl/>
-        </w:rPr>
-        <w:t xml:space="preserve">ץ </w:t>
-      </w:r>
-      <w:r>
-        <w:rPr>
-          <w:rFonts w:hint="cs"/>
-          <w:b/>
-          <w:bCs/>
-          <w:color w:val="FF0000"/>
-          <w:rtl/>
-        </w:rPr>
-        <w:t>שתקבלו מפעולה זו יש להעלות במודל ל</w:t>
-      </w:r>
-      <w:r>
-        <w:rPr>
-          <w:rFonts w:hint="cs"/>
-          <w:b/>
-          <w:bCs/>
-          <w:color w:val="FF0000"/>
-          <w:rtl/>
-        </w:rPr>
-        <w:t xml:space="preserve">מקום המתאים </w:t>
-      </w:r>
-      <w:r>
-        <w:rPr>
-          <w:rFonts w:hint="cs"/>
-          <w:b/>
-          <w:bCs/>
-          <w:color w:val="FF0000"/>
-          <w:rtl/>
-        </w:rPr>
-        <w:t xml:space="preserve"> </w:t>
-      </w:r>
-    </w:p>
-    <w:p>
-      <w:pPr>
-        <w:rPr>
-          <w:b/>
-          <w:bCs/>
-          <w:color w:val="FF0000"/>
+          <w:rtl/>
+        </w:rPr>
+        <w:t xml:space="preserve">והראה </w:t>
+      </w:r>
+      <w:r>
+        <w:rPr>
+          <w:rFonts w:hint="cs"/>
+          <w:rtl/>
+        </w:rPr>
+        <w:t>ש</w:t>
+      </w:r>
+      <w:r>
+        <w:rPr>
+          <w:rFonts w:hint="cs"/>
+          <w:rtl/>
+        </w:rPr>
+        <w:t xml:space="preserve">בלחיצה ארוכה על מקש ה- </w:t>
+      </w:r>
+      <w:r>
+        <w:t>SHIFT</w:t>
+      </w:r>
+      <w:r>
+        <w:rPr>
+          <w:rFonts w:hint="cs"/>
+          <w:rtl/>
+        </w:rPr>
+        <w:t xml:space="preserve"> שמאלי, </w:t>
+      </w:r>
+      <w:r>
+        <w:rPr>
+          <w:rFonts w:hint="cs"/>
+          <w:rtl/>
+        </w:rPr>
+        <w:t xml:space="preserve"> יש רק שינוי אחד במצב הנורית</w:t>
+      </w:r>
+      <w:r>
+        <w:rPr>
+          <w:rFonts w:hint="cs"/>
+          <w:rtl/>
+        </w:rPr>
+        <w:t xml:space="preserve">. לחיצה ארוכה על מקש מדמים על ידי מספר פולסי </w:t>
+      </w:r>
+      <w:r>
+        <w:t>make</w:t>
+      </w:r>
+      <w:r>
+        <w:rPr>
+          <w:rFonts w:hint="cs"/>
+          <w:rtl/>
+        </w:rPr>
+        <w:t xml:space="preserve"> רצופים (הראה לפחות שנים) ללא פולס </w:t>
+      </w:r>
+      <w:r>
+        <w:t>break</w:t>
+      </w:r>
+      <w:r>
+        <w:rPr>
+          <w:rFonts w:hint="cs"/>
+          <w:rtl/>
+        </w:rPr>
+        <w:t xml:space="preserve"> ביניהם</w:t>
+      </w:r>
+      <w:r>
+        <w:rPr>
+          <w:rFonts w:hint="cs"/>
+          <w:rtl/>
+        </w:rPr>
+        <w:t xml:space="preserve">. </w:t>
+      </w:r>
+    </w:p>
+    <w:p>
+      <w:pPr>
+        <w:rPr>
+          <w:rtl/>
+        </w:rPr>
+      </w:pPr>
+    </w:p>
+    <w:p>
+      <w:pPr>
+        <w:rPr>
+          <w:b/>
+          <w:bCs/>
+          <w:rtl/>
+        </w:rPr>
+      </w:pPr>
+      <w:r>
+        <w:rPr>
+          <w:rFonts w:hint="cs"/>
+          <w:b/>
+          <w:bCs/>
+          <w:rtl/>
+        </w:rPr>
+        <w:t xml:space="preserve">צרף לכאן </w:t>
+      </w:r>
+      <w:r>
+        <w:rPr>
+          <w:b/>
+          <w:bCs/>
+          <w:rtl/>
+        </w:rPr>
+        <w:t>צ</w:t>
+      </w:r>
+      <w:r>
+        <w:rPr>
+          <w:rFonts w:hint="cs"/>
+          <w:b/>
+          <w:bCs/>
+          <w:rtl/>
+        </w:rPr>
+        <w:t>י</w:t>
+      </w:r>
+      <w:r>
+        <w:rPr>
+          <w:b/>
+          <w:bCs/>
+          <w:rtl/>
+        </w:rPr>
+        <w:t xml:space="preserve">לום מסך </w:t>
+      </w:r>
+      <w:r>
+        <w:rPr>
+          <w:rFonts w:hint="cs"/>
+          <w:b/>
+          <w:bCs/>
+          <w:rtl/>
+        </w:rPr>
+        <w:t xml:space="preserve">של </w:t>
+      </w:r>
+      <w:r>
+        <w:rPr>
+          <w:b/>
+          <w:bCs/>
+          <w:rtl/>
+        </w:rPr>
+        <w:t xml:space="preserve">תוצאות סימולציה </w:t>
+      </w:r>
+      <w:r>
+        <w:rPr>
+          <w:rFonts w:hint="cs"/>
+          <w:b/>
+          <w:bCs/>
+          <w:rtl/>
+        </w:rPr>
+        <w:t>מוצלחת</w:t>
+      </w:r>
+      <w:r>
+        <w:rPr>
+          <w:b/>
+          <w:bCs/>
+          <w:rtl/>
+        </w:rPr>
+        <w:t>.</w:t>
+      </w:r>
+    </w:p>
+    <w:p>
+      <w:pPr>
+        <w:rPr>
+          <w:rtl/>
+        </w:rPr>
+      </w:pPr>
+    </w:p>
+    <w:p>
+      <w:pPr>
+        <w:rPr>
+          <w:rtl/>
+        </w:rPr>
+      </w:pPr>
+    </w:p>
+    <w:p>
+      <w:pPr>
+        <w:rPr>
+          <w:rtl/>
+        </w:rPr>
+      </w:pPr>
+    </w:p>
+    <w:p>
+      <w:pPr>
+        <w:pBdr>
+          <w:top w:val="single" w:sz="4" w:space="1" w:color="auto"/>
+          <w:left w:val="single" w:sz="4" w:space="4" w:color="auto"/>
+          <w:bottom w:val="single" w:sz="4" w:space="1" w:color="auto"/>
+          <w:right w:val="single" w:sz="4" w:space="4" w:color="auto"/>
+        </w:pBdr>
+        <w:rPr>
+          <w:rtl/>
+        </w:rPr>
+      </w:pPr>
+    </w:p>
+    <w:p>
+      <w:pPr>
+        <w:pBdr>
+          <w:top w:val="single" w:sz="4" w:space="1" w:color="auto"/>
+          <w:left w:val="single" w:sz="4" w:space="4" w:color="auto"/>
+          <w:bottom w:val="single" w:sz="4" w:space="1" w:color="auto"/>
+          <w:right w:val="single" w:sz="4" w:space="4" w:color="auto"/>
+        </w:pBdr>
+        <w:rPr>
           <w:rtl/>
         </w:rPr>
       </w:pPr>
@@ -12491,10 +12171,10 @@
           <w:noProof/>
         </w:rPr>
         <w:drawing>
-          <wp:inline distT="0" distB="0" distL="0" distR="0" wp14:anchorId="660AA533" wp14:editId="41707D14">
-            <wp:extent cx="3486150" cy="400050"/>
-            <wp:effectExtent l="0" t="0" r="0" b="0"/>
-            <wp:docPr id="3" name="Picture 3"/>
+          <wp:inline distT="0" distB="0" distL="0" distR="0" wp14:anchorId="54742AF1" wp14:editId="78B9F039">
+            <wp:extent cx="6189897" cy="1609344"/>
+            <wp:effectExtent l="0" t="0" r="1905" b="0"/>
+            <wp:docPr id="14" name="Picture 14"/>
             <wp:cNvGraphicFramePr>
               <a:graphicFrameLocks xmlns:a="http://schemas.openxmlformats.org/drawingml/2006/main" noChangeAspect="1"/>
             </wp:cNvGraphicFramePr>
@@ -12514,6 +12194,313 @@
                   <pic:spPr>
                     <a:xfrm>
                       <a:off x="0" y="0"/>
+                      <a:ext cx="6202326" cy="1612576"/>
+                    </a:xfrm>
+                    <a:prstGeom prst="rect">
+                      <a:avLst/>
+                    </a:prstGeom>
+                  </pic:spPr>
+                </pic:pic>
+              </a:graphicData>
+            </a:graphic>
+          </wp:inline>
+        </w:drawing>
+      </w:r>
+    </w:p>
+    <w:p>
+      <w:pPr>
+        <w:pBdr>
+          <w:top w:val="single" w:sz="4" w:space="1" w:color="auto"/>
+          <w:left w:val="single" w:sz="4" w:space="4" w:color="auto"/>
+          <w:bottom w:val="single" w:sz="4" w:space="1" w:color="auto"/>
+          <w:right w:val="single" w:sz="4" w:space="4" w:color="auto"/>
+        </w:pBdr>
+        <w:jc w:val="center"/>
+        <w:rPr>
+          <w:noProof/>
+        </w:rPr>
+      </w:pPr>
+    </w:p>
+    <w:p>
+      <w:pPr>
+        <w:rPr>
+          <w:noProof/>
+        </w:rPr>
+      </w:pPr>
+    </w:p>
+    <w:p>
+      <w:pPr>
+        <w:rPr>
+          <w:b/>
+          <w:bCs/>
+          <w:color w:val="FF0000"/>
+          <w:rtl/>
+        </w:rPr>
+      </w:pPr>
+      <w:bookmarkStart w:id="13" w:name="_Toc476300022"/>
+      <w:bookmarkStart w:id="14" w:name="_Toc521832244"/>
+      <w:r>
+        <w:rPr>
+          <w:rFonts w:hint="cs"/>
+          <w:b/>
+          <w:bCs/>
+          <w:color w:val="FF0000"/>
+          <w:rtl/>
+        </w:rPr>
+        <w:t xml:space="preserve">על הקוד שכתבתם יש לבצע </w:t>
+      </w:r>
+      <w:r>
+        <w:rPr>
+          <w:rFonts w:hint="cs"/>
+          <w:b/>
+          <w:bCs/>
+          <w:color w:val="FF0000"/>
+          <w:rtl/>
+        </w:rPr>
+        <w:t xml:space="preserve">פעולת </w:t>
+      </w:r>
+      <w:r>
+        <w:rPr>
+          <w:rFonts w:hint="cs"/>
+          <w:b/>
+          <w:bCs/>
+          <w:color w:val="FF0000"/>
+        </w:rPr>
+        <w:t>ARCHIVE</w:t>
+      </w:r>
+      <w:r>
+        <w:rPr>
+          <w:b/>
+          <w:bCs/>
+          <w:color w:val="FF0000"/>
+        </w:rPr>
+        <w:t xml:space="preserve"> </w:t>
+      </w:r>
+      <w:r>
+        <w:rPr>
+          <w:rFonts w:hint="cs"/>
+          <w:b/>
+          <w:bCs/>
+          <w:color w:val="FF0000"/>
+          <w:rtl/>
+        </w:rPr>
+        <w:t xml:space="preserve"> ב  </w:t>
+      </w:r>
+      <w:r>
+        <w:rPr>
+          <w:b/>
+          <w:bCs/>
+          <w:color w:val="FF0000"/>
+        </w:rPr>
+        <w:t>QUARTUS</w:t>
+      </w:r>
+      <w:r>
+        <w:rPr>
+          <w:rFonts w:hint="cs"/>
+          <w:b/>
+          <w:bCs/>
+          <w:color w:val="FF0000"/>
+        </w:rPr>
+        <w:t xml:space="preserve"> </w:t>
+      </w:r>
+      <w:r>
+        <w:rPr>
+          <w:rFonts w:hint="cs"/>
+          <w:b/>
+          <w:bCs/>
+          <w:color w:val="FF0000"/>
+          <w:rtl/>
+        </w:rPr>
+        <w:t xml:space="preserve"> </w:t>
+      </w:r>
+      <w:r>
+        <w:rPr>
+          <w:rFonts w:hint="cs"/>
+          <w:b/>
+          <w:bCs/>
+          <w:color w:val="FF0000"/>
+          <w:rtl/>
+        </w:rPr>
+        <w:t xml:space="preserve">(כמתואר בפרק 16 של </w:t>
+      </w:r>
+      <w:hyperlink r:id="rId24" w:history="1">
+        <w:proofErr w:type="spellStart"/>
+        <w:r>
+          <w:rPr>
+            <w:rStyle w:val="instancename"/>
+            <w:rFonts w:ascii="Tahoma" w:hAnsi="Tahoma" w:cs="Tahoma"/>
+            <w:b/>
+            <w:bCs/>
+            <w:color w:val="FF0000"/>
+            <w:sz w:val="21"/>
+            <w:szCs w:val="21"/>
+            <w:shd w:val="clear" w:color="auto" w:fill="FFFFFF"/>
+          </w:rPr>
+          <w:t>quartus</w:t>
+        </w:r>
+        <w:proofErr w:type="spellEnd"/>
+        <w:r>
+          <w:rPr>
+            <w:rStyle w:val="instancename"/>
+            <w:rFonts w:ascii="Tahoma" w:hAnsi="Tahoma" w:cs="Tahoma"/>
+            <w:b/>
+            <w:bCs/>
+            <w:color w:val="FF0000"/>
+            <w:sz w:val="21"/>
+            <w:szCs w:val="21"/>
+            <w:shd w:val="clear" w:color="auto" w:fill="FFFFFF"/>
+          </w:rPr>
+          <w:t xml:space="preserve"> 17 cook book</w:t>
+        </w:r>
+      </w:hyperlink>
+      <w:r>
+        <w:rPr>
+          <w:rFonts w:hint="cs"/>
+          <w:b/>
+          <w:bCs/>
+          <w:color w:val="FF0000"/>
+          <w:rtl/>
+        </w:rPr>
+        <w:t xml:space="preserve"> במודל). </w:t>
+      </w:r>
+    </w:p>
+    <w:p>
+      <w:pPr>
+        <w:rPr>
+          <w:b/>
+          <w:bCs/>
+          <w:color w:val="FF0000"/>
+          <w:rtl/>
+        </w:rPr>
+      </w:pPr>
+      <w:r>
+        <w:rPr>
+          <w:rFonts w:hint="cs"/>
+          <w:b/>
+          <w:bCs/>
+          <w:color w:val="FF0000"/>
+          <w:rtl/>
+        </w:rPr>
+        <w:t>את הק</w:t>
+      </w:r>
+      <w:r>
+        <w:rPr>
+          <w:rFonts w:hint="cs"/>
+          <w:b/>
+          <w:bCs/>
+          <w:color w:val="FF0000"/>
+          <w:rtl/>
+        </w:rPr>
+        <w:t>ו</w:t>
+      </w:r>
+      <w:r>
+        <w:rPr>
+          <w:rFonts w:hint="cs"/>
+          <w:b/>
+          <w:bCs/>
+          <w:color w:val="FF0000"/>
+          <w:rtl/>
+        </w:rPr>
+        <w:t>ב</w:t>
+      </w:r>
+      <w:r>
+        <w:rPr>
+          <w:rFonts w:hint="cs"/>
+          <w:b/>
+          <w:bCs/>
+          <w:color w:val="FF0000"/>
+          <w:rtl/>
+        </w:rPr>
+        <w:t>ץ</w:t>
+      </w:r>
+      <w:r>
+        <w:rPr>
+          <w:rFonts w:hint="cs"/>
+          <w:b/>
+          <w:bCs/>
+          <w:color w:val="FF0000"/>
+          <w:rtl/>
+        </w:rPr>
+        <w:t xml:space="preserve"> המכוו</w:t>
+      </w:r>
+      <w:r>
+        <w:rPr>
+          <w:rFonts w:hint="cs"/>
+          <w:b/>
+          <w:bCs/>
+          <w:color w:val="FF0000"/>
+          <w:rtl/>
+        </w:rPr>
+        <w:t xml:space="preserve">ץ </w:t>
+      </w:r>
+      <w:r>
+        <w:rPr>
+          <w:rFonts w:hint="cs"/>
+          <w:b/>
+          <w:bCs/>
+          <w:color w:val="FF0000"/>
+          <w:rtl/>
+        </w:rPr>
+        <w:t>שתקבלו מפעולה זו יש להעלות במודל ל</w:t>
+      </w:r>
+      <w:r>
+        <w:rPr>
+          <w:rFonts w:hint="cs"/>
+          <w:b/>
+          <w:bCs/>
+          <w:color w:val="FF0000"/>
+          <w:rtl/>
+        </w:rPr>
+        <w:t xml:space="preserve">מקום המתאים </w:t>
+      </w:r>
+      <w:r>
+        <w:rPr>
+          <w:rFonts w:hint="cs"/>
+          <w:b/>
+          <w:bCs/>
+          <w:color w:val="FF0000"/>
+          <w:rtl/>
+        </w:rPr>
+        <w:t xml:space="preserve"> </w:t>
+      </w:r>
+    </w:p>
+    <w:p>
+      <w:pPr>
+        <w:rPr>
+          <w:b/>
+          <w:bCs/>
+          <w:color w:val="FF0000"/>
+          <w:rtl/>
+        </w:rPr>
+      </w:pPr>
+      <w:r>
+        <w:rPr>
+          <w:noProof/>
+        </w:rPr>
+        <w:drawing>
+          <wp:inline distT="0" distB="0" distL="0" distR="0" wp14:anchorId="660AA533" wp14:editId="41707D14">
+            <wp:extent cx="3486150" cy="400050"/>
+            <wp:effectExtent l="0" t="0" r="0" b="0"/>
+            <wp:docPr id="3" name="Picture 3"/>
+            <wp:cNvGraphicFramePr>
+              <a:graphicFrameLocks xmlns:a="http://schemas.openxmlformats.org/drawingml/2006/main" noChangeAspect="1"/>
+            </wp:cNvGraphicFramePr>
+            <a:graphic xmlns:a="http://schemas.openxmlformats.org/drawingml/2006/main">
+              <a:graphicData uri="http://schemas.openxmlformats.org/drawingml/2006/picture">
+                <pic:pic xmlns:pic="http://schemas.openxmlformats.org/drawingml/2006/picture">
+                  <pic:nvPicPr>
+                    <pic:cNvPr id="1" name=""/>
+                    <pic:cNvPicPr/>
+                  </pic:nvPicPr>
+                  <pic:blipFill>
+                    <a:blip r:embed="rId25"/>
+                    <a:stretch>
+                      <a:fillRect/>
+                    </a:stretch>
+                  </pic:blipFill>
+                  <pic:spPr>
+                    <a:xfrm>
+                      <a:off x="0" y="0"/>
                       <a:ext cx="3486150" cy="400050"/>
                     </a:xfrm>
                     <a:prstGeom prst="rect">
@@ -12536,7 +12523,7 @@
     </w:p>
     <w:p>
       <w:pPr>
-        <w:pStyle w:val="Heading1"/>
+        <w:pStyle w:val="1"/>
       </w:pPr>
       <w:r>
         <w:rPr>
@@ -12568,7 +12555,7 @@
     </w:p>
     <w:tbl>
       <w:tblPr>
-        <w:tblStyle w:val="TableGrid"/>
+        <w:tblStyle w:val="ae"/>
         <w:bidiVisual/>
         <w:tblW w:w="8654" w:type="dxa"/>
         <w:tblLook w:val="04A0" w:firstRow="1" w:lastRow="0" w:firstColumn="1" w:lastColumn="0" w:noHBand="0" w:noVBand="1"/>
@@ -12685,7 +12672,7 @@
     <w:p/>
     <w:p>
       <w:pPr>
-        <w:pStyle w:val="Heading2"/>
+        <w:pStyle w:val="21"/>
         <w:numPr>
           <w:ilvl w:val="1"/>
           <w:numId w:val="43"/>
@@ -12773,7 +12760,7 @@
     </w:p>
     <w:p>
       <w:pPr>
-        <w:pStyle w:val="Heading2"/>
+        <w:pStyle w:val="21"/>
         <w:numPr>
           <w:ilvl w:val="1"/>
           <w:numId w:val="43"/>
@@ -12856,7 +12843,7 @@
     </w:p>
     <w:tbl>
       <w:tblPr>
-        <w:tblStyle w:val="TableGrid"/>
+        <w:tblStyle w:val="ae"/>
         <w:bidiVisual/>
         <w:tblW w:w="0" w:type="auto"/>
         <w:tblLook w:val="04A0" w:firstRow="1" w:lastRow="0" w:firstColumn="1" w:lastColumn="0" w:noHBand="0" w:noVBand="1"/>
@@ -12881,7 +12868,7 @@
           </w:tcPr>
           <w:p>
             <w:pPr>
-              <w:pStyle w:val="ListParagraph"/>
+              <w:pStyle w:val="af0"/>
               <w:rPr>
                 <w:rtl/>
               </w:rPr>
@@ -12999,7 +12986,7 @@
           </w:tcPr>
           <w:p>
             <w:pPr>
-              <w:pStyle w:val="ListParagraph"/>
+              <w:pStyle w:val="af0"/>
               <w:numPr>
                 <w:ilvl w:val="0"/>
                 <w:numId w:val="44"/>
@@ -13084,7 +13071,7 @@
           </w:tcPr>
           <w:p>
             <w:pPr>
-              <w:pStyle w:val="ListParagraph"/>
+              <w:pStyle w:val="af0"/>
               <w:numPr>
                 <w:ilvl w:val="0"/>
                 <w:numId w:val="44"/>
@@ -13169,7 +13156,7 @@
           </w:tcPr>
           <w:p>
             <w:pPr>
-              <w:pStyle w:val="ListParagraph"/>
+              <w:pStyle w:val="af0"/>
               <w:numPr>
                 <w:ilvl w:val="0"/>
                 <w:numId w:val="44"/>
@@ -13254,7 +13241,7 @@
           </w:tcPr>
           <w:p>
             <w:pPr>
-              <w:pStyle w:val="ListParagraph"/>
+              <w:pStyle w:val="af0"/>
               <w:numPr>
                 <w:ilvl w:val="0"/>
                 <w:numId w:val="44"/>
@@ -13421,7 +13408,7 @@
     </w:p>
     <w:p>
       <w:pPr>
-        <w:pStyle w:val="Heading2"/>
+        <w:pStyle w:val="21"/>
         <w:numPr>
           <w:ilvl w:val="1"/>
           <w:numId w:val="43"/>
@@ -13627,7 +13614,7 @@
     </w:p>
     <w:tbl>
       <w:tblPr>
-        <w:tblStyle w:val="TableGrid"/>
+        <w:tblStyle w:val="ae"/>
         <w:bidiVisual/>
         <w:tblW w:w="0" w:type="auto"/>
         <w:tblLook w:val="04A0" w:firstRow="1" w:lastRow="0" w:firstColumn="1" w:lastColumn="0" w:noHBand="0" w:noVBand="1"/>
@@ -13652,7 +13639,7 @@
           </w:tcPr>
           <w:p>
             <w:pPr>
-              <w:pStyle w:val="ListParagraph"/>
+              <w:pStyle w:val="af0"/>
               <w:rPr>
                 <w:rtl/>
               </w:rPr>
@@ -13770,7 +13757,7 @@
           </w:tcPr>
           <w:p>
             <w:pPr>
-              <w:pStyle w:val="ListParagraph"/>
+              <w:pStyle w:val="af0"/>
               <w:numPr>
                 <w:ilvl w:val="0"/>
                 <w:numId w:val="48"/>
@@ -13855,7 +13842,7 @@
           </w:tcPr>
           <w:p>
             <w:pPr>
-              <w:pStyle w:val="ListParagraph"/>
+              <w:pStyle w:val="af0"/>
               <w:numPr>
                 <w:ilvl w:val="0"/>
                 <w:numId w:val="48"/>
@@ -13940,7 +13927,7 @@
           </w:tcPr>
           <w:p>
             <w:pPr>
-              <w:pStyle w:val="ListParagraph"/>
+              <w:pStyle w:val="af0"/>
               <w:numPr>
                 <w:ilvl w:val="0"/>
                 <w:numId w:val="48"/>
@@ -14025,7 +14012,7 @@
           </w:tcPr>
           <w:p>
             <w:pPr>
-              <w:pStyle w:val="ListParagraph"/>
+              <w:pStyle w:val="af0"/>
               <w:numPr>
                 <w:ilvl w:val="0"/>
                 <w:numId w:val="48"/>
@@ -14279,7 +14266,7 @@
     </w:p>
     <w:p>
       <w:pPr>
-        <w:pStyle w:val="ListParagraph"/>
+        <w:pStyle w:val="af0"/>
         <w:pBdr>
           <w:top w:val="single" w:sz="4" w:space="1" w:color="auto"/>
           <w:left w:val="single" w:sz="4" w:space="4" w:color="auto"/>
@@ -14299,7 +14286,7 @@
     </w:p>
     <w:p>
       <w:pPr>
-        <w:pStyle w:val="ListParagraph"/>
+        <w:pStyle w:val="af0"/>
         <w:pBdr>
           <w:top w:val="single" w:sz="4" w:space="1" w:color="auto"/>
           <w:left w:val="single" w:sz="4" w:space="4" w:color="auto"/>
@@ -14350,7 +14337,7 @@
     </w:p>
     <w:p>
       <w:pPr>
-        <w:pStyle w:val="ListParagraph"/>
+        <w:pStyle w:val="af0"/>
         <w:pBdr>
           <w:top w:val="single" w:sz="4" w:space="1" w:color="auto"/>
           <w:left w:val="single" w:sz="4" w:space="4" w:color="auto"/>
@@ -14452,7 +14439,7 @@
                       <w:szCs w:val="52"/>
                     </w:rPr>
                   </w:pPr>
-                  <w:hyperlink r:id="rId24" w:tgtFrame="_blank" w:history="1">
+                  <w:hyperlink r:id="rId26" w:tgtFrame="_blank" w:history="1">
                     <w:r>
                       <w:rPr>
                         <w:rStyle w:val="Hyperlink"/>
@@ -14510,7 +14497,7 @@
     </w:tbl>
     <w:p>
       <w:pPr>
-        <w:pStyle w:val="ListParagraph"/>
+        <w:pStyle w:val="af0"/>
         <w:pBdr>
           <w:top w:val="single" w:sz="4" w:space="1" w:color="auto"/>
           <w:left w:val="single" w:sz="4" w:space="4" w:color="auto"/>
@@ -14536,8 +14523,8 @@
       </w:pPr>
     </w:p>
     <w:sectPr>
-      <w:headerReference w:type="even" r:id="rId25"/>
-      <w:footerReference w:type="default" r:id="rId26"/>
+      <w:headerReference w:type="even" r:id="rId27"/>
+      <w:footerReference w:type="default" r:id="rId28"/>
       <w:pgSz w:w="11906" w:h="16838"/>
       <w:pgMar w:top="1440" w:right="1701" w:bottom="1440" w:left="1701" w:header="720" w:footer="720" w:gutter="0"/>
       <w:cols w:space="720"/>
@@ -14548,7 +14535,7 @@
 </file>
 
 <file path=word/endnotes.xml><?xml version="1.0" encoding="utf-8"?>
-<w:endnotes xmlns:wpc="http://schemas.microsoft.com/office/word/2010/wordprocessingCanvas" xmlns:cx="http://schemas.microsoft.com/office/drawing/2014/chartex" xmlns:cx1="http://schemas.microsoft.com/office/drawing/2015/9/8/chartex" xmlns:cx2="http://schemas.microsoft.com/office/drawing/2015/10/21/chartex" xmlns:cx3="http://schemas.microsoft.com/office/drawing/2016/5/9/chartex" xmlns:cx4="http://schemas.microsoft.com/office/drawing/2016/5/10/chartex" xmlns:cx5="http://schemas.microsoft.com/office/drawing/2016/5/11/chartex" xmlns:cx6="http://schemas.microsoft.com/office/drawing/2016/5/12/chartex" xmlns:cx7="http://schemas.microsoft.com/office/drawing/2016/5/13/chartex" xmlns:cx8="http://schemas.microsoft.com/office/drawing/2016/5/14/chartex" xmlns:mc="http://schemas.openxmlformats.org/markup-compatibility/2006" xmlns:aink="http://schemas.microsoft.com/office/drawing/2016/ink" xmlns:am3d="http://schemas.microsoft.com/office/drawing/2017/model3d" xmlns:o="urn:schemas-microsoft-com:office:office" xmlns:r="http://schemas.openxmlformats.org/officeDocument/2006/relationships" xmlns:m="http://schemas.openxmlformats.org/officeDocument/2006/math" xmlns:v="urn:schemas-microsoft-com:vml" xmlns:wp14="http://schemas.microsoft.com/office/word/2010/wordprocessingDrawing" xmlns:wp="http://schemas.openxmlformats.org/drawingml/2006/wordprocessingDrawing" xmlns:w10="urn:schemas-microsoft-com:office:word" xmlns:w="http://schemas.openxmlformats.org/wordprocessingml/2006/main" xmlns:w14="http://schemas.microsoft.com/office/word/2010/wordml" xmlns:w15="http://schemas.microsoft.com/office/word/2012/wordml" xmlns:w16cid="http://schemas.microsoft.com/office/word/2016/wordml/cid" xmlns:w16se="http://schemas.microsoft.com/office/word/2015/wordml/symex" xmlns:wpg="http://schemas.microsoft.com/office/word/2010/wordprocessingGroup" xmlns:wpi="http://schemas.microsoft.com/office/word/2010/wordprocessingInk" xmlns:wne="http://schemas.microsoft.com/office/word/2006/wordml" xmlns:wps="http://schemas.microsoft.com/office/word/2010/wordprocessingShape" mc:Ignorable="w14 w15 w16se w16cid wp14">
+<w:endnotes xmlns:wpc="http://schemas.microsoft.com/office/word/2010/wordprocessingCanvas" xmlns:cx="http://schemas.microsoft.com/office/drawing/2014/chartex" xmlns:mc="http://schemas.openxmlformats.org/markup-compatibility/2006" xmlns:o="urn:schemas-microsoft-com:office:office" xmlns:r="http://schemas.openxmlformats.org/officeDocument/2006/relationships" xmlns:m="http://schemas.openxmlformats.org/officeDocument/2006/math" xmlns:v="urn:schemas-microsoft-com:vml" xmlns:wp14="http://schemas.microsoft.com/office/word/2010/wordprocessingDrawing" xmlns:wp="http://schemas.openxmlformats.org/drawingml/2006/wordprocessingDrawing" xmlns:w10="urn:schemas-microsoft-com:office:word" xmlns:w="http://schemas.openxmlformats.org/wordprocessingml/2006/main" xmlns:w14="http://schemas.microsoft.com/office/word/2010/wordml" xmlns:w15="http://schemas.microsoft.com/office/word/2012/wordml" xmlns:w16se="http://schemas.microsoft.com/office/word/2015/wordml/symex" xmlns:wpg="http://schemas.microsoft.com/office/word/2010/wordprocessingGroup" xmlns:wpi="http://schemas.microsoft.com/office/word/2010/wordprocessingInk" xmlns:wne="http://schemas.microsoft.com/office/word/2006/wordml" xmlns:wps="http://schemas.microsoft.com/office/word/2010/wordprocessingShape" mc:Ignorable="w14 w15 w16se wp14">
   <w:endnote w:type="separator" w:id="-1">
     <w:p>
       <w:r>
@@ -14573,10 +14560,10 @@
 </file>
 
 <file path=word/footer1.xml><?xml version="1.0" encoding="utf-8"?>
-<w:ftr xmlns:wpc="http://schemas.microsoft.com/office/word/2010/wordprocessingCanvas" xmlns:cx="http://schemas.microsoft.com/office/drawing/2014/chartex" xmlns:cx1="http://schemas.microsoft.com/office/drawing/2015/9/8/chartex" xmlns:cx2="http://schemas.microsoft.com/office/drawing/2015/10/21/chartex" xmlns:cx3="http://schemas.microsoft.com/office/drawing/2016/5/9/chartex" xmlns:cx4="http://schemas.microsoft.com/office/drawing/2016/5/10/chartex" xmlns:cx5="http://schemas.microsoft.com/office/drawing/2016/5/11/chartex" xmlns:cx6="http://schemas.microsoft.com/office/drawing/2016/5/12/chartex" xmlns:cx7="http://schemas.microsoft.com/office/drawing/2016/5/13/chartex" xmlns:cx8="http://schemas.microsoft.com/office/drawing/2016/5/14/chartex" xmlns:mc="http://schemas.openxmlformats.org/markup-compatibility/2006" xmlns:aink="http://schemas.microsoft.com/office/drawing/2016/ink" xmlns:am3d="http://schemas.microsoft.com/office/drawing/2017/model3d" xmlns:o="urn:schemas-microsoft-com:office:office" xmlns:r="http://schemas.openxmlformats.org/officeDocument/2006/relationships" xmlns:m="http://schemas.openxmlformats.org/officeDocument/2006/math" xmlns:v="urn:schemas-microsoft-com:vml" xmlns:wp14="http://schemas.microsoft.com/office/word/2010/wordprocessingDrawing" xmlns:wp="http://schemas.openxmlformats.org/drawingml/2006/wordprocessingDrawing" xmlns:w10="urn:schemas-microsoft-com:office:word" xmlns:w="http://schemas.openxmlformats.org/wordprocessingml/2006/main" xmlns:w14="http://schemas.microsoft.com/office/word/2010/wordml" xmlns:w15="http://schemas.microsoft.com/office/word/2012/wordml" xmlns:w16cid="http://schemas.microsoft.com/office/word/2016/wordml/cid" xmlns:w16se="http://schemas.microsoft.com/office/word/2015/wordml/symex" xmlns:wpg="http://schemas.microsoft.com/office/word/2010/wordprocessingGroup" xmlns:wpi="http://schemas.microsoft.com/office/word/2010/wordprocessingInk" xmlns:wne="http://schemas.microsoft.com/office/word/2006/wordml" xmlns:wps="http://schemas.microsoft.com/office/word/2010/wordprocessingShape" mc:Ignorable="w14 w15 w16se w16cid wp14">
+<w:ftr xmlns:wpc="http://schemas.microsoft.com/office/word/2010/wordprocessingCanvas" xmlns:cx="http://schemas.microsoft.com/office/drawing/2014/chartex" xmlns:mc="http://schemas.openxmlformats.org/markup-compatibility/2006" xmlns:o="urn:schemas-microsoft-com:office:office" xmlns:r="http://schemas.openxmlformats.org/officeDocument/2006/relationships" xmlns:m="http://schemas.openxmlformats.org/officeDocument/2006/math" xmlns:v="urn:schemas-microsoft-com:vml" xmlns:wp14="http://schemas.microsoft.com/office/word/2010/wordprocessingDrawing" xmlns:wp="http://schemas.openxmlformats.org/drawingml/2006/wordprocessingDrawing" xmlns:w10="urn:schemas-microsoft-com:office:word" xmlns:w="http://schemas.openxmlformats.org/wordprocessingml/2006/main" xmlns:w14="http://schemas.microsoft.com/office/word/2010/wordml" xmlns:w15="http://schemas.microsoft.com/office/word/2012/wordml" xmlns:w16se="http://schemas.microsoft.com/office/word/2015/wordml/symex" xmlns:wpg="http://schemas.microsoft.com/office/word/2010/wordprocessingGroup" xmlns:wpi="http://schemas.microsoft.com/office/word/2010/wordprocessingInk" xmlns:wne="http://schemas.microsoft.com/office/word/2006/wordml" xmlns:wps="http://schemas.microsoft.com/office/word/2010/wordprocessingShape" mc:Ignorable="w14 w15 w16se wp14">
   <w:p>
     <w:pPr>
-      <w:pStyle w:val="Footer"/>
+      <w:pStyle w:val="a5"/>
       <w:jc w:val="center"/>
       <w:rPr>
         <w:rFonts w:cs="David"/>
@@ -14688,7 +14675,7 @@
         <w:szCs w:val="20"/>
         <w:rtl/>
       </w:rPr>
-      <w:t>1</w:t>
+      <w:t>12</w:t>
     </w:r>
     <w:r>
       <w:rPr>
@@ -14713,7 +14700,7 @@
 </file>
 
 <file path=word/footnotes.xml><?xml version="1.0" encoding="utf-8"?>
-<w:footnotes xmlns:wpc="http://schemas.microsoft.com/office/word/2010/wordprocessingCanvas" xmlns:cx="http://schemas.microsoft.com/office/drawing/2014/chartex" xmlns:cx1="http://schemas.microsoft.com/office/drawing/2015/9/8/chartex" xmlns:cx2="http://schemas.microsoft.com/office/drawing/2015/10/21/chartex" xmlns:cx3="http://schemas.microsoft.com/office/drawing/2016/5/9/chartex" xmlns:cx4="http://schemas.microsoft.com/office/drawing/2016/5/10/chartex" xmlns:cx5="http://schemas.microsoft.com/office/drawing/2016/5/11/chartex" xmlns:cx6="http://schemas.microsoft.com/office/drawing/2016/5/12/chartex" xmlns:cx7="http://schemas.microsoft.com/office/drawing/2016/5/13/chartex" xmlns:cx8="http://schemas.microsoft.com/office/drawing/2016/5/14/chartex" xmlns:mc="http://schemas.openxmlformats.org/markup-compatibility/2006" xmlns:aink="http://schemas.microsoft.com/office/drawing/2016/ink" xmlns:am3d="http://schemas.microsoft.com/office/drawing/2017/model3d" xmlns:o="urn:schemas-microsoft-com:office:office" xmlns:r="http://schemas.openxmlformats.org/officeDocument/2006/relationships" xmlns:m="http://schemas.openxmlformats.org/officeDocument/2006/math" xmlns:v="urn:schemas-microsoft-com:vml" xmlns:wp14="http://schemas.microsoft.com/office/word/2010/wordprocessingDrawing" xmlns:wp="http://schemas.openxmlformats.org/drawingml/2006/wordprocessingDrawing" xmlns:w10="urn:schemas-microsoft-com:office:word" xmlns:w="http://schemas.openxmlformats.org/wordprocessingml/2006/main" xmlns:w14="http://schemas.microsoft.com/office/word/2010/wordml" xmlns:w15="http://schemas.microsoft.com/office/word/2012/wordml" xmlns:w16cid="http://schemas.microsoft.com/office/word/2016/wordml/cid" xmlns:w16se="http://schemas.microsoft.com/office/word/2015/wordml/symex" xmlns:wpg="http://schemas.microsoft.com/office/word/2010/wordprocessingGroup" xmlns:wpi="http://schemas.microsoft.com/office/word/2010/wordprocessingInk" xmlns:wne="http://schemas.microsoft.com/office/word/2006/wordml" xmlns:wps="http://schemas.microsoft.com/office/word/2010/wordprocessingShape" mc:Ignorable="w14 w15 w16se w16cid wp14">
+<w:footnotes xmlns:wpc="http://schemas.microsoft.com/office/word/2010/wordprocessingCanvas" xmlns:cx="http://schemas.microsoft.com/office/drawing/2014/chartex" xmlns:mc="http://schemas.openxmlformats.org/markup-compatibility/2006" xmlns:o="urn:schemas-microsoft-com:office:office" xmlns:r="http://schemas.openxmlformats.org/officeDocument/2006/relationships" xmlns:m="http://schemas.openxmlformats.org/officeDocument/2006/math" xmlns:v="urn:schemas-microsoft-com:vml" xmlns:wp14="http://schemas.microsoft.com/office/word/2010/wordprocessingDrawing" xmlns:wp="http://schemas.openxmlformats.org/drawingml/2006/wordprocessingDrawing" xmlns:w10="urn:schemas-microsoft-com:office:word" xmlns:w="http://schemas.openxmlformats.org/wordprocessingml/2006/main" xmlns:w14="http://schemas.microsoft.com/office/word/2010/wordml" xmlns:w15="http://schemas.microsoft.com/office/word/2012/wordml" xmlns:w16se="http://schemas.microsoft.com/office/word/2015/wordml/symex" xmlns:wpg="http://schemas.microsoft.com/office/word/2010/wordprocessingGroup" xmlns:wpi="http://schemas.microsoft.com/office/word/2010/wordprocessingInk" xmlns:wne="http://schemas.microsoft.com/office/word/2006/wordml" xmlns:wps="http://schemas.microsoft.com/office/word/2010/wordprocessingShape" mc:Ignorable="w14 w15 w16se wp14">
   <w:footnote w:type="separator" w:id="-1">
     <w:p>
       <w:r>
@@ -14738,32 +14725,32 @@
 </file>
 
 <file path=word/header1.xml><?xml version="1.0" encoding="utf-8"?>
-<w:hdr xmlns:wpc="http://schemas.microsoft.com/office/word/2010/wordprocessingCanvas" xmlns:cx="http://schemas.microsoft.com/office/drawing/2014/chartex" xmlns:cx1="http://schemas.microsoft.com/office/drawing/2015/9/8/chartex" xmlns:cx2="http://schemas.microsoft.com/office/drawing/2015/10/21/chartex" xmlns:cx3="http://schemas.microsoft.com/office/drawing/2016/5/9/chartex" xmlns:cx4="http://schemas.microsoft.com/office/drawing/2016/5/10/chartex" xmlns:cx5="http://schemas.microsoft.com/office/drawing/2016/5/11/chartex" xmlns:cx6="http://schemas.microsoft.com/office/drawing/2016/5/12/chartex" xmlns:cx7="http://schemas.microsoft.com/office/drawing/2016/5/13/chartex" xmlns:cx8="http://schemas.microsoft.com/office/drawing/2016/5/14/chartex" xmlns:mc="http://schemas.openxmlformats.org/markup-compatibility/2006" xmlns:aink="http://schemas.microsoft.com/office/drawing/2016/ink" xmlns:am3d="http://schemas.microsoft.com/office/drawing/2017/model3d" xmlns:o="urn:schemas-microsoft-com:office:office" xmlns:r="http://schemas.openxmlformats.org/officeDocument/2006/relationships" xmlns:m="http://schemas.openxmlformats.org/officeDocument/2006/math" xmlns:v="urn:schemas-microsoft-com:vml" xmlns:wp14="http://schemas.microsoft.com/office/word/2010/wordprocessingDrawing" xmlns:wp="http://schemas.openxmlformats.org/drawingml/2006/wordprocessingDrawing" xmlns:w10="urn:schemas-microsoft-com:office:word" xmlns:w="http://schemas.openxmlformats.org/wordprocessingml/2006/main" xmlns:w14="http://schemas.microsoft.com/office/word/2010/wordml" xmlns:w15="http://schemas.microsoft.com/office/word/2012/wordml" xmlns:w16cid="http://schemas.microsoft.com/office/word/2016/wordml/cid" xmlns:w16se="http://schemas.microsoft.com/office/word/2015/wordml/symex" xmlns:wpg="http://schemas.microsoft.com/office/word/2010/wordprocessingGroup" xmlns:wpi="http://schemas.microsoft.com/office/word/2010/wordprocessingInk" xmlns:wne="http://schemas.microsoft.com/office/word/2006/wordml" xmlns:wps="http://schemas.microsoft.com/office/word/2010/wordprocessingShape" mc:Ignorable="w14 w15 w16se w16cid wp14">
+<w:hdr xmlns:wpc="http://schemas.microsoft.com/office/word/2010/wordprocessingCanvas" xmlns:cx="http://schemas.microsoft.com/office/drawing/2014/chartex" xmlns:mc="http://schemas.openxmlformats.org/markup-compatibility/2006" xmlns:o="urn:schemas-microsoft-com:office:office" xmlns:r="http://schemas.openxmlformats.org/officeDocument/2006/relationships" xmlns:m="http://schemas.openxmlformats.org/officeDocument/2006/math" xmlns:v="urn:schemas-microsoft-com:vml" xmlns:wp14="http://schemas.microsoft.com/office/word/2010/wordprocessingDrawing" xmlns:wp="http://schemas.openxmlformats.org/drawingml/2006/wordprocessingDrawing" xmlns:w10="urn:schemas-microsoft-com:office:word" xmlns:w="http://schemas.openxmlformats.org/wordprocessingml/2006/main" xmlns:w14="http://schemas.microsoft.com/office/word/2010/wordml" xmlns:w15="http://schemas.microsoft.com/office/word/2012/wordml" xmlns:w16se="http://schemas.microsoft.com/office/word/2015/wordml/symex" xmlns:wpg="http://schemas.microsoft.com/office/word/2010/wordprocessingGroup" xmlns:wpi="http://schemas.microsoft.com/office/word/2010/wordprocessingInk" xmlns:wne="http://schemas.microsoft.com/office/word/2006/wordml" xmlns:wps="http://schemas.microsoft.com/office/word/2010/wordprocessingShape" mc:Ignorable="w14 w15 w16se wp14">
   <w:p>
     <w:pPr>
-      <w:pStyle w:val="Header"/>
+      <w:pStyle w:val="ad"/>
       <w:framePr w:wrap="around" w:vAnchor="text" w:hAnchor="margin" w:xAlign="center" w:y="1"/>
       <w:rPr>
-        <w:rStyle w:val="PageNumber"/>
+        <w:rStyle w:val="aa"/>
         <w:rtl/>
       </w:rPr>
     </w:pPr>
     <w:r>
       <w:rPr>
-        <w:rStyle w:val="PageNumber"/>
+        <w:rStyle w:val="aa"/>
         <w:rtl/>
       </w:rPr>
       <w:fldChar w:fldCharType="begin"/>
     </w:r>
     <w:r>
       <w:rPr>
-        <w:rStyle w:val="PageNumber"/>
+        <w:rStyle w:val="aa"/>
       </w:rPr>
       <w:instrText xml:space="preserve">PAGE  </w:instrText>
     </w:r>
     <w:r>
       <w:rPr>
-        <w:rStyle w:val="PageNumber"/>
+        <w:rStyle w:val="aa"/>
         <w:rtl/>
       </w:rPr>
       <w:fldChar w:fldCharType="end"/>
@@ -14771,7 +14758,7 @@
   </w:p>
   <w:p>
     <w:pPr>
-      <w:pStyle w:val="Header"/>
+      <w:pStyle w:val="ad"/>
       <w:rPr>
         <w:rtl/>
       </w:rPr>
@@ -14781,7 +14768,7 @@
 </file>
 
 <file path=word/numbering.xml><?xml version="1.0" encoding="utf-8"?>
-<w:numbering xmlns:wpc="http://schemas.microsoft.com/office/word/2010/wordprocessingCanvas" xmlns:cx="http://schemas.microsoft.com/office/drawing/2014/chartex" xmlns:cx1="http://schemas.microsoft.com/office/drawing/2015/9/8/chartex" xmlns:cx2="http://schemas.microsoft.com/office/drawing/2015/10/21/chartex" xmlns:cx3="http://schemas.microsoft.com/office/drawing/2016/5/9/chartex" xmlns:cx4="http://schemas.microsoft.com/office/drawing/2016/5/10/chartex" xmlns:cx5="http://schemas.microsoft.com/office/drawing/2016/5/11/chartex" xmlns:cx6="http://schemas.microsoft.com/office/drawing/2016/5/12/chartex" xmlns:cx7="http://schemas.microsoft.com/office/drawing/2016/5/13/chartex" xmlns:cx8="http://schemas.microsoft.com/office/drawing/2016/5/14/chartex" xmlns:mc="http://schemas.openxmlformats.org/markup-compatibility/2006" xmlns:aink="http://schemas.microsoft.com/office/drawing/2016/ink" xmlns:am3d="http://schemas.microsoft.com/office/drawing/2017/model3d" xmlns:o="urn:schemas-microsoft-com:office:office" xmlns:r="http://schemas.openxmlformats.org/officeDocument/2006/relationships" xmlns:m="http://schemas.openxmlformats.org/officeDocument/2006/math" xmlns:v="urn:schemas-microsoft-com:vml" xmlns:wp14="http://schemas.microsoft.com/office/word/2010/wordprocessingDrawing" xmlns:wp="http://schemas.openxmlformats.org/drawingml/2006/wordprocessingDrawing" xmlns:w10="urn:schemas-microsoft-com:office:word" xmlns:w="http://schemas.openxmlformats.org/wordprocessingml/2006/main" xmlns:w14="http://schemas.microsoft.com/office/word/2010/wordml" xmlns:w15="http://schemas.microsoft.com/office/word/2012/wordml" xmlns:w16cid="http://schemas.microsoft.com/office/word/2016/wordml/cid" xmlns:w16se="http://schemas.microsoft.com/office/word/2015/wordml/symex" xmlns:wpg="http://schemas.microsoft.com/office/word/2010/wordprocessingGroup" xmlns:wpi="http://schemas.microsoft.com/office/word/2010/wordprocessingInk" xmlns:wne="http://schemas.microsoft.com/office/word/2006/wordml" xmlns:wps="http://schemas.microsoft.com/office/word/2010/wordprocessingShape" mc:Ignorable="w14 w15 w16se w16cid wp14">
+<w:numbering xmlns:wpc="http://schemas.microsoft.com/office/word/2010/wordprocessingCanvas" xmlns:cx="http://schemas.microsoft.com/office/drawing/2014/chartex" xmlns:mc="http://schemas.openxmlformats.org/markup-compatibility/2006" xmlns:o="urn:schemas-microsoft-com:office:office" xmlns:r="http://schemas.openxmlformats.org/officeDocument/2006/relationships" xmlns:m="http://schemas.openxmlformats.org/officeDocument/2006/math" xmlns:v="urn:schemas-microsoft-com:vml" xmlns:wp14="http://schemas.microsoft.com/office/word/2010/wordprocessingDrawing" xmlns:wp="http://schemas.openxmlformats.org/drawingml/2006/wordprocessingDrawing" xmlns:w10="urn:schemas-microsoft-com:office:word" xmlns:w="http://schemas.openxmlformats.org/wordprocessingml/2006/main" xmlns:w14="http://schemas.microsoft.com/office/word/2010/wordml" xmlns:w15="http://schemas.microsoft.com/office/word/2012/wordml" xmlns:w16se="http://schemas.microsoft.com/office/word/2015/wordml/symex" xmlns:wpg="http://schemas.microsoft.com/office/word/2010/wordprocessingGroup" xmlns:wpi="http://schemas.microsoft.com/office/word/2010/wordprocessingInk" xmlns:wne="http://schemas.microsoft.com/office/word/2006/wordml" xmlns:wps="http://schemas.microsoft.com/office/word/2010/wordprocessingShape" mc:Ignorable="w14 w15 w16se wp14">
   <w:abstractNum w:abstractNumId="0" w15:restartNumberingAfterBreak="0">
     <w:nsid w:val="FFFFFF7C"/>
     <w:multiLevelType w:val="singleLevel"/>
@@ -14789,7 +14776,7 @@
     <w:lvl w:ilvl="0">
       <w:start w:val="1"/>
       <w:numFmt w:val="decimal"/>
-      <w:pStyle w:val="ListNumber5"/>
+      <w:pStyle w:val="5"/>
       <w:lvlText w:val="%1."/>
       <w:lvlJc w:val="center"/>
       <w:pPr>
@@ -14807,7 +14794,7 @@
     <w:lvl w:ilvl="0">
       <w:start w:val="1"/>
       <w:numFmt w:val="decimal"/>
-      <w:pStyle w:val="ListNumber4"/>
+      <w:pStyle w:val="4"/>
       <w:lvlText w:val="%1."/>
       <w:lvlJc w:val="center"/>
       <w:pPr>
@@ -14825,7 +14812,7 @@
     <w:lvl w:ilvl="0">
       <w:start w:val="1"/>
       <w:numFmt w:val="decimal"/>
-      <w:pStyle w:val="ListNumber3"/>
+      <w:pStyle w:val="3"/>
       <w:lvlText w:val="%1."/>
       <w:lvlJc w:val="center"/>
       <w:pPr>
@@ -14843,7 +14830,7 @@
     <w:lvl w:ilvl="0">
       <w:start w:val="1"/>
       <w:numFmt w:val="decimal"/>
-      <w:pStyle w:val="ListNumber2"/>
+      <w:pStyle w:val="2"/>
       <w:lvlText w:val="%1."/>
       <w:lvlJc w:val="center"/>
       <w:pPr>
@@ -14861,7 +14848,7 @@
     <w:lvl w:ilvl="0">
       <w:start w:val="1"/>
       <w:numFmt w:val="chosung"/>
-      <w:pStyle w:val="ListBullet5"/>
+      <w:pStyle w:val="50"/>
       <w:lvlText w:val=""/>
       <w:lvlJc w:val="center"/>
       <w:pPr>
@@ -14882,7 +14869,7 @@
     <w:lvl w:ilvl="0">
       <w:start w:val="1"/>
       <w:numFmt w:val="chosung"/>
-      <w:pStyle w:val="ListBullet4"/>
+      <w:pStyle w:val="40"/>
       <w:lvlText w:val=""/>
       <w:lvlJc w:val="center"/>
       <w:pPr>
@@ -14903,7 +14890,7 @@
     <w:lvl w:ilvl="0">
       <w:start w:val="1"/>
       <w:numFmt w:val="chosung"/>
-      <w:pStyle w:val="ListBullet3"/>
+      <w:pStyle w:val="30"/>
       <w:lvlText w:val=""/>
       <w:lvlJc w:val="center"/>
       <w:pPr>
@@ -14924,7 +14911,7 @@
     <w:lvl w:ilvl="0">
       <w:start w:val="1"/>
       <w:numFmt w:val="chosung"/>
-      <w:pStyle w:val="ListBullet2"/>
+      <w:pStyle w:val="20"/>
       <w:lvlText w:val=""/>
       <w:lvlJc w:val="center"/>
       <w:pPr>
@@ -14945,7 +14932,7 @@
     <w:lvl w:ilvl="0">
       <w:start w:val="1"/>
       <w:numFmt w:val="decimal"/>
-      <w:pStyle w:val="ListNumber"/>
+      <w:pStyle w:val="a"/>
       <w:lvlText w:val="%1."/>
       <w:lvlJc w:val="center"/>
       <w:pPr>
@@ -14963,7 +14950,7 @@
     <w:lvl w:ilvl="0">
       <w:start w:val="1"/>
       <w:numFmt w:val="chosung"/>
-      <w:pStyle w:val="ListBullet"/>
+      <w:pStyle w:val="a0"/>
       <w:lvlText w:val=""/>
       <w:lvlJc w:val="center"/>
       <w:pPr>
@@ -15117,7 +15104,7 @@
     <w:lvl w:ilvl="0">
       <w:start w:val="1"/>
       <w:numFmt w:val="decimal"/>
-      <w:pStyle w:val="Heading1"/>
+      <w:pStyle w:val="1"/>
       <w:lvlText w:val="%1"/>
       <w:lvlJc w:val="left"/>
       <w:pPr>
@@ -15127,7 +15114,7 @@
     <w:lvl w:ilvl="1">
       <w:start w:val="1"/>
       <w:numFmt w:val="decimal"/>
-      <w:pStyle w:val="Heading2"/>
+      <w:pStyle w:val="21"/>
       <w:lvlText w:val="%1.%2"/>
       <w:lvlJc w:val="left"/>
       <w:pPr>
@@ -15167,7 +15154,7 @@
     <w:lvl w:ilvl="2">
       <w:start w:val="1"/>
       <w:numFmt w:val="decimal"/>
-      <w:pStyle w:val="Heading3"/>
+      <w:pStyle w:val="31"/>
       <w:lvlText w:val="%1.%2.%3"/>
       <w:lvlJc w:val="left"/>
       <w:pPr>
@@ -15177,7 +15164,7 @@
     <w:lvl w:ilvl="3">
       <w:start w:val="1"/>
       <w:numFmt w:val="decimal"/>
-      <w:pStyle w:val="Heading4"/>
+      <w:pStyle w:val="41"/>
       <w:lvlText w:val="%1.%2.%3.%4"/>
       <w:lvlJc w:val="left"/>
       <w:pPr>
@@ -15187,7 +15174,7 @@
     <w:lvl w:ilvl="4">
       <w:start w:val="1"/>
       <w:numFmt w:val="decimal"/>
-      <w:pStyle w:val="Heading5"/>
+      <w:pStyle w:val="51"/>
       <w:lvlText w:val="%1.%2.%3.%4.%5"/>
       <w:lvlJc w:val="left"/>
       <w:pPr>
@@ -15197,7 +15184,7 @@
     <w:lvl w:ilvl="5">
       <w:start w:val="1"/>
       <w:numFmt w:val="decimal"/>
-      <w:pStyle w:val="Heading6"/>
+      <w:pStyle w:val="6"/>
       <w:lvlText w:val="%1.%2.%3.%4.%5.%6"/>
       <w:lvlJc w:val="left"/>
       <w:pPr>
@@ -15207,7 +15194,7 @@
     <w:lvl w:ilvl="6">
       <w:start w:val="1"/>
       <w:numFmt w:val="decimal"/>
-      <w:pStyle w:val="Heading7"/>
+      <w:pStyle w:val="7"/>
       <w:lvlText w:val="%1.%2.%3.%4.%5.%6.%7"/>
       <w:lvlJc w:val="left"/>
       <w:pPr>
@@ -15217,7 +15204,7 @@
     <w:lvl w:ilvl="7">
       <w:start w:val="1"/>
       <w:numFmt w:val="decimal"/>
-      <w:pStyle w:val="Heading8"/>
+      <w:pStyle w:val="8"/>
       <w:lvlText w:val="%1.%2.%3.%4.%5.%6.%7.%8"/>
       <w:lvlJc w:val="left"/>
       <w:pPr>
@@ -15227,7 +15214,7 @@
     <w:lvl w:ilvl="8">
       <w:start w:val="1"/>
       <w:numFmt w:val="decimal"/>
-      <w:pStyle w:val="Heading9"/>
+      <w:pStyle w:val="9"/>
       <w:lvlText w:val="%1.%2.%3.%4.%5.%6.%7.%8.%9"/>
       <w:lvlJc w:val="left"/>
       <w:pPr>
@@ -16876,7 +16863,7 @@
 </file>
 
 <file path=word/styles.xml><?xml version="1.0" encoding="utf-8"?>
-<w:styles xmlns:mc="http://schemas.openxmlformats.org/markup-compatibility/2006" xmlns:r="http://schemas.openxmlformats.org/officeDocument/2006/relationships" xmlns:w="http://schemas.openxmlformats.org/wordprocessingml/2006/main" xmlns:w14="http://schemas.microsoft.com/office/word/2010/wordml" xmlns:w15="http://schemas.microsoft.com/office/word/2012/wordml" xmlns:w16cid="http://schemas.microsoft.com/office/word/2016/wordml/cid" xmlns:w16se="http://schemas.microsoft.com/office/word/2015/wordml/symex" mc:Ignorable="w14 w15 w16se w16cid">
+<w:styles xmlns:mc="http://schemas.openxmlformats.org/markup-compatibility/2006" xmlns:r="http://schemas.openxmlformats.org/officeDocument/2006/relationships" xmlns:w="http://schemas.openxmlformats.org/wordprocessingml/2006/main" xmlns:w14="http://schemas.microsoft.com/office/word/2010/wordml" xmlns:w15="http://schemas.microsoft.com/office/word/2012/wordml" xmlns:w16se="http://schemas.microsoft.com/office/word/2015/wordml/symex" mc:Ignorable="w14 w15 w16se">
   <w:docDefaults>
     <w:rPrDefault>
       <w:rPr>
@@ -16886,7 +16873,7 @@
     </w:rPrDefault>
     <w:pPrDefault/>
   </w:docDefaults>
-  <w:latentStyles w:defLockedState="0" w:defUIPriority="99" w:defSemiHidden="0" w:defUnhideWhenUsed="0" w:defQFormat="0" w:count="375">
+  <w:latentStyles w:defLockedState="0" w:defUIPriority="99" w:defSemiHidden="0" w:defUnhideWhenUsed="0" w:defQFormat="0" w:count="371">
     <w:lsdException w:name="Normal" w:uiPriority="0" w:qFormat="1"/>
     <w:lsdException w:name="heading 1" w:uiPriority="0" w:qFormat="1"/>
     <w:lsdException w:name="heading 2" w:uiPriority="0" w:qFormat="1"/>
@@ -16992,6 +16979,7 @@
     <w:lsdException w:name="HTML Sample" w:semiHidden="1" w:unhideWhenUsed="1"/>
     <w:lsdException w:name="HTML Typewriter" w:semiHidden="1" w:unhideWhenUsed="1"/>
     <w:lsdException w:name="HTML Variable" w:semiHidden="1" w:unhideWhenUsed="1"/>
+    <w:lsdException w:name="Normal Table" w:semiHidden="1" w:unhideWhenUsed="1"/>
     <w:lsdException w:name="annotation subject" w:semiHidden="1" w:unhideWhenUsed="1"/>
     <w:lsdException w:name="No List" w:semiHidden="1" w:unhideWhenUsed="1"/>
     <w:lsdException w:name="Outline List 1" w:semiHidden="1" w:unhideWhenUsed="1"/>
@@ -17035,8 +17023,10 @@
     <w:lsdException w:name="Table Elegant" w:semiHidden="1" w:unhideWhenUsed="1"/>
     <w:lsdException w:name="Table Professional" w:semiHidden="1" w:unhideWhenUsed="1"/>
     <w:lsdException w:name="Table Subtle 1" w:semiHidden="1" w:unhideWhenUsed="1"/>
+    <w:lsdException w:name="Table Subtle 2" w:semiHidden="1" w:unhideWhenUsed="1"/>
     <w:lsdException w:name="Table Web 1" w:semiHidden="1" w:unhideWhenUsed="1"/>
     <w:lsdException w:name="Table Web 2" w:semiHidden="1" w:unhideWhenUsed="1"/>
+    <w:lsdException w:name="Table Web 3" w:semiHidden="1" w:unhideWhenUsed="1"/>
     <w:lsdException w:name="Balloon Text" w:semiHidden="1" w:unhideWhenUsed="1"/>
     <w:lsdException w:name="Table Grid" w:uiPriority="0"/>
     <w:lsdException w:name="Table Theme" w:semiHidden="1" w:unhideWhenUsed="1"/>
@@ -17255,12 +17245,8 @@
     <w:lsdException w:name="List Table 5 Dark Accent 6" w:uiPriority="50"/>
     <w:lsdException w:name="List Table 6 Colorful Accent 6" w:uiPriority="51"/>
     <w:lsdException w:name="List Table 7 Colorful Accent 6" w:uiPriority="52"/>
-    <w:lsdException w:name="Mention" w:semiHidden="1" w:unhideWhenUsed="1"/>
-    <w:lsdException w:name="Smart Hyperlink" w:semiHidden="1" w:unhideWhenUsed="1"/>
-    <w:lsdException w:name="Hashtag" w:semiHidden="1" w:unhideWhenUsed="1"/>
-    <w:lsdException w:name="Unresolved Mention" w:semiHidden="1" w:unhideWhenUsed="1"/>
   </w:latentStyles>
-  <w:style w:type="paragraph" w:default="1" w:styleId="Normal">
+  <w:style w:type="paragraph" w:default="1" w:styleId="a1">
     <w:name w:val="Normal"/>
     <w:qFormat/>
     <w:rsid w:val="0070484E"/>
@@ -17273,11 +17259,11 @@
       <w:szCs w:val="24"/>
     </w:rPr>
   </w:style>
-  <w:style w:type="paragraph" w:styleId="Heading1">
+  <w:style w:type="paragraph" w:styleId="1">
     <w:name w:val="heading 1"/>
-    <w:basedOn w:val="Normal"/>
-    <w:next w:val="Normal"/>
-    <w:link w:val="Heading1Char"/>
+    <w:basedOn w:val="a1"/>
+    <w:next w:val="a1"/>
+    <w:link w:val="10"/>
     <w:qFormat/>
     <w:rsid w:val="00C2407F"/>
     <w:pPr>
@@ -17295,11 +17281,11 @@
       <w:szCs w:val="40"/>
     </w:rPr>
   </w:style>
-  <w:style w:type="paragraph" w:styleId="Heading2">
+  <w:style w:type="paragraph" w:styleId="21">
     <w:name w:val="heading 2"/>
-    <w:basedOn w:val="Normal"/>
-    <w:next w:val="Normal"/>
-    <w:link w:val="Heading2Char"/>
+    <w:basedOn w:val="a1"/>
+    <w:next w:val="a1"/>
+    <w:link w:val="22"/>
     <w:qFormat/>
     <w:rsid w:val="00C2407F"/>
     <w:pPr>
@@ -17316,10 +17302,10 @@
       <w:szCs w:val="34"/>
     </w:rPr>
   </w:style>
-  <w:style w:type="paragraph" w:styleId="Heading3">
+  <w:style w:type="paragraph" w:styleId="31">
     <w:name w:val="heading 3"/>
-    <w:basedOn w:val="Normal"/>
-    <w:next w:val="Normal"/>
+    <w:basedOn w:val="a1"/>
+    <w:next w:val="a1"/>
     <w:qFormat/>
     <w:rsid w:val="00C2407F"/>
     <w:pPr>
@@ -17338,10 +17324,10 @@
       <w:szCs w:val="28"/>
     </w:rPr>
   </w:style>
-  <w:style w:type="paragraph" w:styleId="Heading4">
+  <w:style w:type="paragraph" w:styleId="41">
     <w:name w:val="heading 4"/>
-    <w:basedOn w:val="Normal"/>
-    <w:next w:val="Normal"/>
+    <w:basedOn w:val="a1"/>
+    <w:next w:val="a1"/>
     <w:qFormat/>
     <w:rsid w:val="0070484E"/>
     <w:pPr>
@@ -17359,11 +17345,11 @@
       <w:szCs w:val="32"/>
     </w:rPr>
   </w:style>
-  <w:style w:type="paragraph" w:styleId="Heading5">
+  <w:style w:type="paragraph" w:styleId="51">
     <w:name w:val="heading 5"/>
-    <w:basedOn w:val="Normal"/>
-    <w:next w:val="Normal"/>
-    <w:link w:val="Heading5Char"/>
+    <w:basedOn w:val="a1"/>
+    <w:next w:val="a1"/>
+    <w:link w:val="52"/>
     <w:unhideWhenUsed/>
     <w:qFormat/>
     <w:rsid w:val="00A17E08"/>
@@ -17385,11 +17371,11 @@
       <w:szCs w:val="26"/>
     </w:rPr>
   </w:style>
-  <w:style w:type="paragraph" w:styleId="Heading6">
+  <w:style w:type="paragraph" w:styleId="6">
     <w:name w:val="heading 6"/>
-    <w:basedOn w:val="Normal"/>
-    <w:next w:val="Normal"/>
-    <w:link w:val="Heading6Char"/>
+    <w:basedOn w:val="a1"/>
+    <w:next w:val="a1"/>
+    <w:link w:val="60"/>
     <w:unhideWhenUsed/>
     <w:qFormat/>
     <w:rsid w:val="00A17E08"/>
@@ -17409,11 +17395,11 @@
       <w:szCs w:val="22"/>
     </w:rPr>
   </w:style>
-  <w:style w:type="paragraph" w:styleId="Heading7">
+  <w:style w:type="paragraph" w:styleId="7">
     <w:name w:val="heading 7"/>
-    <w:basedOn w:val="Normal"/>
-    <w:next w:val="Normal"/>
-    <w:link w:val="Heading7Char"/>
+    <w:basedOn w:val="a1"/>
+    <w:next w:val="a1"/>
+    <w:link w:val="70"/>
     <w:unhideWhenUsed/>
     <w:qFormat/>
     <w:rsid w:val="00A17E08"/>
@@ -17429,11 +17415,11 @@
       <w:rFonts w:ascii="Calibri" w:hAnsi="Calibri" w:cs="Times New Roman"/>
     </w:rPr>
   </w:style>
-  <w:style w:type="paragraph" w:styleId="Heading8">
+  <w:style w:type="paragraph" w:styleId="8">
     <w:name w:val="heading 8"/>
-    <w:basedOn w:val="Normal"/>
-    <w:next w:val="Normal"/>
-    <w:link w:val="Heading8Char"/>
+    <w:basedOn w:val="a1"/>
+    <w:next w:val="a1"/>
+    <w:link w:val="80"/>
     <w:unhideWhenUsed/>
     <w:qFormat/>
     <w:rsid w:val="00A17E08"/>
@@ -17451,11 +17437,11 @@
       <w:iCs/>
     </w:rPr>
   </w:style>
-  <w:style w:type="paragraph" w:styleId="Heading9">
+  <w:style w:type="paragraph" w:styleId="9">
     <w:name w:val="heading 9"/>
-    <w:basedOn w:val="Normal"/>
-    <w:next w:val="Normal"/>
-    <w:link w:val="Heading9Char"/>
+    <w:basedOn w:val="a1"/>
+    <w:next w:val="a1"/>
+    <w:link w:val="90"/>
     <w:unhideWhenUsed/>
     <w:qFormat/>
     <w:rsid w:val="00A17E08"/>
@@ -17473,13 +17459,13 @@
       <w:szCs w:val="22"/>
     </w:rPr>
   </w:style>
-  <w:style w:type="character" w:default="1" w:styleId="DefaultParagraphFont">
+  <w:style w:type="character" w:default="1" w:styleId="a2">
     <w:name w:val="Default Paragraph Font"/>
     <w:uiPriority w:val="1"/>
     <w:semiHidden/>
     <w:unhideWhenUsed/>
   </w:style>
-  <w:style w:type="table" w:default="1" w:styleId="TableNormal">
+  <w:style w:type="table" w:default="1" w:styleId="a3">
     <w:name w:val="Normal Table"/>
     <w:uiPriority w:val="99"/>
     <w:semiHidden/>
@@ -17494,15 +17480,15 @@
       </w:tblCellMar>
     </w:tblPr>
   </w:style>
-  <w:style w:type="numbering" w:default="1" w:styleId="NoList">
+  <w:style w:type="numbering" w:default="1" w:styleId="a4">
     <w:name w:val="No List"/>
     <w:uiPriority w:val="99"/>
     <w:semiHidden/>
     <w:unhideWhenUsed/>
   </w:style>
-  <w:style w:type="character" w:customStyle="1" w:styleId="Heading5Char">
-    <w:name w:val="Heading 5 Char"/>
-    <w:link w:val="Heading5"/>
+  <w:style w:type="character" w:customStyle="1" w:styleId="52">
+    <w:name w:val="כותרת 5 תו"/>
+    <w:link w:val="51"/>
     <w:uiPriority w:val="9"/>
     <w:semiHidden/>
     <w:rsid w:val="00A17E08"/>
@@ -17516,9 +17502,9 @@
       <w:szCs w:val="26"/>
     </w:rPr>
   </w:style>
-  <w:style w:type="character" w:customStyle="1" w:styleId="Heading6Char">
-    <w:name w:val="Heading 6 Char"/>
-    <w:link w:val="Heading6"/>
+  <w:style w:type="character" w:customStyle="1" w:styleId="60">
+    <w:name w:val="כותרת 6 תו"/>
+    <w:link w:val="6"/>
     <w:uiPriority w:val="9"/>
     <w:semiHidden/>
     <w:rsid w:val="00A17E08"/>
@@ -17530,9 +17516,9 @@
       <w:szCs w:val="22"/>
     </w:rPr>
   </w:style>
-  <w:style w:type="character" w:customStyle="1" w:styleId="Heading7Char">
-    <w:name w:val="Heading 7 Char"/>
-    <w:link w:val="Heading7"/>
+  <w:style w:type="character" w:customStyle="1" w:styleId="70">
+    <w:name w:val="כותרת 7 תו"/>
+    <w:link w:val="7"/>
     <w:uiPriority w:val="9"/>
     <w:semiHidden/>
     <w:rsid w:val="00A17E08"/>
@@ -17542,9 +17528,9 @@
       <w:szCs w:val="24"/>
     </w:rPr>
   </w:style>
-  <w:style w:type="character" w:customStyle="1" w:styleId="Heading8Char">
-    <w:name w:val="Heading 8 Char"/>
-    <w:link w:val="Heading8"/>
+  <w:style w:type="character" w:customStyle="1" w:styleId="80">
+    <w:name w:val="כותרת 8 תו"/>
+    <w:link w:val="8"/>
     <w:uiPriority w:val="9"/>
     <w:semiHidden/>
     <w:rsid w:val="00A17E08"/>
@@ -17556,9 +17542,9 @@
       <w:szCs w:val="24"/>
     </w:rPr>
   </w:style>
-  <w:style w:type="character" w:customStyle="1" w:styleId="Heading9Char">
-    <w:name w:val="Heading 9 Char"/>
-    <w:link w:val="Heading9"/>
+  <w:style w:type="character" w:customStyle="1" w:styleId="90">
+    <w:name w:val="כותרת 9 תו"/>
+    <w:link w:val="9"/>
     <w:uiPriority w:val="9"/>
     <w:semiHidden/>
     <w:rsid w:val="00A17E08"/>
@@ -17568,9 +17554,9 @@
       <w:szCs w:val="22"/>
     </w:rPr>
   </w:style>
-  <w:style w:type="paragraph" w:styleId="ListBullet">
+  <w:style w:type="paragraph" w:styleId="a0">
     <w:name w:val="List Bullet"/>
-    <w:basedOn w:val="Normal"/>
+    <w:basedOn w:val="a1"/>
     <w:autoRedefine/>
     <w:semiHidden/>
     <w:rsid w:val="0070484E"/>
@@ -17583,9 +17569,9 @@
       <w:rFonts w:cs="Miriam"/>
     </w:rPr>
   </w:style>
-  <w:style w:type="paragraph" w:styleId="ListBullet2">
+  <w:style w:type="paragraph" w:styleId="20">
     <w:name w:val="List Bullet 2"/>
-    <w:basedOn w:val="Normal"/>
+    <w:basedOn w:val="a1"/>
     <w:autoRedefine/>
     <w:semiHidden/>
     <w:rsid w:val="0070484E"/>
@@ -17602,9 +17588,9 @@
       <w:rFonts w:cs="Miriam"/>
     </w:rPr>
   </w:style>
-  <w:style w:type="paragraph" w:styleId="ListBullet3">
+  <w:style w:type="paragraph" w:styleId="30">
     <w:name w:val="List Bullet 3"/>
-    <w:basedOn w:val="Normal"/>
+    <w:basedOn w:val="a1"/>
     <w:autoRedefine/>
     <w:semiHidden/>
     <w:rsid w:val="0070484E"/>
@@ -17621,9 +17607,9 @@
       <w:rFonts w:cs="Miriam"/>
     </w:rPr>
   </w:style>
-  <w:style w:type="paragraph" w:styleId="ListBullet4">
+  <w:style w:type="paragraph" w:styleId="40">
     <w:name w:val="List Bullet 4"/>
-    <w:basedOn w:val="Normal"/>
+    <w:basedOn w:val="a1"/>
     <w:autoRedefine/>
     <w:semiHidden/>
     <w:rsid w:val="0070484E"/>
@@ -17640,9 +17626,9 @@
       <w:rFonts w:cs="Miriam"/>
     </w:rPr>
   </w:style>
-  <w:style w:type="paragraph" w:styleId="ListBullet5">
+  <w:style w:type="paragraph" w:styleId="50">
     <w:name w:val="List Bullet 5"/>
-    <w:basedOn w:val="Normal"/>
+    <w:basedOn w:val="a1"/>
     <w:autoRedefine/>
     <w:semiHidden/>
     <w:rsid w:val="0070484E"/>
@@ -17659,9 +17645,9 @@
       <w:rFonts w:cs="Miriam"/>
     </w:rPr>
   </w:style>
-  <w:style w:type="paragraph" w:styleId="ListNumber">
+  <w:style w:type="paragraph" w:styleId="a">
     <w:name w:val="List Number"/>
-    <w:basedOn w:val="Normal"/>
+    <w:basedOn w:val="a1"/>
     <w:semiHidden/>
     <w:rsid w:val="0070484E"/>
     <w:pPr>
@@ -17673,9 +17659,9 @@
       <w:rFonts w:cs="Miriam"/>
     </w:rPr>
   </w:style>
-  <w:style w:type="paragraph" w:styleId="ListNumber2">
+  <w:style w:type="paragraph" w:styleId="2">
     <w:name w:val="List Number 2"/>
-    <w:basedOn w:val="Normal"/>
+    <w:basedOn w:val="a1"/>
     <w:semiHidden/>
     <w:rsid w:val="0070484E"/>
     <w:pPr>
@@ -17691,9 +17677,9 @@
       <w:rFonts w:cs="Miriam"/>
     </w:rPr>
   </w:style>
-  <w:style w:type="paragraph" w:styleId="ListNumber3">
+  <w:style w:type="paragraph" w:styleId="3">
     <w:name w:val="List Number 3"/>
-    <w:basedOn w:val="Normal"/>
+    <w:basedOn w:val="a1"/>
     <w:semiHidden/>
     <w:rsid w:val="0070484E"/>
     <w:pPr>
@@ -17709,9 +17695,9 @@
       <w:rFonts w:cs="Miriam"/>
     </w:rPr>
   </w:style>
-  <w:style w:type="paragraph" w:styleId="ListNumber4">
+  <w:style w:type="paragraph" w:styleId="4">
     <w:name w:val="List Number 4"/>
-    <w:basedOn w:val="Normal"/>
+    <w:basedOn w:val="a1"/>
     <w:semiHidden/>
     <w:rsid w:val="0070484E"/>
     <w:pPr>
@@ -17727,9 +17713,9 @@
       <w:rFonts w:cs="Miriam"/>
     </w:rPr>
   </w:style>
-  <w:style w:type="paragraph" w:styleId="ListNumber5">
+  <w:style w:type="paragraph" w:styleId="5">
     <w:name w:val="List Number 5"/>
-    <w:basedOn w:val="Normal"/>
+    <w:basedOn w:val="a1"/>
     <w:semiHidden/>
     <w:rsid w:val="0070484E"/>
     <w:pPr>
@@ -17745,9 +17731,9 @@
       <w:rFonts w:cs="Miriam"/>
     </w:rPr>
   </w:style>
-  <w:style w:type="paragraph" w:styleId="Footer">
+  <w:style w:type="paragraph" w:styleId="a5">
     <w:name w:val="footer"/>
-    <w:basedOn w:val="Normal"/>
+    <w:basedOn w:val="a1"/>
     <w:semiHidden/>
     <w:rsid w:val="0070484E"/>
     <w:pPr>
@@ -17762,7 +17748,7 @@
   </w:style>
   <w:style w:type="paragraph" w:customStyle="1" w:styleId="Subheader2">
     <w:name w:val="Subheader2"/>
-    <w:basedOn w:val="Normal"/>
+    <w:basedOn w:val="a1"/>
     <w:rsid w:val="0070484E"/>
     <w:rPr>
       <w:rFonts w:cs="Times New Roman"/>
@@ -17771,9 +17757,9 @@
       <w:u w:val="single"/>
     </w:rPr>
   </w:style>
-  <w:style w:type="paragraph" w:styleId="Subtitle">
+  <w:style w:type="paragraph" w:styleId="a6">
     <w:name w:val="Subtitle"/>
-    <w:basedOn w:val="Normal"/>
+    <w:basedOn w:val="a1"/>
     <w:qFormat/>
     <w:rsid w:val="0070484E"/>
     <w:pPr>
@@ -17785,9 +17771,9 @@
       <w:u w:val="single"/>
     </w:rPr>
   </w:style>
-  <w:style w:type="paragraph" w:styleId="Title">
+  <w:style w:type="paragraph" w:styleId="a7">
     <w:name w:val="Title"/>
-    <w:basedOn w:val="Normal"/>
+    <w:basedOn w:val="a1"/>
     <w:qFormat/>
     <w:rsid w:val="0070484E"/>
     <w:pPr>
@@ -17804,9 +17790,9 @@
       <w:szCs w:val="32"/>
     </w:rPr>
   </w:style>
-  <w:style w:type="paragraph" w:styleId="PlainText">
+  <w:style w:type="paragraph" w:styleId="a8">
     <w:name w:val="Plain Text"/>
-    <w:basedOn w:val="Normal"/>
+    <w:basedOn w:val="a1"/>
     <w:semiHidden/>
     <w:rsid w:val="0070484E"/>
     <w:rPr>
@@ -17817,8 +17803,8 @@
   </w:style>
   <w:style w:type="paragraph" w:customStyle="1" w:styleId="MTDisplayEquation">
     <w:name w:val="MTDisplayEquation"/>
-    <w:basedOn w:val="PlainText"/>
-    <w:next w:val="Normal"/>
+    <w:basedOn w:val="a8"/>
+    <w:next w:val="a1"/>
     <w:rsid w:val="0070484E"/>
     <w:pPr>
       <w:tabs>
@@ -17836,16 +17822,16 @@
       <w:szCs w:val="22"/>
     </w:rPr>
   </w:style>
-  <w:style w:type="paragraph" w:styleId="BodyText">
+  <w:style w:type="paragraph" w:styleId="a9">
     <w:name w:val="Body Text"/>
-    <w:basedOn w:val="Normal"/>
+    <w:basedOn w:val="a1"/>
     <w:semiHidden/>
     <w:rsid w:val="0070484E"/>
     <w:rPr>
       <w:rFonts w:cs="Miriam"/>
     </w:rPr>
   </w:style>
-  <w:style w:type="character" w:styleId="PageNumber">
+  <w:style w:type="character" w:styleId="aa">
     <w:name w:val="page number"/>
     <w:semiHidden/>
     <w:rsid w:val="0070484E"/>
@@ -17853,19 +17839,19 @@
       <w:rFonts w:cs="Times New Roman"/>
     </w:rPr>
   </w:style>
-  <w:style w:type="paragraph" w:styleId="BodyTextIndent">
+  <w:style w:type="paragraph" w:styleId="ab">
     <w:name w:val="Body Text Indent"/>
-    <w:basedOn w:val="Normal"/>
+    <w:basedOn w:val="a1"/>
     <w:semiHidden/>
     <w:rsid w:val="0070484E"/>
     <w:pPr>
       <w:jc w:val="center"/>
     </w:pPr>
   </w:style>
-  <w:style w:type="paragraph" w:styleId="Caption">
+  <w:style w:type="paragraph" w:styleId="ac">
     <w:name w:val="caption"/>
-    <w:basedOn w:val="Normal"/>
-    <w:next w:val="Normal"/>
+    <w:basedOn w:val="a1"/>
+    <w:next w:val="a1"/>
     <w:qFormat/>
     <w:rsid w:val="0070484E"/>
     <w:pPr>
@@ -17877,9 +17863,9 @@
       <w:bCs/>
     </w:rPr>
   </w:style>
-  <w:style w:type="paragraph" w:styleId="Header">
+  <w:style w:type="paragraph" w:styleId="ad">
     <w:name w:val="header"/>
-    <w:basedOn w:val="Normal"/>
+    <w:basedOn w:val="a1"/>
     <w:semiHidden/>
     <w:rsid w:val="0070484E"/>
     <w:pPr>
@@ -17889,9 +17875,9 @@
       </w:tabs>
     </w:pPr>
   </w:style>
-  <w:style w:type="table" w:styleId="TableGrid">
+  <w:style w:type="table" w:styleId="ae">
     <w:name w:val="Table Grid"/>
-    <w:basedOn w:val="TableNormal"/>
+    <w:basedOn w:val="a3"/>
     <w:rsid w:val="00AE3809"/>
     <w:tblPr>
       <w:tblBorders>
@@ -17914,10 +17900,10 @@
       <w:u w:val="single"/>
     </w:rPr>
   </w:style>
-  <w:style w:type="paragraph" w:styleId="TOCHeading">
+  <w:style w:type="paragraph" w:styleId="af">
     <w:name w:val="TOC Heading"/>
-    <w:basedOn w:val="Heading1"/>
-    <w:next w:val="Normal"/>
+    <w:basedOn w:val="1"/>
+    <w:next w:val="a1"/>
     <w:uiPriority w:val="39"/>
     <w:unhideWhenUsed/>
     <w:qFormat/>
@@ -17939,8 +17925,8 @@
   </w:style>
   <w:style w:type="paragraph" w:styleId="TOC2">
     <w:name w:val="toc 2"/>
-    <w:basedOn w:val="Normal"/>
-    <w:next w:val="Normal"/>
+    <w:basedOn w:val="a1"/>
+    <w:next w:val="a1"/>
     <w:autoRedefine/>
     <w:uiPriority w:val="39"/>
     <w:unhideWhenUsed/>
@@ -17951,8 +17937,8 @@
   </w:style>
   <w:style w:type="paragraph" w:styleId="TOC3">
     <w:name w:val="toc 3"/>
-    <w:basedOn w:val="Normal"/>
-    <w:next w:val="Normal"/>
+    <w:basedOn w:val="a1"/>
+    <w:next w:val="a1"/>
     <w:autoRedefine/>
     <w:uiPriority w:val="39"/>
     <w:unhideWhenUsed/>
@@ -17963,8 +17949,8 @@
   </w:style>
   <w:style w:type="paragraph" w:styleId="TOC1">
     <w:name w:val="toc 1"/>
-    <w:basedOn w:val="Normal"/>
-    <w:next w:val="Normal"/>
+    <w:basedOn w:val="a1"/>
+    <w:next w:val="a1"/>
     <w:autoRedefine/>
     <w:uiPriority w:val="39"/>
     <w:unhideWhenUsed/>
@@ -17972,7 +17958,7 @@
   </w:style>
   <w:style w:type="paragraph" w:styleId="NormalWeb">
     <w:name w:val="Normal (Web)"/>
-    <w:basedOn w:val="Normal"/>
+    <w:basedOn w:val="a1"/>
     <w:uiPriority w:val="99"/>
     <w:semiHidden/>
     <w:unhideWhenUsed/>
@@ -17985,9 +17971,9 @@
       <w:rFonts w:cs="Times New Roman"/>
     </w:rPr>
   </w:style>
-  <w:style w:type="paragraph" w:styleId="ListParagraph">
+  <w:style w:type="paragraph" w:styleId="af0">
     <w:name w:val="List Paragraph"/>
-    <w:basedOn w:val="Normal"/>
+    <w:basedOn w:val="a1"/>
     <w:uiPriority w:val="34"/>
     <w:qFormat/>
     <w:rsid w:val="00350E01"/>
@@ -17999,10 +17985,10 @@
       <w:rFonts w:cs="Times New Roman"/>
     </w:rPr>
   </w:style>
-  <w:style w:type="paragraph" w:styleId="BalloonText">
+  <w:style w:type="paragraph" w:styleId="af1">
     <w:name w:val="Balloon Text"/>
-    <w:basedOn w:val="Normal"/>
-    <w:link w:val="BalloonTextChar"/>
+    <w:basedOn w:val="a1"/>
+    <w:link w:val="af2"/>
     <w:uiPriority w:val="99"/>
     <w:semiHidden/>
     <w:unhideWhenUsed/>
@@ -18013,10 +17999,10 @@
       <w:szCs w:val="16"/>
     </w:rPr>
   </w:style>
-  <w:style w:type="character" w:customStyle="1" w:styleId="BalloonTextChar">
-    <w:name w:val="Balloon Text Char"/>
-    <w:basedOn w:val="DefaultParagraphFont"/>
-    <w:link w:val="BalloonText"/>
+  <w:style w:type="character" w:customStyle="1" w:styleId="af2">
+    <w:name w:val="טקסט בלונים תו"/>
+    <w:basedOn w:val="a2"/>
+    <w:link w:val="af1"/>
     <w:uiPriority w:val="99"/>
     <w:semiHidden/>
     <w:rsid w:val="00D87EA2"/>
@@ -18028,8 +18014,8 @@
   </w:style>
   <w:style w:type="paragraph" w:styleId="TOC4">
     <w:name w:val="toc 4"/>
-    <w:basedOn w:val="Normal"/>
-    <w:next w:val="Normal"/>
+    <w:basedOn w:val="a1"/>
+    <w:next w:val="a1"/>
     <w:autoRedefine/>
     <w:uiPriority w:val="39"/>
     <w:unhideWhenUsed/>
@@ -18046,8 +18032,8 @@
   </w:style>
   <w:style w:type="paragraph" w:styleId="TOC5">
     <w:name w:val="toc 5"/>
-    <w:basedOn w:val="Normal"/>
-    <w:next w:val="Normal"/>
+    <w:basedOn w:val="a1"/>
+    <w:next w:val="a1"/>
     <w:autoRedefine/>
     <w:uiPriority w:val="39"/>
     <w:unhideWhenUsed/>
@@ -18064,8 +18050,8 @@
   </w:style>
   <w:style w:type="paragraph" w:styleId="TOC6">
     <w:name w:val="toc 6"/>
-    <w:basedOn w:val="Normal"/>
-    <w:next w:val="Normal"/>
+    <w:basedOn w:val="a1"/>
+    <w:next w:val="a1"/>
     <w:autoRedefine/>
     <w:uiPriority w:val="39"/>
     <w:unhideWhenUsed/>
@@ -18082,8 +18068,8 @@
   </w:style>
   <w:style w:type="paragraph" w:styleId="TOC7">
     <w:name w:val="toc 7"/>
-    <w:basedOn w:val="Normal"/>
-    <w:next w:val="Normal"/>
+    <w:basedOn w:val="a1"/>
+    <w:next w:val="a1"/>
     <w:autoRedefine/>
     <w:uiPriority w:val="39"/>
     <w:unhideWhenUsed/>
@@ -18100,8 +18086,8 @@
   </w:style>
   <w:style w:type="paragraph" w:styleId="TOC8">
     <w:name w:val="toc 8"/>
-    <w:basedOn w:val="Normal"/>
-    <w:next w:val="Normal"/>
+    <w:basedOn w:val="a1"/>
+    <w:next w:val="a1"/>
     <w:autoRedefine/>
     <w:uiPriority w:val="39"/>
     <w:unhideWhenUsed/>
@@ -18118,8 +18104,8 @@
   </w:style>
   <w:style w:type="paragraph" w:styleId="TOC9">
     <w:name w:val="toc 9"/>
-    <w:basedOn w:val="Normal"/>
-    <w:next w:val="Normal"/>
+    <w:basedOn w:val="a1"/>
+    <w:next w:val="a1"/>
     <w:autoRedefine/>
     <w:uiPriority w:val="39"/>
     <w:unhideWhenUsed/>
@@ -18136,7 +18122,7 @@
   </w:style>
   <w:style w:type="paragraph" w:customStyle="1" w:styleId="Subheader1">
     <w:name w:val="Subheader1"/>
-    <w:basedOn w:val="Normal"/>
+    <w:basedOn w:val="a1"/>
     <w:rsid w:val="00876488"/>
     <w:rPr>
       <w:rFonts w:cs="Times New Roman"/>
@@ -18147,9 +18133,9 @@
       <w:u w:val="single"/>
     </w:rPr>
   </w:style>
-  <w:style w:type="character" w:customStyle="1" w:styleId="Heading1Char">
-    <w:name w:val="Heading 1 Char"/>
-    <w:link w:val="Heading1"/>
+  <w:style w:type="character" w:customStyle="1" w:styleId="10">
+    <w:name w:val="כותרת 1 תו"/>
+    <w:link w:val="1"/>
     <w:rsid w:val="00CF0524"/>
     <w:rPr>
       <w:rFonts w:ascii="Courier New" w:cs="David"/>
@@ -18159,10 +18145,10 @@
       <w:szCs w:val="40"/>
     </w:rPr>
   </w:style>
-  <w:style w:type="character" w:customStyle="1" w:styleId="Heading2Char">
-    <w:name w:val="Heading 2 Char"/>
-    <w:basedOn w:val="DefaultParagraphFont"/>
-    <w:link w:val="Heading2"/>
+  <w:style w:type="character" w:customStyle="1" w:styleId="22">
+    <w:name w:val="כותרת 2 תו"/>
+    <w:basedOn w:val="a2"/>
+    <w:link w:val="21"/>
     <w:rsid w:val="00CF0524"/>
     <w:rPr>
       <w:rFonts w:cs="David"/>
@@ -18171,9 +18157,9 @@
       <w:szCs w:val="34"/>
     </w:rPr>
   </w:style>
-  <w:style w:type="character" w:styleId="CommentReference">
+  <w:style w:type="character" w:styleId="af3">
     <w:name w:val="annotation reference"/>
-    <w:basedOn w:val="DefaultParagraphFont"/>
+    <w:basedOn w:val="a2"/>
     <w:uiPriority w:val="99"/>
     <w:semiHidden/>
     <w:unhideWhenUsed/>
@@ -18183,10 +18169,10 @@
       <w:szCs w:val="16"/>
     </w:rPr>
   </w:style>
-  <w:style w:type="paragraph" w:styleId="CommentText">
+  <w:style w:type="paragraph" w:styleId="af4">
     <w:name w:val="annotation text"/>
-    <w:basedOn w:val="Normal"/>
-    <w:link w:val="CommentTextChar"/>
+    <w:basedOn w:val="a1"/>
+    <w:link w:val="af5"/>
     <w:uiPriority w:val="99"/>
     <w:semiHidden/>
     <w:unhideWhenUsed/>
@@ -18196,10 +18182,10 @@
       <w:szCs w:val="20"/>
     </w:rPr>
   </w:style>
-  <w:style w:type="character" w:customStyle="1" w:styleId="CommentTextChar">
-    <w:name w:val="Comment Text Char"/>
-    <w:basedOn w:val="DefaultParagraphFont"/>
-    <w:link w:val="CommentText"/>
+  <w:style w:type="character" w:customStyle="1" w:styleId="af5">
+    <w:name w:val="טקסט הערה תו"/>
+    <w:basedOn w:val="a2"/>
+    <w:link w:val="af4"/>
     <w:uiPriority w:val="99"/>
     <w:semiHidden/>
     <w:rsid w:val="00626E3E"/>
@@ -18207,11 +18193,11 @@
       <w:rFonts w:cs="David"/>
     </w:rPr>
   </w:style>
-  <w:style w:type="paragraph" w:styleId="CommentSubject">
+  <w:style w:type="paragraph" w:styleId="af6">
     <w:name w:val="annotation subject"/>
-    <w:basedOn w:val="CommentText"/>
-    <w:next w:val="CommentText"/>
-    <w:link w:val="CommentSubjectChar"/>
+    <w:basedOn w:val="af4"/>
+    <w:next w:val="af4"/>
+    <w:link w:val="af7"/>
     <w:uiPriority w:val="99"/>
     <w:semiHidden/>
     <w:unhideWhenUsed/>
@@ -18221,10 +18207,10 @@
       <w:bCs/>
     </w:rPr>
   </w:style>
-  <w:style w:type="character" w:customStyle="1" w:styleId="CommentSubjectChar">
-    <w:name w:val="Comment Subject Char"/>
-    <w:basedOn w:val="CommentTextChar"/>
-    <w:link w:val="CommentSubject"/>
+  <w:style w:type="character" w:customStyle="1" w:styleId="af7">
+    <w:name w:val="נושא הערה תו"/>
+    <w:basedOn w:val="af5"/>
+    <w:link w:val="af6"/>
     <w:uiPriority w:val="99"/>
     <w:semiHidden/>
     <w:rsid w:val="00626E3E"/>
@@ -18236,7 +18222,7 @@
   </w:style>
   <w:style w:type="character" w:customStyle="1" w:styleId="instancename">
     <w:name w:val="instancename"/>
-    <w:basedOn w:val="DefaultParagraphFont"/>
+    <w:basedOn w:val="a2"/>
     <w:rsid w:val="00286582"/>
   </w:style>
 </w:styles>
@@ -18530,7 +18516,7 @@
 </file>
 
 <file path=customXml/itemProps1.xml><?xml version="1.0" encoding="utf-8"?>
-<ds:datastoreItem xmlns:ds="http://schemas.openxmlformats.org/officeDocument/2006/customXml" ds:itemID="{33EF0949-039C-4EA5-82B6-3DAE201E3EDF}">
+<ds:datastoreItem xmlns:ds="http://schemas.openxmlformats.org/officeDocument/2006/customXml" ds:itemID="{32249946-7FCF-4895-8414-244F04EBCB85}">
   <ds:schemaRefs>
     <ds:schemaRef ds:uri="http://schemas.openxmlformats.org/officeDocument/2006/bibliography"/>
   </ds:schemaRefs>

</xml_diff>